<commit_message>
Work on repot for practice
</commit_message>
<xml_diff>
--- a/Ход работы/ОтчётПП_БатраковаВВ43П.docx
+++ b/Ход работы/ОтчётПП_БатраковаВВ43П.docx
@@ -1063,7 +1063,7 @@
         <w:fldChar w:fldCharType="begin"/>
       </w:r>
       <w:r>
-        <w:instrText>HYPERLINK \l "__RefHeading___81"</w:instrText>
+        <w:instrText>HYPERLINK \l "__RefHeading___1"</w:instrText>
       </w:r>
       <w:r>
         <w:fldChar w:fldCharType="separate"/>
@@ -1078,7 +1078,7 @@
         <w:fldChar w:dirty="1" w:fldCharType="begin"/>
       </w:r>
       <w:r>
-        <w:instrText>PAGEREF __RefHeading___81 \h</w:instrText>
+        <w:instrText>PAGEREF __RefHeading___1 \h</w:instrText>
       </w:r>
       <w:r>
         <w:fldChar w:fldCharType="separate"/>
@@ -1105,7 +1105,7 @@
         <w:fldChar w:fldCharType="begin"/>
       </w:r>
       <w:r>
-        <w:instrText>HYPERLINK \l "__RefHeading___82"</w:instrText>
+        <w:instrText>HYPERLINK \l "__RefHeading___2"</w:instrText>
       </w:r>
       <w:r>
         <w:fldChar w:fldCharType="separate"/>
@@ -1120,7 +1120,7 @@
         <w:fldChar w:dirty="1" w:fldCharType="begin"/>
       </w:r>
       <w:r>
-        <w:instrText>PAGEREF __RefHeading___82 \h</w:instrText>
+        <w:instrText>PAGEREF __RefHeading___2 \h</w:instrText>
       </w:r>
       <w:r>
         <w:fldChar w:fldCharType="separate"/>
@@ -1147,7 +1147,7 @@
         <w:fldChar w:fldCharType="begin"/>
       </w:r>
       <w:r>
-        <w:instrText>HYPERLINK \l "__RefHeading___83"</w:instrText>
+        <w:instrText>HYPERLINK \l "__RefHeading___3"</w:instrText>
       </w:r>
       <w:r>
         <w:fldChar w:fldCharType="separate"/>
@@ -1162,7 +1162,7 @@
         <w:fldChar w:dirty="1" w:fldCharType="begin"/>
       </w:r>
       <w:r>
-        <w:instrText>PAGEREF __RefHeading___83 \h</w:instrText>
+        <w:instrText>PAGEREF __RefHeading___3 \h</w:instrText>
       </w:r>
       <w:r>
         <w:fldChar w:fldCharType="separate"/>
@@ -1189,7 +1189,7 @@
         <w:fldChar w:fldCharType="begin"/>
       </w:r>
       <w:r>
-        <w:instrText>HYPERLINK \l "__RefHeading___84"</w:instrText>
+        <w:instrText>HYPERLINK \l "__RefHeading___4"</w:instrText>
       </w:r>
       <w:r>
         <w:fldChar w:fldCharType="separate"/>
@@ -1204,7 +1204,7 @@
         <w:fldChar w:dirty="1" w:fldCharType="begin"/>
       </w:r>
       <w:r>
-        <w:instrText>PAGEREF __RefHeading___84 \h</w:instrText>
+        <w:instrText>PAGEREF __RefHeading___4 \h</w:instrText>
       </w:r>
       <w:r>
         <w:fldChar w:fldCharType="separate"/>
@@ -1231,7 +1231,7 @@
         <w:fldChar w:fldCharType="begin"/>
       </w:r>
       <w:r>
-        <w:instrText>HYPERLINK \l "__RefHeading___85"</w:instrText>
+        <w:instrText>HYPERLINK \l "__RefHeading___5"</w:instrText>
       </w:r>
       <w:r>
         <w:fldChar w:fldCharType="separate"/>
@@ -1246,7 +1246,7 @@
         <w:fldChar w:dirty="1" w:fldCharType="begin"/>
       </w:r>
       <w:r>
-        <w:instrText>PAGEREF __RefHeading___85 \h</w:instrText>
+        <w:instrText>PAGEREF __RefHeading___5 \h</w:instrText>
       </w:r>
       <w:r>
         <w:fldChar w:fldCharType="separate"/>
@@ -1273,7 +1273,7 @@
         <w:fldChar w:fldCharType="begin"/>
       </w:r>
       <w:r>
-        <w:instrText>HYPERLINK \l "__RefHeading___99"</w:instrText>
+        <w:instrText>HYPERLINK \l "__RefHeading___6"</w:instrText>
       </w:r>
       <w:r>
         <w:fldChar w:fldCharType="separate"/>
@@ -1288,7 +1288,7 @@
         <w:fldChar w:dirty="1" w:fldCharType="begin"/>
       </w:r>
       <w:r>
-        <w:instrText>PAGEREF __RefHeading___99 \h</w:instrText>
+        <w:instrText>PAGEREF __RefHeading___6 \h</w:instrText>
       </w:r>
       <w:r>
         <w:fldChar w:fldCharType="separate"/>
@@ -1315,7 +1315,7 @@
         <w:fldChar w:fldCharType="begin"/>
       </w:r>
       <w:r>
-        <w:instrText>HYPERLINK \l "__RefHeading___87"</w:instrText>
+        <w:instrText>HYPERLINK \l "__RefHeading___7"</w:instrText>
       </w:r>
       <w:r>
         <w:fldChar w:fldCharType="separate"/>
@@ -1330,7 +1330,7 @@
         <w:fldChar w:dirty="1" w:fldCharType="begin"/>
       </w:r>
       <w:r>
-        <w:instrText>PAGEREF __RefHeading___87 \h</w:instrText>
+        <w:instrText>PAGEREF __RefHeading___7 \h</w:instrText>
       </w:r>
       <w:r>
         <w:fldChar w:fldCharType="separate"/>
@@ -1357,7 +1357,7 @@
         <w:fldChar w:fldCharType="begin"/>
       </w:r>
       <w:r>
-        <w:instrText>HYPERLINK \l "__RefHeading___88"</w:instrText>
+        <w:instrText>HYPERLINK \l "__RefHeading___8"</w:instrText>
       </w:r>
       <w:r>
         <w:fldChar w:fldCharType="separate"/>
@@ -1372,7 +1372,7 @@
         <w:fldChar w:dirty="1" w:fldCharType="begin"/>
       </w:r>
       <w:r>
-        <w:instrText>PAGEREF __RefHeading___88 \h</w:instrText>
+        <w:instrText>PAGEREF __RefHeading___8 \h</w:instrText>
       </w:r>
       <w:r>
         <w:fldChar w:fldCharType="separate"/>
@@ -1399,7 +1399,7 @@
         <w:fldChar w:fldCharType="begin"/>
       </w:r>
       <w:r>
-        <w:instrText>HYPERLINK \l "__RefHeading___89"</w:instrText>
+        <w:instrText>HYPERLINK \l "__RefHeading___9"</w:instrText>
       </w:r>
       <w:r>
         <w:fldChar w:fldCharType="separate"/>
@@ -1414,7 +1414,7 @@
         <w:fldChar w:dirty="1" w:fldCharType="begin"/>
       </w:r>
       <w:r>
-        <w:instrText>PAGEREF __RefHeading___89 \h</w:instrText>
+        <w:instrText>PAGEREF __RefHeading___9 \h</w:instrText>
       </w:r>
       <w:r>
         <w:fldChar w:fldCharType="separate"/>
@@ -1441,7 +1441,7 @@
         <w:fldChar w:fldCharType="begin"/>
       </w:r>
       <w:r>
-        <w:instrText>HYPERLINK \l "__RefHeading___100"</w:instrText>
+        <w:instrText>HYPERLINK \l "__RefHeading___10"</w:instrText>
       </w:r>
       <w:r>
         <w:fldChar w:fldCharType="separate"/>
@@ -1456,7 +1456,7 @@
         <w:fldChar w:dirty="1" w:fldCharType="begin"/>
       </w:r>
       <w:r>
-        <w:instrText>PAGEREF __RefHeading___100 \h</w:instrText>
+        <w:instrText>PAGEREF __RefHeading___10 \h</w:instrText>
       </w:r>
       <w:r>
         <w:fldChar w:fldCharType="separate"/>
@@ -1483,7 +1483,7 @@
         <w:fldChar w:fldCharType="begin"/>
       </w:r>
       <w:r>
-        <w:instrText>HYPERLINK \l "__RefHeading___90"</w:instrText>
+        <w:instrText>HYPERLINK \l "__RefHeading___11"</w:instrText>
       </w:r>
       <w:r>
         <w:fldChar w:fldCharType="separate"/>
@@ -1498,13 +1498,13 @@
         <w:fldChar w:dirty="1" w:fldCharType="begin"/>
       </w:r>
       <w:r>
-        <w:instrText>PAGEREF __RefHeading___90 \h</w:instrText>
+        <w:instrText>PAGEREF __RefHeading___11 \h</w:instrText>
       </w:r>
       <w:r>
         <w:fldChar w:fldCharType="separate"/>
       </w:r>
       <w:r>
-        <w:t>9</w:t>
+        <w:t>10</w:t>
       </w:r>
       <w:r>
         <w:fldChar w:fldCharType="end"/>
@@ -1525,7 +1525,7 @@
         <w:fldChar w:fldCharType="begin"/>
       </w:r>
       <w:r>
-        <w:instrText>HYPERLINK \l "__RefHeading___101"</w:instrText>
+        <w:instrText>HYPERLINK \l "__RefHeading___12"</w:instrText>
       </w:r>
       <w:r>
         <w:fldChar w:fldCharType="separate"/>
@@ -1540,7 +1540,7 @@
         <w:fldChar w:dirty="1" w:fldCharType="begin"/>
       </w:r>
       <w:r>
-        <w:instrText>PAGEREF __RefHeading___101 \h</w:instrText>
+        <w:instrText>PAGEREF __RefHeading___12 \h</w:instrText>
       </w:r>
       <w:r>
         <w:fldChar w:fldCharType="separate"/>
@@ -1567,7 +1567,7 @@
         <w:fldChar w:fldCharType="begin"/>
       </w:r>
       <w:r>
-        <w:instrText>HYPERLINK \l "__RefHeading___91"</w:instrText>
+        <w:instrText>HYPERLINK \l "__RefHeading___13"</w:instrText>
       </w:r>
       <w:r>
         <w:fldChar w:fldCharType="separate"/>
@@ -1582,13 +1582,13 @@
         <w:fldChar w:dirty="1" w:fldCharType="begin"/>
       </w:r>
       <w:r>
-        <w:instrText>PAGEREF __RefHeading___91 \h</w:instrText>
+        <w:instrText>PAGEREF __RefHeading___13 \h</w:instrText>
       </w:r>
       <w:r>
         <w:fldChar w:fldCharType="separate"/>
       </w:r>
       <w:r>
-        <w:t>12</w:t>
+        <w:t>13</w:t>
       </w:r>
       <w:r>
         <w:fldChar w:fldCharType="end"/>
@@ -1609,13 +1609,13 @@
         <w:fldChar w:fldCharType="begin"/>
       </w:r>
       <w:r>
-        <w:instrText>HYPERLINK \l "__RefHeading___93"</w:instrText>
+        <w:instrText>HYPERLINK \l "__RefHeading___17"</w:instrText>
       </w:r>
       <w:r>
         <w:fldChar w:fldCharType="separate"/>
       </w:r>
       <w:r>
-        <w:t>РАЗРАБОТКА ИНФОРМАЦИОННОЙ СИСТЕМЫ</w:t>
+        <w:t>ЗАКЛЮЧЕНИЕ</w:t>
       </w:r>
       <w:r>
         <w:tab/>
@@ -1624,97 +1624,13 @@
         <w:fldChar w:dirty="1" w:fldCharType="begin"/>
       </w:r>
       <w:r>
-        <w:instrText>PAGEREF __RefHeading___93 \h</w:instrText>
+        <w:instrText>PAGEREF __RefHeading___17 \h</w:instrText>
       </w:r>
       <w:r>
         <w:fldChar w:fldCharType="separate"/>
       </w:r>
       <w:r>
-        <w:t>13</w:t>
-      </w:r>
-      <w:r>
-        <w:fldChar w:fldCharType="end"/>
-      </w:r>
-      <w:r>
-        <w:fldChar w:fldCharType="end"/>
-      </w:r>
-    </w:p>
-    <w:p>
-      <w:pPr>
-        <w:pStyle w:val="Style_4"/>
-        <w:tabs>
-          <w:tab w:leader="none" w:pos="9354" w:val="right"/>
-        </w:tabs>
-        <w:ind/>
-      </w:pPr>
-      <w:r>
-        <w:fldChar w:fldCharType="begin"/>
-      </w:r>
-      <w:r>
-        <w:instrText>HYPERLINK \l "__RefHeading___94"</w:instrText>
-      </w:r>
-      <w:r>
-        <w:fldChar w:fldCharType="separate"/>
-      </w:r>
-      <w:r>
-        <w:t>3.2.    Создание и заполнение базы данных</w:t>
-      </w:r>
-      <w:r>
-        <w:tab/>
-      </w:r>
-      <w:r>
-        <w:fldChar w:dirty="1" w:fldCharType="begin"/>
-      </w:r>
-      <w:r>
-        <w:instrText>PAGEREF __RefHeading___94 \h</w:instrText>
-      </w:r>
-      <w:r>
-        <w:fldChar w:fldCharType="separate"/>
-      </w:r>
-      <w:r>
-        <w:t>15</w:t>
-      </w:r>
-      <w:r>
-        <w:fldChar w:fldCharType="end"/>
-      </w:r>
-      <w:r>
-        <w:fldChar w:fldCharType="end"/>
-      </w:r>
-    </w:p>
-    <w:p>
-      <w:pPr>
-        <w:pStyle w:val="Style_4"/>
-        <w:tabs>
-          <w:tab w:leader="none" w:pos="9354" w:val="right"/>
-        </w:tabs>
-        <w:ind/>
-      </w:pPr>
-      <w:r>
-        <w:fldChar w:fldCharType="begin"/>
-      </w:r>
-      <w:r>
-        <w:instrText>HYPERLINK \l "__RefHeading___95"</w:instrText>
-      </w:r>
-      <w:r>
-        <w:fldChar w:fldCharType="separate"/>
-      </w:r>
-      <w:r>
-        <w:t>3.3.    Реализация информационной системы</w:t>
-      </w:r>
-      <w:r>
-        <w:tab/>
-      </w:r>
-      <w:r>
-        <w:fldChar w:dirty="1" w:fldCharType="begin"/>
-      </w:r>
-      <w:r>
-        <w:instrText>PAGEREF __RefHeading___95 \h</w:instrText>
-      </w:r>
-      <w:r>
-        <w:fldChar w:fldCharType="separate"/>
-      </w:r>
-      <w:r>
-        <w:t>15</w:t>
+        <w:t>14</w:t>
       </w:r>
       <w:r>
         <w:fldChar w:fldCharType="end"/>
@@ -1735,13 +1651,13 @@
         <w:fldChar w:fldCharType="begin"/>
       </w:r>
       <w:r>
-        <w:instrText>HYPERLINK \l "__RefHeading___96"</w:instrText>
+        <w:instrText>HYPERLINK \l "__RefHeading___18"</w:instrText>
       </w:r>
       <w:r>
         <w:fldChar w:fldCharType="separate"/>
       </w:r>
       <w:r>
-        <w:t>ЗАКЛЮЧЕНИЕ</w:t>
+        <w:t>ПРИЛОЖЕНИЕ А</w:t>
       </w:r>
       <w:r>
         <w:tab/>
@@ -1750,55 +1666,13 @@
         <w:fldChar w:dirty="1" w:fldCharType="begin"/>
       </w:r>
       <w:r>
-        <w:instrText>PAGEREF __RefHeading___96 \h</w:instrText>
+        <w:instrText>PAGEREF __RefHeading___18 \h</w:instrText>
       </w:r>
       <w:r>
         <w:fldChar w:fldCharType="separate"/>
       </w:r>
       <w:r>
-        <w:t>18</w:t>
-      </w:r>
-      <w:r>
-        <w:fldChar w:fldCharType="end"/>
-      </w:r>
-      <w:r>
-        <w:fldChar w:fldCharType="end"/>
-      </w:r>
-    </w:p>
-    <w:p>
-      <w:pPr>
-        <w:pStyle w:val="Style_3"/>
-        <w:tabs>
-          <w:tab w:leader="none" w:pos="9354" w:val="right"/>
-        </w:tabs>
-        <w:ind/>
-      </w:pPr>
-      <w:r>
-        <w:fldChar w:fldCharType="begin"/>
-      </w:r>
-      <w:r>
-        <w:instrText>HYPERLINK \l "__RefHeading___97"</w:instrText>
-      </w:r>
-      <w:r>
-        <w:fldChar w:fldCharType="separate"/>
-      </w:r>
-      <w:r>
-        <w:t>ПРИЛОЖЕНИЕ А</w:t>
-      </w:r>
-      <w:r>
-        <w:tab/>
-      </w:r>
-      <w:r>
-        <w:fldChar w:dirty="1" w:fldCharType="begin"/>
-      </w:r>
-      <w:r>
-        <w:instrText>PAGEREF __RefHeading___97 \h</w:instrText>
-      </w:r>
-      <w:r>
-        <w:fldChar w:fldCharType="separate"/>
-      </w:r>
-      <w:r>
-        <w:t>19</w:t>
+        <w:t>15</w:t>
       </w:r>
       <w:r>
         <w:fldChar w:fldCharType="end"/>
@@ -1831,7 +1705,7 @@
       </w:r>
     </w:p>
     <w:p>
-      <w:bookmarkStart w:id="1" w:name="__RefHeading___81"/>
+      <w:bookmarkStart w:id="1" w:name="__RefHeading___1"/>
       <w:bookmarkEnd w:id="1"/>
       <w:pPr>
         <w:pStyle w:val="Style_5"/>
@@ -2245,7 +2119,7 @@
       </w:r>
     </w:p>
     <w:p>
-      <w:bookmarkStart w:id="2" w:name="__RefHeading___82"/>
+      <w:bookmarkStart w:id="2" w:name="__RefHeading___2"/>
       <w:bookmarkEnd w:id="2"/>
       <w:pPr>
         <w:pStyle w:val="Style_5"/>
@@ -2263,7 +2137,7 @@
       </w:r>
     </w:p>
     <w:p>
-      <w:bookmarkStart w:id="3" w:name="__RefHeading___83"/>
+      <w:bookmarkStart w:id="3" w:name="__RefHeading___3"/>
       <w:bookmarkEnd w:id="3"/>
       <w:pPr>
         <w:pStyle w:val="Style_6"/>
@@ -2915,6 +2789,7 @@
         <w:drawing>
           <wp:inline>
             <wp:extent cx="4930140" cy="3177540"/>
+            <wp:effectExtent b="0" l="0" r="0" t="0"/>
             <wp:docPr hidden="false" id="2" name="Picture 2"/>
             <a:graphic>
               <a:graphicData uri="http://schemas.openxmlformats.org/drawingml/2006/picture">
@@ -2924,7 +2799,7 @@
                     <pic:cNvPicPr preferRelativeResize="true"/>
                   </pic:nvPicPr>
                   <pic:blipFill>
-                    <a:blip r:embed="rId3"/>
+                    <a:blip r:embed="rId2"/>
                     <a:stretch/>
                   </pic:blipFill>
                   <pic:spPr>
@@ -2988,7 +2863,7 @@
       </w:pPr>
     </w:p>
     <w:p>
-      <w:bookmarkStart w:id="4" w:name="__RefHeading___84"/>
+      <w:bookmarkStart w:id="4" w:name="__RefHeading___4"/>
       <w:bookmarkEnd w:id="4"/>
       <w:pPr>
         <w:pStyle w:val="Style_6"/>
@@ -3030,6 +2905,7 @@
         <w:drawing>
           <wp:inline>
             <wp:extent cx="5425441" cy="2316480"/>
+            <wp:effectExtent b="0" l="0" r="0" t="0"/>
             <wp:docPr hidden="false" id="4" name="Picture 4"/>
             <a:graphic>
               <a:graphicData uri="http://schemas.openxmlformats.org/drawingml/2006/picture">
@@ -3039,7 +2915,7 @@
                     <pic:cNvPicPr preferRelativeResize="true"/>
                   </pic:nvPicPr>
                   <pic:blipFill>
-                    <a:blip r:embed="rId4"/>
+                    <a:blip r:embed="rId3"/>
                     <a:stretch/>
                   </pic:blipFill>
                   <pic:spPr>
@@ -3090,7 +2966,7 @@
       </w:pPr>
     </w:p>
     <w:p>
-      <w:bookmarkStart w:id="5" w:name="__RefHeading___85"/>
+      <w:bookmarkStart w:id="5" w:name="__RefHeading___5"/>
       <w:bookmarkEnd w:id="5"/>
       <w:pPr>
         <w:pStyle w:val="Style_6"/>
@@ -3110,7 +2986,7 @@
       </w:pPr>
     </w:p>
     <w:p>
-      <w:bookmarkStart w:id="6" w:name="__RefHeading___99"/>
+      <w:bookmarkStart w:id="6" w:name="__RefHeading___6"/>
       <w:bookmarkEnd w:id="6"/>
       <w:pPr>
         <w:pStyle w:val="Style_6"/>
@@ -3138,7 +3014,7 @@
       </w:r>
     </w:p>
     <w:p>
-      <w:bookmarkStart w:id="7" w:name="__RefHeading___87"/>
+      <w:bookmarkStart w:id="7" w:name="__RefHeading___7"/>
       <w:bookmarkEnd w:id="7"/>
       <w:pPr>
         <w:pStyle w:val="Style_5"/>
@@ -3156,7 +3032,7 @@
       </w:r>
     </w:p>
     <w:p>
-      <w:bookmarkStart w:id="8" w:name="__RefHeading___88"/>
+      <w:bookmarkStart w:id="8" w:name="__RefHeading___8"/>
       <w:bookmarkEnd w:id="8"/>
       <w:pPr>
         <w:pStyle w:val="Style_6"/>
@@ -3179,7 +3055,7 @@
     <w:p>
       <w:pPr>
         <w:pStyle w:val="Style_2"/>
-        <w:ind w:firstLine="0"/>
+        <w:ind w:firstLine="0" w:left="0"/>
       </w:pPr>
       <w:r>
         <w:t xml:space="preserve"> Таблица 1 – Этапы разработки информационной системы</w:t>
@@ -3187,6 +3063,7 @@
     </w:p>
     <w:tbl>
       <w:tblPr>
+        <w:tblStyle w:val="Style_7"/>
         <w:tblInd w:type="dxa" w:w="0"/>
         <w:tblBorders>
           <w:top w:color="000000" w:sz="4" w:val="single"/>
@@ -4427,7 +4304,6 @@
       <w:tr>
         <w:trPr>
           <w:trHeight w:hRule="atLeast" w:val="756"/>
-          <w:hidden w:val="0"/>
         </w:trPr>
         <w:tc>
           <w:tcPr>
@@ -5064,7 +4940,7 @@
       </w:pPr>
     </w:p>
     <w:p>
-      <w:bookmarkStart w:id="9" w:name="__RefHeading___89"/>
+      <w:bookmarkStart w:id="9" w:name="__RefHeading___9"/>
       <w:bookmarkEnd w:id="9"/>
       <w:pPr>
         <w:pStyle w:val="Style_6"/>
@@ -5080,9 +4956,9 @@
     </w:p>
     <w:p>
       <w:pPr>
-        <w:pStyle w:val="Style_7"/>
+        <w:pStyle w:val="Style_8"/>
         <w:spacing w:after="0" w:line="360" w:lineRule="auto"/>
-        <w:ind w:firstLine="709"/>
+        <w:ind w:firstLine="709" w:left="0"/>
         <w:jc w:val="both"/>
         <w:rPr>
           <w:rFonts w:ascii="Times New Roman" w:hAnsi="Times New Roman"/>
@@ -5092,9 +4968,9 @@
     </w:p>
     <w:p>
       <w:pPr>
-        <w:pStyle w:val="Style_7"/>
+        <w:pStyle w:val="Style_8"/>
         <w:spacing w:after="0" w:line="360" w:lineRule="auto"/>
-        <w:ind w:firstLine="709"/>
+        <w:ind w:firstLine="709" w:left="0"/>
         <w:jc w:val="both"/>
         <w:rPr>
           <w:rFonts w:ascii="Times New Roman" w:hAnsi="Times New Roman"/>
@@ -5112,9 +4988,8 @@
         <w:rPr>
           <w:rFonts w:ascii="Times New Roman" w:hAnsi="Times New Roman"/>
           <w:sz w:val="28"/>
-          <w:shd w:fill="FFE779" w:val="clear"/>
-        </w:rPr>
-        <w:t>«Имя»</w:t>
+        </w:rPr>
+        <w:t>«Плюсик»</w:t>
       </w:r>
       <w:r>
         <w:rPr>
@@ -5126,9 +5001,9 @@
     </w:p>
     <w:p>
       <w:pPr>
-        <w:pStyle w:val="Style_7"/>
+        <w:pStyle w:val="Style_8"/>
         <w:spacing w:after="0" w:line="360" w:lineRule="auto"/>
-        <w:ind w:firstLine="709"/>
+        <w:ind w:firstLine="709" w:left="0"/>
         <w:jc w:val="both"/>
         <w:rPr>
           <w:rFonts w:ascii="Times New Roman" w:hAnsi="Times New Roman"/>
@@ -5145,9 +5020,9 @@
     </w:p>
     <w:p>
       <w:pPr>
-        <w:pStyle w:val="Style_7"/>
+        <w:pStyle w:val="Style_8"/>
         <w:spacing w:after="0" w:line="360" w:lineRule="auto"/>
-        <w:ind w:firstLine="709"/>
+        <w:ind w:firstLine="709" w:left="0"/>
         <w:jc w:val="both"/>
         <w:rPr>
           <w:rFonts w:ascii="Times New Roman" w:hAnsi="Times New Roman"/>
@@ -5164,9 +5039,9 @@
     </w:p>
     <w:p>
       <w:pPr>
-        <w:pStyle w:val="Style_7"/>
+        <w:pStyle w:val="Style_8"/>
         <w:spacing w:after="0" w:line="360" w:lineRule="auto"/>
-        <w:ind w:firstLine="709"/>
+        <w:ind w:firstLine="709" w:left="0"/>
         <w:jc w:val="both"/>
         <w:rPr>
           <w:rFonts w:ascii="Times New Roman" w:hAnsi="Times New Roman"/>
@@ -5183,9 +5058,9 @@
     </w:p>
     <w:p>
       <w:pPr>
-        <w:pStyle w:val="Style_7"/>
+        <w:pStyle w:val="Style_8"/>
         <w:spacing w:after="0" w:line="360" w:lineRule="auto"/>
-        <w:ind w:firstLine="709"/>
+        <w:ind w:firstLine="709" w:left="0"/>
         <w:jc w:val="both"/>
         <w:rPr>
           <w:rFonts w:ascii="Times New Roman" w:hAnsi="Times New Roman"/>
@@ -5202,9 +5077,9 @@
     </w:p>
     <w:p>
       <w:pPr>
-        <w:pStyle w:val="Style_7"/>
+        <w:pStyle w:val="Style_8"/>
         <w:spacing w:after="0" w:line="360" w:lineRule="auto"/>
-        <w:ind w:firstLine="709"/>
+        <w:ind w:firstLine="709" w:left="0"/>
         <w:jc w:val="both"/>
         <w:rPr>
           <w:rFonts w:ascii="Times New Roman" w:hAnsi="Times New Roman"/>
@@ -5216,15 +5091,7 @@
           <w:rFonts w:ascii="Times New Roman" w:hAnsi="Times New Roman"/>
           <w:sz w:val="28"/>
         </w:rPr>
-        <w:t xml:space="preserve">В результате проведенного анализа предметной области базы данных </w:t>
-      </w:r>
-      <w:r>
-        <w:rPr>
-          <w:rFonts w:ascii="Times New Roman" w:hAnsi="Times New Roman"/>
-          <w:sz w:val="28"/>
-          <w:shd w:fill="FFE779" w:val="clear"/>
-        </w:rPr>
-        <w:t>«Имя»</w:t>
+        <w:t>В результате проведенного анализа предметной области базы данных «Плюсик»</w:t>
       </w:r>
       <w:r>
         <w:rPr>
@@ -5236,9 +5103,9 @@
     </w:p>
     <w:p>
       <w:pPr>
-        <w:pStyle w:val="Style_7"/>
+        <w:pStyle w:val="Style_8"/>
         <w:spacing w:after="0" w:line="360" w:lineRule="auto"/>
-        <w:ind w:firstLine="709"/>
+        <w:ind w:firstLine="709" w:left="0"/>
         <w:jc w:val="both"/>
         <w:rPr>
           <w:rFonts w:ascii="Times New Roman" w:hAnsi="Times New Roman"/>
@@ -5248,9 +5115,9 @@
     </w:p>
     <w:p>
       <w:pPr>
-        <w:pStyle w:val="Style_7"/>
+        <w:pStyle w:val="Style_8"/>
         <w:spacing w:after="0" w:line="360" w:lineRule="auto"/>
-        <w:ind w:firstLine="709"/>
+        <w:ind w:firstLine="709" w:left="0"/>
         <w:jc w:val="center"/>
         <w:rPr>
           <w:rFonts w:ascii="Times New Roman" w:hAnsi="Times New Roman"/>
@@ -5261,6 +5128,7 @@
         <w:drawing>
           <wp:inline>
             <wp:extent cx="3863341" cy="3086100"/>
+            <wp:effectExtent b="0" l="0" r="0" t="0"/>
             <wp:docPr hidden="false" id="6" name="Picture 6"/>
             <a:graphic>
               <a:graphicData uri="http://schemas.openxmlformats.org/drawingml/2006/picture">
@@ -5270,7 +5138,7 @@
                     <pic:cNvPicPr preferRelativeResize="true"/>
                   </pic:nvPicPr>
                   <pic:blipFill>
-                    <a:blip r:embed="rId5"/>
+                    <a:blip r:embed="rId4"/>
                     <a:stretch/>
                   </pic:blipFill>
                   <pic:spPr>
@@ -5288,9 +5156,9 @@
     </w:p>
     <w:p>
       <w:pPr>
-        <w:pStyle w:val="Style_7"/>
+        <w:pStyle w:val="Style_8"/>
         <w:spacing w:after="0" w:line="360" w:lineRule="auto"/>
-        <w:ind w:firstLine="709"/>
+        <w:ind w:firstLine="709" w:left="0"/>
         <w:jc w:val="center"/>
         <w:rPr>
           <w:rFonts w:ascii="Times New Roman" w:hAnsi="Times New Roman"/>
@@ -5307,9 +5175,9 @@
     </w:p>
     <w:p>
       <w:pPr>
-        <w:pStyle w:val="Style_7"/>
+        <w:pStyle w:val="Style_8"/>
         <w:spacing w:after="0" w:line="360" w:lineRule="auto"/>
-        <w:ind w:firstLine="709"/>
+        <w:ind w:firstLine="709" w:left="0"/>
         <w:jc w:val="both"/>
         <w:rPr>
           <w:rFonts w:ascii="Times New Roman" w:hAnsi="Times New Roman"/>
@@ -5318,7 +5186,7 @@
       </w:pPr>
     </w:p>
     <w:p>
-      <w:bookmarkStart w:id="10" w:name="__RefHeading___100"/>
+      <w:bookmarkStart w:id="10" w:name="__RefHeading___10"/>
       <w:bookmarkEnd w:id="10"/>
       <w:pPr>
         <w:pStyle w:val="Style_6"/>
@@ -5340,7 +5208,7 @@
     </w:p>
     <w:p>
       <w:pPr>
-        <w:pStyle w:val="Style_7"/>
+        <w:pStyle w:val="Style_8"/>
       </w:pPr>
     </w:p>
     <w:p>
@@ -5391,6 +5259,7 @@
         <w:drawing>
           <wp:inline>
             <wp:extent cx="3863341" cy="3086100"/>
+            <wp:effectExtent b="0" l="0" r="0" t="0"/>
             <wp:docPr hidden="false" id="8" name="Picture 8"/>
             <a:graphic>
               <a:graphicData uri="http://schemas.openxmlformats.org/drawingml/2006/picture">
@@ -5442,7 +5311,7 @@
       </w:pPr>
     </w:p>
     <w:p>
-      <w:bookmarkStart w:id="11" w:name="__RefHeading___90"/>
+      <w:bookmarkStart w:id="11" w:name="__RefHeading___11"/>
       <w:bookmarkEnd w:id="11"/>
       <w:pPr>
         <w:pStyle w:val="Style_6"/>
@@ -5458,7 +5327,7 @@
     </w:p>
     <w:p>
       <w:pPr>
-        <w:pStyle w:val="Style_7"/>
+        <w:pStyle w:val="Style_8"/>
       </w:pPr>
     </w:p>
     <w:p>
@@ -5469,22 +5338,8 @@
         <w:t xml:space="preserve">Для разработки приложения </w:t>
       </w:r>
       <w:r>
-        <w:rPr>
-          <w:shd w:fill="FFE779" w:val="clear"/>
-        </w:rPr>
-        <w:t>«</w:t>
-      </w:r>
-      <w:r>
-        <w:rPr>
-          <w:shd w:fill="FFE779" w:val="clear"/>
-        </w:rPr>
-        <w:t>Пункт выдачи заказов</w:t>
-      </w:r>
-      <w:r>
-        <w:rPr>
-          <w:shd w:fill="FFE779" w:val="clear"/>
-        </w:rPr>
-        <w:t>»</w:t>
+        <w:rPr/>
+        <w:t>«Плюсик»</w:t>
       </w:r>
       <w:r>
         <w:t xml:space="preserve"> </w:t>
@@ -5723,7 +5578,7 @@
     </w:p>
     <w:p>
       <w:pPr>
-        <w:pStyle w:val="Style_8"/>
+        <w:pStyle w:val="Style_9"/>
         <w:numPr>
           <w:ilvl w:val="0"/>
           <w:numId w:val="5"/>
@@ -5763,7 +5618,7 @@
     </w:p>
     <w:p>
       <w:pPr>
-        <w:pStyle w:val="Style_8"/>
+        <w:pStyle w:val="Style_9"/>
         <w:numPr>
           <w:ilvl w:val="0"/>
           <w:numId w:val="5"/>
@@ -5800,7 +5655,7 @@
     </w:p>
     <w:p>
       <w:pPr>
-        <w:pStyle w:val="Style_8"/>
+        <w:pStyle w:val="Style_9"/>
         <w:numPr>
           <w:ilvl w:val="0"/>
           <w:numId w:val="5"/>
@@ -5823,7 +5678,7 @@
     </w:p>
     <w:p>
       <w:pPr>
-        <w:pStyle w:val="Style_8"/>
+        <w:pStyle w:val="Style_9"/>
         <w:numPr>
           <w:ilvl w:val="0"/>
           <w:numId w:val="5"/>
@@ -5846,11 +5701,11 @@
     </w:p>
     <w:p>
       <w:pPr>
-        <w:pStyle w:val="Style_7"/>
-      </w:pPr>
-    </w:p>
-    <w:p>
-      <w:bookmarkStart w:id="12" w:name="__RefHeading___101"/>
+        <w:pStyle w:val="Style_8"/>
+      </w:pPr>
+    </w:p>
+    <w:p>
+      <w:bookmarkStart w:id="12" w:name="__RefHeading___12"/>
       <w:bookmarkEnd w:id="12"/>
       <w:pPr>
         <w:pStyle w:val="Style_6"/>
@@ -5895,27 +5750,11 @@
         <w:t xml:space="preserve">езультатом их создания и заполнения представлен на рисунках </w:t>
       </w:r>
       <w:r>
-        <w:rPr>
-          <w:shd w:fill="FFE779" w:val="clear"/>
-        </w:rPr>
-        <w:t xml:space="preserve">4 – </w:t>
-      </w:r>
-      <w:r>
-        <w:rPr>
-          <w:shd w:fill="FFE779" w:val="clear"/>
-        </w:rPr>
-        <w:t>2</w:t>
-      </w:r>
-      <w:r>
-        <w:rPr>
-          <w:shd w:fill="FFE779" w:val="clear"/>
-        </w:rPr>
-        <w:t>6</w:t>
-      </w:r>
-      <w:r>
-        <w:rPr>
-          <w:shd w:fill="FFE779" w:val="clear"/>
-        </w:rPr>
+        <w:rPr/>
+        <w:t>4 – 7</w:t>
+      </w:r>
+      <w:r>
+        <w:rPr/>
         <w:t>.</w:t>
       </w:r>
     </w:p>
@@ -5927,11 +5766,18 @@
     <w:p>
       <w:pPr>
         <w:pStyle w:val="Style_2"/>
+      </w:pPr>
+    </w:p>
+    <w:p>
+      <w:pPr>
+        <w:pStyle w:val="Style_2"/>
+        <w:ind/>
+        <w:jc w:val="center"/>
       </w:pPr>
       <w:r>
         <w:drawing>
           <wp:inline>
-            <wp:extent cx="4648200" cy="3177540"/>
+            <wp:extent cx="2895600" cy="1943100"/>
             <wp:docPr hidden="false" id="10" name="Picture 10"/>
             <a:graphic>
               <a:graphicData uri="http://schemas.openxmlformats.org/drawingml/2006/picture">
@@ -5946,7 +5792,7 @@
                   </pic:blipFill>
                   <pic:spPr>
                     <a:xfrm flipH="false" flipV="false" rot="0">
-                      <a:ext cx="4648200" cy="3177540"/>
+                      <a:ext cx="2895600" cy="1943100"/>
                     </a:xfrm>
                     <a:prstGeom prst="rect"/>
                   </pic:spPr>
@@ -5960,11 +5806,23 @@
     <w:p>
       <w:pPr>
         <w:pStyle w:val="Style_2"/>
+        <w:ind/>
+        <w:jc w:val="center"/>
+      </w:pPr>
+      <w:r>
+        <w:t>Рисунок 4 – Справочник «Группы»</w:t>
+      </w:r>
+    </w:p>
+    <w:p>
+      <w:pPr>
+        <w:pStyle w:val="Style_2"/>
+        <w:ind/>
+        <w:jc w:val="center"/>
       </w:pPr>
       <w:r>
         <w:drawing>
           <wp:inline>
-            <wp:extent cx="2659380" cy="2819400"/>
+            <wp:extent cx="3375660" cy="3345180"/>
             <wp:docPr hidden="false" id="12" name="Picture 12"/>
             <a:graphic>
               <a:graphicData uri="http://schemas.openxmlformats.org/drawingml/2006/picture">
@@ -5979,7 +5837,7 @@
                   </pic:blipFill>
                   <pic:spPr>
                     <a:xfrm flipH="false" flipV="false" rot="0">
-                      <a:ext cx="2659380" cy="2819400"/>
+                      <a:ext cx="3375660" cy="3345180"/>
                     </a:xfrm>
                     <a:prstGeom prst="rect"/>
                   </pic:spPr>
@@ -5993,851 +5851,11 @@
     <w:p>
       <w:pPr>
         <w:pStyle w:val="Style_2"/>
-      </w:pPr>
-    </w:p>
-    <w:p>
-      <w:bookmarkStart w:id="13" w:name="__RefHeading___91"/>
-      <w:bookmarkEnd w:id="13"/>
-      <w:pPr>
-        <w:pStyle w:val="Style_6"/>
-        <w:numPr>
-          <w:ilvl w:val="1"/>
-          <w:numId w:val="3"/>
-        </w:numPr>
-        <w:ind w:firstLine="709" w:left="0"/>
-      </w:pPr>
-      <w:r>
-        <w:t>Реализация информационной системы</w:t>
-      </w:r>
-    </w:p>
-    <w:p>
-      <w:pPr>
-        <w:pStyle w:val="Style_2"/>
-      </w:pPr>
-    </w:p>
-    <w:p>
-      <w:pPr>
-        <w:pStyle w:val="Style_2"/>
-      </w:pPr>
-      <w:r>
-        <w:t>Согласно проведенному анализу технического задания и возможностей программного обеспечения, было разработано десктопное приложение «</w:t>
-      </w:r>
-      <w:r>
-        <w:t>Пиши стирай</w:t>
-      </w:r>
-      <w:r>
-        <w:t xml:space="preserve">», а именно разработан вывод списка </w:t>
-      </w:r>
-      <w:r>
-        <w:t>продукции</w:t>
-      </w:r>
-      <w:r>
-        <w:t xml:space="preserve">, хранящихся в БД, </w:t>
-      </w:r>
-      <w:r>
-        <w:t>просмотр</w:t>
-      </w:r>
-      <w:r>
-        <w:t xml:space="preserve"> и редактирование </w:t>
-      </w:r>
-      <w:r>
-        <w:t>заказа</w:t>
-      </w:r>
-      <w:r>
-        <w:t xml:space="preserve"> в БД и </w:t>
-      </w:r>
-      <w:r>
-        <w:t>авторизация пользователя</w:t>
-      </w:r>
-      <w:r>
-        <w:t xml:space="preserve">, представленные на рисунках </w:t>
-      </w:r>
-      <w:r>
-        <w:br/>
-      </w:r>
-      <w:r>
-        <w:t>27</w:t>
-      </w:r>
-      <w:r>
-        <w:t>-</w:t>
-      </w:r>
-      <w:r>
-        <w:t>29</w:t>
-      </w:r>
-      <w:r>
-        <w:t xml:space="preserve"> соответственно. </w:t>
-      </w:r>
-    </w:p>
-    <w:p>
-      <w:pPr>
-        <w:pStyle w:val="Style_2"/>
-      </w:pPr>
-    </w:p>
-    <w:p>
-      <w:pPr>
-        <w:pStyle w:val="Style_2"/>
-      </w:pPr>
-    </w:p>
-    <w:p>
-      <w:r>
-        <w:br w:type="page"/>
-      </w:r>
-    </w:p>
-    <w:p>
-      <w:bookmarkStart w:id="14" w:name="__RefHeading___93"/>
-      <w:bookmarkEnd w:id="14"/>
-      <w:pPr>
-        <w:pStyle w:val="Style_5"/>
-        <w:spacing w:after="160" w:line="160" w:lineRule="atLeast"/>
         <w:ind/>
-        <w:rPr>
-          <w:sz w:val="32"/>
-        </w:rPr>
-      </w:pPr>
-      <w:r>
-        <w:rPr>
-          <w:sz w:val="32"/>
-        </w:rPr>
-        <w:t xml:space="preserve"> </w:t>
-      </w:r>
-      <w:r>
-        <w:rPr>
-          <w:sz w:val="32"/>
-        </w:rPr>
-        <w:t>РАЗРАБОТКА ИНФОРМАЦИОННОЙ СИСТЕМЫ</w:t>
-      </w:r>
-    </w:p>
-    <w:p>
-      <w:pPr>
-        <w:pStyle w:val="Style_8"/>
-        <w:numPr>
-          <w:ilvl w:val="1"/>
-          <w:numId w:val="6"/>
-        </w:numPr>
-        <w:rPr>
-          <w:rFonts w:ascii="Times New Roman" w:hAnsi="Times New Roman"/>
-          <w:b w:val="1"/>
-          <w:sz w:val="28"/>
-        </w:rPr>
-      </w:pPr>
-      <w:r>
-        <w:rPr>
-          <w:rFonts w:ascii="Times New Roman" w:hAnsi="Times New Roman"/>
-          <w:b w:val="1"/>
-          <w:sz w:val="28"/>
-        </w:rPr>
-        <w:t>Выбор программного обеспечения для реализации продукта</w:t>
-      </w:r>
-    </w:p>
-    <w:p>
-      <w:pPr>
-        <w:pStyle w:val="Style_6"/>
-        <w:spacing w:line="160" w:lineRule="atLeast"/>
-        <w:ind w:firstLine="0" w:left="709"/>
-      </w:pPr>
-    </w:p>
-    <w:p>
-      <w:pPr>
-        <w:spacing w:after="0" w:line="360" w:lineRule="auto"/>
-        <w:ind w:firstLine="709" w:left="0"/>
-        <w:jc w:val="both"/>
-        <w:rPr>
-          <w:rFonts w:ascii="Times New Roman" w:hAnsi="Times New Roman"/>
-          <w:sz w:val="28"/>
-        </w:rPr>
-      </w:pPr>
-      <w:r>
-        <w:rPr>
-          <w:rFonts w:ascii="Times New Roman" w:hAnsi="Times New Roman"/>
-          <w:sz w:val="28"/>
-        </w:rPr>
-        <w:t xml:space="preserve">Для разработки мобильного приложения было выбрано </w:t>
-      </w:r>
-      <w:r>
-        <w:rPr>
-          <w:rFonts w:ascii="Times New Roman" w:hAnsi="Times New Roman"/>
-          <w:sz w:val="28"/>
-        </w:rPr>
-        <w:t>Android</w:t>
-      </w:r>
-      <w:r>
-        <w:rPr>
-          <w:rFonts w:ascii="Times New Roman" w:hAnsi="Times New Roman"/>
-          <w:sz w:val="28"/>
-        </w:rPr>
-        <w:t xml:space="preserve"> Studio — это официальная IDE для разработки приложений на платформе </w:t>
-      </w:r>
-      <w:r>
-        <w:rPr>
-          <w:rFonts w:ascii="Times New Roman" w:hAnsi="Times New Roman"/>
-          <w:sz w:val="28"/>
-        </w:rPr>
-        <w:t>Android</w:t>
-      </w:r>
-      <w:r>
-        <w:rPr>
-          <w:rFonts w:ascii="Times New Roman" w:hAnsi="Times New Roman"/>
-          <w:sz w:val="28"/>
-        </w:rPr>
-        <w:t xml:space="preserve">, созданная компанией Google. Она обладает мощными инструментами для разработки, отладки и тестирования, а также гарантирует высокую производительность и удобство использования. </w:t>
-      </w:r>
-      <w:r>
-        <w:rPr>
-          <w:rFonts w:ascii="Times New Roman" w:hAnsi="Times New Roman"/>
-          <w:sz w:val="28"/>
-        </w:rPr>
-        <w:t>Android</w:t>
-      </w:r>
-      <w:r>
-        <w:rPr>
-          <w:rFonts w:ascii="Times New Roman" w:hAnsi="Times New Roman"/>
-          <w:sz w:val="28"/>
-        </w:rPr>
-        <w:t xml:space="preserve"> Studio поддерживает различные языки программирования, включая Java и </w:t>
-      </w:r>
-      <w:r>
-        <w:rPr>
-          <w:rFonts w:ascii="Times New Roman" w:hAnsi="Times New Roman"/>
-          <w:sz w:val="28"/>
-        </w:rPr>
-        <w:t>Kotlin</w:t>
-      </w:r>
-      <w:r>
-        <w:rPr>
-          <w:rFonts w:ascii="Times New Roman" w:hAnsi="Times New Roman"/>
-          <w:sz w:val="28"/>
-        </w:rPr>
-        <w:t xml:space="preserve">, и имеет глубокую интеграцию с SDK и другими инструментами. Это делает её идеальным выбором для разработки мобильных приложений на </w:t>
-      </w:r>
-      <w:r>
-        <w:rPr>
-          <w:rFonts w:ascii="Times New Roman" w:hAnsi="Times New Roman"/>
-          <w:sz w:val="28"/>
-        </w:rPr>
-        <w:t>Android</w:t>
-      </w:r>
-      <w:r>
-        <w:rPr>
-          <w:rFonts w:ascii="Times New Roman" w:hAnsi="Times New Roman"/>
-          <w:sz w:val="28"/>
-        </w:rPr>
-        <w:t>.</w:t>
-      </w:r>
-    </w:p>
-    <w:p>
-      <w:pPr>
-        <w:spacing w:after="0" w:line="360" w:lineRule="auto"/>
-        <w:ind w:firstLine="709" w:left="0"/>
-        <w:jc w:val="both"/>
-        <w:rPr>
-          <w:rFonts w:ascii="Times New Roman" w:hAnsi="Times New Roman"/>
-          <w:sz w:val="28"/>
-        </w:rPr>
-      </w:pPr>
-      <w:r>
-        <w:rPr>
-          <w:rFonts w:ascii="Times New Roman" w:hAnsi="Times New Roman"/>
-          <w:sz w:val="28"/>
-        </w:rPr>
-        <w:t xml:space="preserve">Выбор сервиса </w:t>
-      </w:r>
-      <w:r>
-        <w:rPr>
-          <w:rFonts w:ascii="Times New Roman" w:hAnsi="Times New Roman"/>
-          <w:sz w:val="28"/>
-        </w:rPr>
-        <w:t>Supabase</w:t>
-      </w:r>
-      <w:r>
-        <w:rPr>
-          <w:rFonts w:ascii="Times New Roman" w:hAnsi="Times New Roman"/>
-          <w:sz w:val="28"/>
-        </w:rPr>
-        <w:t xml:space="preserve"> для создания и хранения базы данных мобильного приложения обоснован следующими преимуществами этого сервиса:</w:t>
-      </w:r>
-    </w:p>
-    <w:p>
-      <w:pPr>
-        <w:pStyle w:val="Style_8"/>
-        <w:numPr>
-          <w:ilvl w:val="0"/>
-          <w:numId w:val="7"/>
-        </w:numPr>
-        <w:spacing w:after="0" w:line="360" w:lineRule="auto"/>
-        <w:ind w:firstLine="709" w:left="0"/>
-        <w:jc w:val="both"/>
-        <w:rPr>
-          <w:rFonts w:ascii="Times New Roman" w:hAnsi="Times New Roman"/>
-          <w:sz w:val="28"/>
-        </w:rPr>
-      </w:pPr>
-      <w:r>
-        <w:rPr>
-          <w:rFonts w:ascii="Times New Roman" w:hAnsi="Times New Roman"/>
-          <w:sz w:val="28"/>
-        </w:rPr>
-        <w:t xml:space="preserve">Простота использования: </w:t>
-      </w:r>
-      <w:r>
-        <w:rPr>
-          <w:rFonts w:ascii="Times New Roman" w:hAnsi="Times New Roman"/>
-          <w:sz w:val="28"/>
-        </w:rPr>
-        <w:t>Supabase</w:t>
-      </w:r>
-      <w:r>
-        <w:rPr>
-          <w:rFonts w:ascii="Times New Roman" w:hAnsi="Times New Roman"/>
-          <w:sz w:val="28"/>
-        </w:rPr>
-        <w:t xml:space="preserve"> предлагает простой и интуитивно понятный интерфейс, что облегчает работу с базой данных.</w:t>
-      </w:r>
-    </w:p>
-    <w:p>
-      <w:pPr>
-        <w:pStyle w:val="Style_8"/>
-        <w:numPr>
-          <w:ilvl w:val="0"/>
-          <w:numId w:val="7"/>
-        </w:numPr>
-        <w:spacing w:after="0" w:line="360" w:lineRule="auto"/>
-        <w:ind w:firstLine="709" w:left="0"/>
-        <w:jc w:val="both"/>
-        <w:rPr>
-          <w:rFonts w:ascii="Times New Roman" w:hAnsi="Times New Roman"/>
-          <w:sz w:val="28"/>
-        </w:rPr>
-      </w:pPr>
-      <w:r>
-        <w:rPr>
-          <w:rFonts w:ascii="Times New Roman" w:hAnsi="Times New Roman"/>
-          <w:sz w:val="28"/>
-        </w:rPr>
-        <w:t xml:space="preserve">Интеграция с другими сервисами: </w:t>
-      </w:r>
-      <w:r>
-        <w:rPr>
-          <w:rFonts w:ascii="Times New Roman" w:hAnsi="Times New Roman"/>
-          <w:sz w:val="28"/>
-        </w:rPr>
-        <w:t>Supabase</w:t>
-      </w:r>
-      <w:r>
-        <w:rPr>
-          <w:rFonts w:ascii="Times New Roman" w:hAnsi="Times New Roman"/>
-          <w:sz w:val="28"/>
-        </w:rPr>
-        <w:t xml:space="preserve"> легко интегрируется с популярными инструментами и языками программирования, такими как JavaScript, Python и PHP.</w:t>
-      </w:r>
-    </w:p>
-    <w:p>
-      <w:pPr>
-        <w:pStyle w:val="Style_8"/>
-        <w:numPr>
-          <w:ilvl w:val="0"/>
-          <w:numId w:val="7"/>
-        </w:numPr>
-        <w:spacing w:after="0" w:line="360" w:lineRule="auto"/>
-        <w:ind w:firstLine="709" w:left="0"/>
-        <w:jc w:val="both"/>
-        <w:rPr>
-          <w:rFonts w:ascii="Times New Roman" w:hAnsi="Times New Roman"/>
-          <w:sz w:val="28"/>
-        </w:rPr>
-      </w:pPr>
-      <w:r>
-        <w:rPr>
-          <w:rFonts w:ascii="Times New Roman" w:hAnsi="Times New Roman"/>
-          <w:sz w:val="28"/>
-        </w:rPr>
-        <w:t xml:space="preserve">Встроенная панель управления: </w:t>
-      </w:r>
-      <w:r>
-        <w:rPr>
-          <w:rFonts w:ascii="Times New Roman" w:hAnsi="Times New Roman"/>
-          <w:sz w:val="28"/>
-        </w:rPr>
-        <w:t>Supabase</w:t>
-      </w:r>
-      <w:r>
-        <w:rPr>
-          <w:rFonts w:ascii="Times New Roman" w:hAnsi="Times New Roman"/>
-          <w:sz w:val="28"/>
-        </w:rPr>
-        <w:t xml:space="preserve"> поставляется с панелью управления, которая позволяет управлять приложениями и базами данных.</w:t>
-      </w:r>
-    </w:p>
-    <w:p>
-      <w:pPr>
-        <w:pStyle w:val="Style_8"/>
-        <w:numPr>
-          <w:ilvl w:val="0"/>
-          <w:numId w:val="7"/>
-        </w:numPr>
-        <w:spacing w:after="0" w:line="360" w:lineRule="auto"/>
-        <w:ind w:firstLine="709" w:left="0"/>
-        <w:jc w:val="both"/>
-        <w:rPr>
-          <w:rFonts w:ascii="Times New Roman" w:hAnsi="Times New Roman"/>
-          <w:sz w:val="28"/>
-        </w:rPr>
-      </w:pPr>
-      <w:r>
-        <w:rPr>
-          <w:rFonts w:ascii="Times New Roman" w:hAnsi="Times New Roman"/>
-          <w:sz w:val="28"/>
-        </w:rPr>
-        <w:t xml:space="preserve">Поддержка популярных баз данных: </w:t>
-      </w:r>
-      <w:r>
-        <w:rPr>
-          <w:rFonts w:ascii="Times New Roman" w:hAnsi="Times New Roman"/>
-          <w:sz w:val="28"/>
-        </w:rPr>
-        <w:t>Supabase</w:t>
-      </w:r>
-      <w:r>
-        <w:rPr>
-          <w:rFonts w:ascii="Times New Roman" w:hAnsi="Times New Roman"/>
-          <w:sz w:val="28"/>
-        </w:rPr>
-        <w:t xml:space="preserve"> использует базу данных PostgreSQL, что обеспечивает надёжность и масштабируемость.</w:t>
-      </w:r>
-    </w:p>
-    <w:p>
-      <w:pPr>
-        <w:spacing w:after="0" w:line="360" w:lineRule="auto"/>
-        <w:ind w:firstLine="709" w:left="0"/>
-        <w:jc w:val="both"/>
-        <w:rPr>
-          <w:rFonts w:ascii="Times New Roman" w:hAnsi="Times New Roman"/>
-          <w:sz w:val="28"/>
-        </w:rPr>
-      </w:pPr>
-      <w:r>
-        <w:rPr>
-          <w:rFonts w:ascii="Times New Roman" w:hAnsi="Times New Roman"/>
-          <w:sz w:val="28"/>
-        </w:rPr>
-        <w:t xml:space="preserve">Для создания макета мобильного приложения был выбран сервис </w:t>
-      </w:r>
-      <w:r>
-        <w:rPr>
-          <w:rFonts w:ascii="Times New Roman" w:hAnsi="Times New Roman"/>
-          <w:sz w:val="28"/>
-        </w:rPr>
-        <w:t>Figma</w:t>
-      </w:r>
-      <w:r>
-        <w:rPr>
-          <w:rFonts w:ascii="Times New Roman" w:hAnsi="Times New Roman"/>
-          <w:sz w:val="28"/>
-        </w:rPr>
-        <w:t xml:space="preserve">. </w:t>
-      </w:r>
-      <w:r>
-        <w:rPr>
-          <w:rFonts w:ascii="Times New Roman" w:hAnsi="Times New Roman"/>
-          <w:sz w:val="28"/>
-        </w:rPr>
-        <w:t>Figma</w:t>
-      </w:r>
-      <w:r>
-        <w:rPr>
-          <w:rFonts w:ascii="Times New Roman" w:hAnsi="Times New Roman"/>
-          <w:sz w:val="28"/>
-        </w:rPr>
-        <w:t xml:space="preserve"> — онлайн-редактор, в котором удобно проектировать интерфейсы, создавать макеты сайтов, мобильных приложений, презентации, иллюстрации, логотипы и анимацию. </w:t>
-      </w:r>
-      <w:r>
-        <w:rPr>
-          <w:rFonts w:ascii="Times New Roman" w:hAnsi="Times New Roman"/>
-          <w:sz w:val="28"/>
-        </w:rPr>
-        <w:t>Figma</w:t>
-      </w:r>
-      <w:r>
-        <w:rPr>
-          <w:rFonts w:ascii="Times New Roman" w:hAnsi="Times New Roman"/>
-          <w:sz w:val="28"/>
-        </w:rPr>
-        <w:t xml:space="preserve"> предлагает ряд преимуществ, которые делают его отличным выбором для дизайнеров мобильных приложений. Вот несколько основных причин, почему многие профессионалы выбирают </w:t>
-      </w:r>
-      <w:r>
-        <w:rPr>
-          <w:rFonts w:ascii="Times New Roman" w:hAnsi="Times New Roman"/>
-          <w:sz w:val="28"/>
-        </w:rPr>
-        <w:t>Figma</w:t>
-      </w:r>
-      <w:r>
-        <w:rPr>
-          <w:rFonts w:ascii="Times New Roman" w:hAnsi="Times New Roman"/>
-          <w:sz w:val="28"/>
-        </w:rPr>
-        <w:t>:</w:t>
-      </w:r>
-    </w:p>
-    <w:p>
-      <w:pPr>
-        <w:pStyle w:val="Style_8"/>
-        <w:numPr>
-          <w:ilvl w:val="0"/>
-          <w:numId w:val="7"/>
-        </w:numPr>
-        <w:spacing w:after="0" w:line="360" w:lineRule="auto"/>
-        <w:ind w:firstLine="709" w:left="0"/>
-        <w:jc w:val="both"/>
-        <w:rPr>
-          <w:rFonts w:ascii="Times New Roman" w:hAnsi="Times New Roman"/>
-          <w:sz w:val="28"/>
-        </w:rPr>
-      </w:pPr>
-      <w:r>
-        <w:rPr>
-          <w:rFonts w:ascii="Times New Roman" w:hAnsi="Times New Roman"/>
-          <w:sz w:val="28"/>
-        </w:rPr>
-        <w:t>Интуитивный интерфейс и простота использования.</w:t>
-      </w:r>
-      <w:r>
-        <w:t xml:space="preserve"> </w:t>
-      </w:r>
-      <w:r>
-        <w:rPr>
-          <w:rFonts w:ascii="Times New Roman" w:hAnsi="Times New Roman"/>
-          <w:sz w:val="28"/>
-        </w:rPr>
-        <w:t>Figma</w:t>
-      </w:r>
-      <w:r>
-        <w:rPr>
-          <w:rFonts w:ascii="Times New Roman" w:hAnsi="Times New Roman"/>
-          <w:sz w:val="28"/>
-        </w:rPr>
-        <w:t xml:space="preserve"> обладает интуитивно понятным интерфейсом, что делает его легким в освоении даже для новичков. В нем можно легко создавать и редактировать элементы дизайна, использовать шаблоны и библиотеки, добавлять взаимодействия и анимации, а также экспортировать проекты в различные форматы. Все это делает процесс разработки мобильного приложения более эффективным и продуктивным.</w:t>
-      </w:r>
-    </w:p>
-    <w:p>
-      <w:pPr>
-        <w:pStyle w:val="Style_8"/>
-        <w:numPr>
-          <w:ilvl w:val="0"/>
-          <w:numId w:val="7"/>
-        </w:numPr>
-        <w:spacing w:after="0" w:line="360" w:lineRule="auto"/>
-        <w:ind w:firstLine="709" w:left="0"/>
-        <w:jc w:val="both"/>
-        <w:rPr>
-          <w:rFonts w:ascii="Times New Roman" w:hAnsi="Times New Roman"/>
-          <w:sz w:val="28"/>
-        </w:rPr>
-      </w:pPr>
-      <w:r>
-        <w:rPr>
-          <w:rFonts w:ascii="Times New Roman" w:hAnsi="Times New Roman"/>
-          <w:sz w:val="28"/>
-        </w:rPr>
-        <w:t xml:space="preserve">Плагины — дополнительные приложения внутри редактора, которые расширяют его возможности. Например, плагин </w:t>
-      </w:r>
-      <w:r>
-        <w:rPr>
-          <w:rFonts w:ascii="Times New Roman" w:hAnsi="Times New Roman"/>
-          <w:sz w:val="28"/>
-        </w:rPr>
-        <w:t>Unsplash</w:t>
-      </w:r>
-      <w:r>
-        <w:rPr>
-          <w:rFonts w:ascii="Times New Roman" w:hAnsi="Times New Roman"/>
-          <w:sz w:val="28"/>
-        </w:rPr>
-        <w:t xml:space="preserve"> позволяет добавлять изображения на макет.</w:t>
-      </w:r>
-    </w:p>
-    <w:p>
-      <w:pPr>
-        <w:pStyle w:val="Style_8"/>
-        <w:numPr>
-          <w:ilvl w:val="0"/>
-          <w:numId w:val="7"/>
-        </w:numPr>
-        <w:spacing w:after="0" w:line="360" w:lineRule="auto"/>
-        <w:ind w:firstLine="709" w:left="0"/>
-        <w:jc w:val="both"/>
-        <w:rPr>
-          <w:rFonts w:ascii="Times New Roman" w:hAnsi="Times New Roman"/>
-          <w:sz w:val="28"/>
-        </w:rPr>
-      </w:pPr>
-      <w:r>
-        <w:rPr>
-          <w:rFonts w:ascii="Times New Roman" w:hAnsi="Times New Roman"/>
-          <w:sz w:val="28"/>
-        </w:rPr>
-        <w:t>Режим демонстрации работы дизайна приложения для лучшего понимания поведения элементов на странице.</w:t>
-      </w:r>
-    </w:p>
-    <w:p>
-      <w:pPr>
-        <w:pStyle w:val="Style_8"/>
-        <w:numPr>
-          <w:ilvl w:val="0"/>
-          <w:numId w:val="7"/>
-        </w:numPr>
-        <w:spacing w:after="0" w:line="360" w:lineRule="auto"/>
-        <w:ind w:firstLine="709" w:left="0"/>
-        <w:jc w:val="both"/>
-        <w:rPr>
-          <w:rFonts w:ascii="Times New Roman" w:hAnsi="Times New Roman"/>
-          <w:sz w:val="28"/>
-        </w:rPr>
-      </w:pPr>
-      <w:r>
-        <w:rPr>
-          <w:rFonts w:ascii="Times New Roman" w:hAnsi="Times New Roman"/>
-          <w:sz w:val="28"/>
-        </w:rPr>
-        <w:t>Высокая производительность и оптимизация работы даже при разработке крупных проектов.</w:t>
-      </w:r>
-    </w:p>
-    <w:p>
-      <w:pPr>
-        <w:pStyle w:val="Style_8"/>
-        <w:spacing w:after="0" w:line="360" w:lineRule="auto"/>
-        <w:ind w:firstLine="709" w:left="0"/>
-        <w:jc w:val="both"/>
-        <w:rPr>
-          <w:rFonts w:ascii="Times New Roman" w:hAnsi="Times New Roman"/>
-          <w:sz w:val="28"/>
-        </w:rPr>
-      </w:pPr>
-      <w:r>
-        <w:rPr>
-          <w:rFonts w:ascii="Times New Roman" w:hAnsi="Times New Roman"/>
-          <w:sz w:val="28"/>
-        </w:rPr>
-        <w:t>Для интеграции нейросети в мобильное приложение «</w:t>
-      </w:r>
-      <w:r>
-        <w:rPr>
-          <w:rFonts w:ascii="Times New Roman" w:hAnsi="Times New Roman"/>
-          <w:sz w:val="28"/>
-        </w:rPr>
-        <w:t>Pensilmuse</w:t>
-      </w:r>
-      <w:r>
-        <w:rPr>
-          <w:rFonts w:ascii="Times New Roman" w:hAnsi="Times New Roman"/>
-          <w:sz w:val="28"/>
-        </w:rPr>
-        <w:t xml:space="preserve">» была выбрана нейросеть </w:t>
-      </w:r>
-      <w:r>
-        <w:rPr>
-          <w:rFonts w:ascii="Times New Roman" w:hAnsi="Times New Roman"/>
-          <w:sz w:val="28"/>
-        </w:rPr>
-        <w:t>Gigachad</w:t>
-      </w:r>
-      <w:r>
-        <w:rPr>
-          <w:rFonts w:ascii="Times New Roman" w:hAnsi="Times New Roman"/>
-          <w:sz w:val="28"/>
-        </w:rPr>
-        <w:t>.</w:t>
-      </w:r>
-      <w:r>
-        <w:t xml:space="preserve"> </w:t>
-      </w:r>
-      <w:r>
-        <w:rPr>
-          <w:rFonts w:ascii="Times New Roman" w:hAnsi="Times New Roman"/>
-          <w:sz w:val="28"/>
-        </w:rPr>
-        <w:t xml:space="preserve">Нейросеть </w:t>
-      </w:r>
-      <w:r>
-        <w:rPr>
-          <w:rFonts w:ascii="Times New Roman" w:hAnsi="Times New Roman"/>
-          <w:sz w:val="28"/>
-        </w:rPr>
-        <w:t>Gigachad</w:t>
-      </w:r>
-      <w:r>
-        <w:rPr>
-          <w:rFonts w:ascii="Times New Roman" w:hAnsi="Times New Roman"/>
-          <w:sz w:val="28"/>
-        </w:rPr>
-        <w:t xml:space="preserve"> — это уникальная разработка </w:t>
-      </w:r>
-      <w:r>
-        <w:rPr>
-          <w:rFonts w:ascii="Times New Roman" w:hAnsi="Times New Roman"/>
-          <w:sz w:val="28"/>
-        </w:rPr>
-        <w:t>Сбера</w:t>
-      </w:r>
-      <w:r>
-        <w:rPr>
-          <w:rFonts w:ascii="Times New Roman" w:hAnsi="Times New Roman"/>
-          <w:sz w:val="28"/>
-        </w:rPr>
-        <w:t>, которая позволяет решать множество задач в разных сферах жизни и деятельности. Вот некоторые преимущества использования этой нейросети:</w:t>
-      </w:r>
-    </w:p>
-    <w:p>
-      <w:pPr>
-        <w:pStyle w:val="Style_8"/>
-        <w:numPr>
-          <w:ilvl w:val="0"/>
-          <w:numId w:val="8"/>
-        </w:numPr>
-        <w:spacing w:after="0" w:line="360" w:lineRule="auto"/>
-        <w:ind w:firstLine="709" w:left="0"/>
-        <w:jc w:val="both"/>
-        <w:rPr>
-          <w:rFonts w:ascii="Times New Roman" w:hAnsi="Times New Roman"/>
-          <w:sz w:val="28"/>
-        </w:rPr>
-      </w:pPr>
-      <w:r>
-        <w:rPr>
-          <w:rFonts w:ascii="Times New Roman" w:hAnsi="Times New Roman"/>
-          <w:sz w:val="28"/>
-        </w:rPr>
-        <w:t>Мультимодальность</w:t>
-      </w:r>
-      <w:r>
-        <w:rPr>
-          <w:rFonts w:ascii="Times New Roman" w:hAnsi="Times New Roman"/>
-          <w:sz w:val="28"/>
-        </w:rPr>
-        <w:t>: нейросеть может работать с разными типами данных: текстом, звуком, изображением, видео и т. д.</w:t>
-      </w:r>
-    </w:p>
-    <w:p>
-      <w:pPr>
-        <w:pStyle w:val="Style_8"/>
-        <w:numPr>
-          <w:ilvl w:val="0"/>
-          <w:numId w:val="8"/>
-        </w:numPr>
-        <w:spacing w:after="0" w:line="360" w:lineRule="auto"/>
-        <w:ind w:firstLine="709" w:left="0"/>
-        <w:jc w:val="both"/>
-        <w:rPr>
-          <w:rFonts w:ascii="Times New Roman" w:hAnsi="Times New Roman"/>
-          <w:sz w:val="28"/>
-        </w:rPr>
-      </w:pPr>
-      <w:r>
-        <w:rPr>
-          <w:rFonts w:ascii="Times New Roman" w:hAnsi="Times New Roman"/>
-          <w:sz w:val="28"/>
-        </w:rPr>
-        <w:t>Генерация данных: нейросеть способна генерировать новые данные по запросу пользователя.</w:t>
-      </w:r>
-    </w:p>
-    <w:p>
-      <w:pPr>
-        <w:pStyle w:val="Style_8"/>
-        <w:numPr>
-          <w:ilvl w:val="0"/>
-          <w:numId w:val="8"/>
-        </w:numPr>
-        <w:spacing w:after="0" w:line="360" w:lineRule="auto"/>
-        <w:ind w:firstLine="709" w:left="0"/>
-        <w:jc w:val="both"/>
-        <w:rPr>
-          <w:rFonts w:ascii="Times New Roman" w:hAnsi="Times New Roman"/>
-          <w:sz w:val="28"/>
-        </w:rPr>
-      </w:pPr>
-      <w:r>
-        <w:rPr>
-          <w:rFonts w:ascii="Times New Roman" w:hAnsi="Times New Roman"/>
-          <w:sz w:val="28"/>
-        </w:rPr>
-        <w:t>Работа с разными языками: нейросеть может общаться на русском языке.</w:t>
-      </w:r>
-    </w:p>
-    <w:p>
-      <w:pPr>
-        <w:pStyle w:val="Style_8"/>
-        <w:numPr>
-          <w:ilvl w:val="0"/>
-          <w:numId w:val="8"/>
-        </w:numPr>
-        <w:spacing w:after="0" w:line="360" w:lineRule="auto"/>
-        <w:ind w:firstLine="709" w:left="0"/>
-        <w:jc w:val="both"/>
-        <w:rPr>
-          <w:rFonts w:ascii="Times New Roman" w:hAnsi="Times New Roman"/>
-          <w:sz w:val="28"/>
-        </w:rPr>
-      </w:pPr>
-      <w:r>
-        <w:rPr>
-          <w:rFonts w:ascii="Times New Roman" w:hAnsi="Times New Roman"/>
-          <w:sz w:val="28"/>
-        </w:rPr>
-        <w:t>Создание текстов и картинок: нейросеть может создавать тексты и изображения по запросам пользователей.</w:t>
-      </w:r>
-    </w:p>
-    <w:p>
-      <w:pPr>
-        <w:pStyle w:val="Style_8"/>
-        <w:spacing w:after="0" w:line="360" w:lineRule="auto"/>
-        <w:ind w:firstLine="0" w:left="709"/>
-        <w:jc w:val="both"/>
-        <w:rPr>
-          <w:rFonts w:ascii="Times New Roman" w:hAnsi="Times New Roman"/>
-          <w:sz w:val="28"/>
-        </w:rPr>
-      </w:pPr>
-    </w:p>
-    <w:p>
-      <w:bookmarkStart w:id="15" w:name="__RefHeading___94"/>
-      <w:bookmarkEnd w:id="15"/>
-      <w:pPr>
-        <w:pStyle w:val="Style_6"/>
-        <w:numPr>
-          <w:ilvl w:val="1"/>
-          <w:numId w:val="6"/>
-        </w:numPr>
-        <w:ind w:firstLine="709" w:left="0"/>
-      </w:pPr>
-      <w:r>
-        <w:t>Создание и заполнение базы данных</w:t>
-      </w:r>
-    </w:p>
-    <w:p>
-      <w:pPr>
-        <w:pStyle w:val="Style_2"/>
-      </w:pPr>
-    </w:p>
-    <w:p>
-      <w:pPr>
-        <w:pStyle w:val="Style_2"/>
-      </w:pPr>
-      <w:r>
-        <w:t xml:space="preserve">Исходя из </w:t>
-      </w:r>
-      <w:r>
-        <w:t>предоставленного в приложении</w:t>
-      </w:r>
-      <w:r>
-        <w:t xml:space="preserve"> Е</w:t>
-      </w:r>
-      <w:r>
-        <w:t xml:space="preserve"> скрипта базы данных была восстановлена база данных, представленная на рисунке</w:t>
-      </w:r>
-      <w:r>
-        <w:t xml:space="preserve"> </w:t>
-      </w:r>
-      <w:r>
-        <w:t xml:space="preserve">30. </w:t>
+        <w:jc w:val="center"/>
+      </w:pPr>
+      <w:r>
+        <w:t>Рисунок 5 – Справочник «Студенты»</w:t>
       </w:r>
     </w:p>
     <w:p>
@@ -6850,21 +5868,13 @@
     <w:p>
       <w:pPr>
         <w:pStyle w:val="Style_2"/>
-        <w:ind w:firstLine="0" w:left="0"/>
-        <w:jc w:val="center"/>
-      </w:pPr>
-    </w:p>
-    <w:p>
-      <w:pPr>
-        <w:pStyle w:val="Style_2"/>
-        <w:ind w:firstLine="0" w:left="0"/>
+        <w:ind/>
         <w:jc w:val="center"/>
       </w:pPr>
       <w:r>
         <w:drawing>
           <wp:inline>
-            <wp:extent cx="4943475" cy="4412458"/>
-            <wp:effectExtent b="0" l="0" r="0" t="0"/>
+            <wp:extent cx="5196840" cy="1371600"/>
             <wp:docPr hidden="false" id="14" name="Picture 14"/>
             <a:graphic>
               <a:graphicData uri="http://schemas.openxmlformats.org/drawingml/2006/picture">
@@ -6875,12 +5885,11 @@
                   </pic:nvPicPr>
                   <pic:blipFill>
                     <a:blip r:embed="rId8"/>
-                    <a:srcRect b="0" l="18282" r="24791" t="0"/>
                     <a:stretch/>
                   </pic:blipFill>
                   <pic:spPr>
                     <a:xfrm flipH="false" flipV="false" rot="0">
-                      <a:ext cx="4943475" cy="4412458"/>
+                      <a:ext cx="5196840" cy="1371600"/>
                     </a:xfrm>
                     <a:prstGeom prst="rect"/>
                   </pic:spPr>
@@ -6894,105 +5903,23 @@
     <w:p>
       <w:pPr>
         <w:pStyle w:val="Style_2"/>
-        <w:ind w:firstLine="0" w:left="0"/>
+        <w:ind/>
         <w:jc w:val="center"/>
       </w:pPr>
       <w:r>
-        <w:t xml:space="preserve">Рисунок </w:t>
-      </w:r>
-      <w:r>
-        <w:t>30</w:t>
-      </w:r>
-      <w:r>
-        <w:t xml:space="preserve"> – </w:t>
-      </w:r>
-      <w:r>
-        <w:t>Восстановленная база данных</w:t>
+        <w:t>Рисунок 6 – Справочник «Достижения»</w:t>
       </w:r>
     </w:p>
     <w:p>
       <w:pPr>
         <w:pStyle w:val="Style_2"/>
-      </w:pPr>
-    </w:p>
-    <w:p>
-      <w:bookmarkStart w:id="16" w:name="__RefHeading___95"/>
-      <w:bookmarkEnd w:id="16"/>
-      <w:pPr>
-        <w:pStyle w:val="Style_6"/>
-        <w:numPr>
-          <w:ilvl w:val="1"/>
-          <w:numId w:val="6"/>
-        </w:numPr>
-        <w:ind w:firstLine="709" w:left="0"/>
-      </w:pPr>
-      <w:r>
-        <w:t>Реализация информационной системы</w:t>
-      </w:r>
-    </w:p>
-    <w:p>
-      <w:pPr>
-        <w:pStyle w:val="Style_2"/>
-      </w:pPr>
-    </w:p>
-    <w:p>
-      <w:pPr>
-        <w:pStyle w:val="Style_2"/>
-      </w:pPr>
-      <w:r>
-        <w:t xml:space="preserve">Согласно проведенному анализу технического задания и возможностей программного обеспечения, было разработано </w:t>
-      </w:r>
-      <w:r>
-        <w:t>мобильное</w:t>
-      </w:r>
-      <w:r>
-        <w:t xml:space="preserve"> приложение, а именно разработан вывод списка продукции, хранящихся в БД, </w:t>
-      </w:r>
-      <w:r>
-        <w:t>регистрация</w:t>
-      </w:r>
-      <w:r>
-        <w:t xml:space="preserve"> и авторизация пользователя, представленные на рисунках </w:t>
-      </w:r>
-      <w:r>
-        <w:br/>
-      </w:r>
-      <w:r>
-        <w:t>31</w:t>
-      </w:r>
-      <w:r>
-        <w:t>-</w:t>
-      </w:r>
-      <w:r>
-        <w:t>33</w:t>
-      </w:r>
-      <w:r>
-        <w:t xml:space="preserve"> соответственно. </w:t>
-      </w:r>
-    </w:p>
-    <w:p>
-      <w:pPr>
-        <w:pStyle w:val="Style_2"/>
-      </w:pPr>
-    </w:p>
-    <w:p>
-      <w:pPr>
-        <w:pStyle w:val="Style_2"/>
-        <w:ind w:firstLine="0" w:left="0"/>
-        <w:jc w:val="center"/>
-      </w:pPr>
-    </w:p>
-    <w:p>
-      <w:pPr>
-        <w:pStyle w:val="Style_2"/>
-        <w:ind w:firstLine="0" w:left="0"/>
+        <w:ind/>
         <w:jc w:val="center"/>
       </w:pPr>
       <w:r>
         <w:drawing>
           <wp:inline>
-            <wp:extent cx="1707642" cy="3794759"/>
-            <wp:effectExtent b="0" l="0" r="0" t="0"/>
+            <wp:extent cx="3406140" cy="4130040"/>
             <wp:docPr hidden="false" id="16" name="Picture 16"/>
             <a:graphic>
               <a:graphicData uri="http://schemas.openxmlformats.org/drawingml/2006/picture">
@@ -7003,12 +5930,11 @@
                   </pic:nvPicPr>
                   <pic:blipFill>
                     <a:blip r:embed="rId9"/>
-                    <a:srcRect b="0" l="0" r="0" t="0"/>
                     <a:stretch/>
                   </pic:blipFill>
                   <pic:spPr>
                     <a:xfrm flipH="false" flipV="false" rot="0">
-                      <a:ext cx="1707642" cy="3794759"/>
+                      <a:ext cx="3406140" cy="4130040"/>
                     </a:xfrm>
                     <a:prstGeom prst="rect"/>
                   </pic:spPr>
@@ -7022,144 +5948,174 @@
     <w:p>
       <w:pPr>
         <w:pStyle w:val="Style_2"/>
-        <w:ind w:firstLine="0" w:left="0"/>
+        <w:ind/>
         <w:jc w:val="center"/>
       </w:pPr>
       <w:r>
-        <w:t xml:space="preserve">Рисунок 32 – </w:t>
-      </w:r>
-      <w:r>
-        <w:t>Главная страница приложения</w:t>
+        <w:t>Рисунок 7 – Элемент справочника «Достижения»</w:t>
       </w:r>
     </w:p>
     <w:p>
       <w:pPr>
         <w:pStyle w:val="Style_2"/>
-        <w:ind w:firstLine="0" w:left="0"/>
+        <w:ind/>
         <w:jc w:val="center"/>
       </w:pPr>
     </w:p>
     <w:p>
+      <w:bookmarkStart w:id="13" w:name="__RefHeading___13"/>
+      <w:bookmarkEnd w:id="13"/>
+      <w:pPr>
+        <w:pStyle w:val="Style_6"/>
+        <w:numPr>
+          <w:ilvl w:val="1"/>
+          <w:numId w:val="3"/>
+        </w:numPr>
+        <w:ind w:firstLine="709" w:left="0"/>
+      </w:pPr>
+      <w:r>
+        <w:t>Реализация информационной системы</w:t>
+      </w:r>
+    </w:p>
+    <w:p>
       <w:pPr>
         <w:pStyle w:val="Style_2"/>
-        <w:ind w:firstLine="0" w:left="0"/>
-        <w:jc w:val="center"/>
-      </w:pPr>
-      <w:r>
-        <w:drawing>
-          <wp:inline>
-            <wp:extent cx="1755140" cy="3900311"/>
-            <wp:effectExtent b="0" l="0" r="0" t="0"/>
-            <wp:docPr hidden="false" id="18" name="Picture 18"/>
-            <a:graphic>
-              <a:graphicData uri="http://schemas.openxmlformats.org/drawingml/2006/picture">
-                <pic:pic>
-                  <pic:nvPicPr>
-                    <pic:cNvPr hidden="false" id="17" name="Picture 17"/>
-                    <pic:cNvPicPr preferRelativeResize="true"/>
-                  </pic:nvPicPr>
-                  <pic:blipFill>
-                    <a:blip r:embed="rId10"/>
-                    <a:srcRect b="0" l="0" r="0" t="0"/>
-                    <a:stretch/>
-                  </pic:blipFill>
-                  <pic:spPr>
-                    <a:xfrm flipH="false" flipV="false" rot="0">
-                      <a:ext cx="1755140" cy="3900311"/>
-                    </a:xfrm>
-                    <a:prstGeom prst="rect"/>
-                  </pic:spPr>
-                </pic:pic>
-              </a:graphicData>
-            </a:graphic>
-          </wp:inline>
-        </w:drawing>
-      </w:r>
+      </w:pPr>
     </w:p>
     <w:p>
       <w:pPr>
         <w:pStyle w:val="Style_2"/>
-        <w:ind w:firstLine="0" w:left="0"/>
-        <w:jc w:val="center"/>
-      </w:pPr>
-      <w:r>
-        <w:t>Рисунок 32 – Страница регистрации</w:t>
+      </w:pPr>
+      <w:r>
+        <w:t>Согласно проведенному анализу технического задания и возможностей программного обеспечения, было разработано десктопное приложение «</w:t>
+      </w:r>
+      <w:r>
+        <w:t>Плюсик</w:t>
+      </w:r>
+      <w:r>
+        <w:t xml:space="preserve">» на базе 1С:Предприятие, а именно разработан </w:t>
+      </w:r>
+      <w:r>
+        <w:t xml:space="preserve">, представленные на рисунках </w:t>
+      </w:r>
+      <w:r>
+        <w:br/>
+      </w:r>
+      <w:r>
+        <w:t>27</w:t>
+      </w:r>
+      <w:r>
+        <w:t>-</w:t>
+      </w:r>
+      <w:r>
+        <w:t>29</w:t>
+      </w:r>
+      <w:r>
+        <w:t xml:space="preserve"> соответственно. </w:t>
       </w:r>
     </w:p>
     <w:p>
       <w:pPr>
         <w:pStyle w:val="Style_2"/>
-        <w:ind w:firstLine="0" w:left="0"/>
-        <w:jc w:val="center"/>
-      </w:pPr>
-    </w:p>
+      </w:pPr>
+    </w:p>
+    <w:p>
+      <w:pPr>
+        <w:rPr>
+          <w:rFonts w:ascii="Times New Roman" w:hAnsi="Times New Roman"/>
+          <w:b w:val="1"/>
+          <w:sz w:val="28"/>
+        </w:rPr>
+      </w:pPr>
+      <w:r>
+        <w:br w:type="page"/>
+      </w:r>
+    </w:p>
+    <w:p>
+      <w:bookmarkStart w:id="14" w:name="__RefHeading___17"/>
+      <w:bookmarkEnd w:id="14"/>
+      <w:pPr>
+        <w:pStyle w:val="Style_5"/>
+      </w:pPr>
+      <w:r>
+        <w:t>ЗАКЛЮЧЕНИЕ</w:t>
+      </w:r>
+    </w:p>
+    <w:p/>
     <w:p>
       <w:pPr>
         <w:pStyle w:val="Style_2"/>
-        <w:ind w:firstLine="0" w:left="0"/>
-        <w:jc w:val="center"/>
-      </w:pPr>
-      <w:r>
-        <w:drawing>
-          <wp:inline>
-            <wp:extent cx="1734185" cy="3853745"/>
-            <wp:effectExtent b="0" l="0" r="0" t="0"/>
-            <wp:docPr hidden="false" id="20" name="Picture 20"/>
-            <a:graphic>
-              <a:graphicData uri="http://schemas.openxmlformats.org/drawingml/2006/picture">
-                <pic:pic>
-                  <pic:nvPicPr>
-                    <pic:cNvPr hidden="false" id="19" name="Picture 19"/>
-                    <pic:cNvPicPr preferRelativeResize="true"/>
-                  </pic:nvPicPr>
-                  <pic:blipFill>
-                    <a:blip r:embed="rId11"/>
-                    <a:srcRect b="0" l="0" r="0" t="0"/>
-                    <a:stretch/>
-                  </pic:blipFill>
-                  <pic:spPr>
-                    <a:xfrm flipH="false" flipV="false" rot="0">
-                      <a:ext cx="1734185" cy="3853745"/>
-                    </a:xfrm>
-                    <a:prstGeom prst="rect"/>
-                  </pic:spPr>
-                </pic:pic>
-              </a:graphicData>
-            </a:graphic>
-          </wp:inline>
-        </w:drawing>
+      </w:pPr>
+      <w:r>
+        <w:t xml:space="preserve">В </w:t>
+      </w:r>
+      <w:r>
+        <w:t>результате</w:t>
+      </w:r>
+      <w:r>
+        <w:t xml:space="preserve"> прохождения производственной практики по ПМ.01 «Разработка модулей программного обеспечения для компьютерных систем» в ООО «Кодерлайн» были успешно выполнены все поставленные задачи. В результате практики </w:t>
+      </w:r>
+      <w:r>
+        <w:t xml:space="preserve">были закреплены </w:t>
+      </w:r>
+      <w:r>
+        <w:t>необходимы</w:t>
+      </w:r>
+      <w:r>
+        <w:t>е</w:t>
+      </w:r>
+      <w:r>
+        <w:t xml:space="preserve"> профессиональны</w:t>
+      </w:r>
+      <w:r>
+        <w:t>е</w:t>
+      </w:r>
+      <w:r>
+        <w:t xml:space="preserve"> компетенци</w:t>
+      </w:r>
+      <w:r>
+        <w:t>и</w:t>
+      </w:r>
+      <w:r>
+        <w:t>, таки</w:t>
+      </w:r>
+      <w:r>
+        <w:t>е</w:t>
+      </w:r>
+      <w:r>
+        <w:t xml:space="preserve"> как формирование алгоритмов разработки программных модулей, их разработка и отладка, тестирование, рефакторинг и оптимизация программного кода, а также разработка модулей для мобильных платформ.</w:t>
       </w:r>
     </w:p>
     <w:p>
       <w:pPr>
         <w:pStyle w:val="Style_2"/>
-        <w:ind w:firstLine="0" w:left="0"/>
-        <w:jc w:val="center"/>
-      </w:pPr>
-      <w:r>
-        <w:t xml:space="preserve">Рисунок </w:t>
-      </w:r>
-      <w:r>
-        <w:t>33</w:t>
-      </w:r>
-      <w:r>
-        <w:t xml:space="preserve"> – </w:t>
-      </w:r>
-      <w:r>
-        <w:t>Страница авторизации</w:t>
+      </w:pPr>
+      <w:r>
+        <w:t>Практическая работа включала в себя составление технического задания, разработку базы данных, создание пользовательского интерфейса, реализацию функционала приложения, проведение отладки и тестирования, а также рефакторинг и оптимизацию кода. Все эти этапы были выполнены в соответствии с требованиями технического задания.</w:t>
       </w:r>
     </w:p>
     <w:p>
       <w:pPr>
         <w:pStyle w:val="Style_2"/>
-        <w:ind w:firstLine="0" w:left="0"/>
-      </w:pPr>
-    </w:p>
-    <w:p>
-      <w:pPr>
-        <w:rPr>
-          <w:rFonts w:ascii="Times New Roman" w:hAnsi="Times New Roman"/>
-          <w:b w:val="1"/>
+      </w:pPr>
+      <w:r>
+        <w:t>Практическим результатом прохождения практики стал отчёт, содержащий подробные описания выполненных заданий, а также иллюстрации в виде рисунков, таблиц и диаграмм, которые наглядно демонстрируют процесс разработки и результаты работы.</w:t>
+      </w:r>
+    </w:p>
+    <w:p>
+      <w:pPr>
+        <w:pStyle w:val="Style_2"/>
+      </w:pPr>
+    </w:p>
+    <w:p>
+      <w:pPr>
+        <w:pStyle w:val="Style_2"/>
+      </w:pPr>
+    </w:p>
+    <w:p>
+      <w:pPr>
+        <w:rPr>
+          <w:rFonts w:ascii="Times New Roman" w:hAnsi="Times New Roman"/>
           <w:sz w:val="28"/>
         </w:rPr>
       </w:pPr>
@@ -7168,100 +6124,8 @@
       </w:r>
     </w:p>
     <w:p>
-      <w:bookmarkStart w:id="17" w:name="__RefHeading___96"/>
-      <w:bookmarkEnd w:id="17"/>
-      <w:pPr>
-        <w:pStyle w:val="Style_5"/>
-      </w:pPr>
-      <w:r>
-        <w:t>ЗАКЛЮЧЕНИЕ</w:t>
-      </w:r>
-    </w:p>
-    <w:p/>
-    <w:p>
-      <w:pPr>
-        <w:pStyle w:val="Style_2"/>
-      </w:pPr>
-      <w:r>
-        <w:t xml:space="preserve">В </w:t>
-      </w:r>
-      <w:r>
-        <w:t>результате</w:t>
-      </w:r>
-      <w:r>
-        <w:t xml:space="preserve"> прохождения учебной практики по ПМ.01 «Разработка модулей программного обеспечения для компьютерных систем» в ГБПОУ «Нижегородский Губернский колледж» были успешно выполнены все поставленные задачи. В результате практики </w:t>
-      </w:r>
-      <w:r>
-        <w:t xml:space="preserve">были закреплены </w:t>
-      </w:r>
-      <w:r>
-        <w:t>необходимы</w:t>
-      </w:r>
-      <w:r>
-        <w:t>е</w:t>
-      </w:r>
-      <w:r>
-        <w:t xml:space="preserve"> профессиональны</w:t>
-      </w:r>
-      <w:r>
-        <w:t>е</w:t>
-      </w:r>
-      <w:r>
-        <w:t xml:space="preserve"> компетенци</w:t>
-      </w:r>
-      <w:r>
-        <w:t>и</w:t>
-      </w:r>
-      <w:r>
-        <w:t>, таки</w:t>
-      </w:r>
-      <w:r>
-        <w:t>е</w:t>
-      </w:r>
-      <w:r>
-        <w:t xml:space="preserve"> как формирование алгоритмов разработки программных модулей, их разработка и отладка, тестирование, рефакторинг и оптимизация программного кода, а также разработка модулей для мобильных платформ.</w:t>
-      </w:r>
-    </w:p>
-    <w:p>
-      <w:pPr>
-        <w:pStyle w:val="Style_2"/>
-      </w:pPr>
-      <w:r>
-        <w:t>Практическая работа включала в себя изучение технического задания, разработку базы данных, создание пользовательского интерфейса, реализацию функционала приложения, проведение отладки и тестирования, а также рефакторинг и оптимизацию кода. Все эти этапы были выполнены в соответствии с требованиями технического задания.</w:t>
-      </w:r>
-    </w:p>
-    <w:p>
-      <w:pPr>
-        <w:pStyle w:val="Style_2"/>
-      </w:pPr>
-      <w:r>
-        <w:t>Практическим результатом прохождения практики стал отчёт, содержащий подробные описания выполненных заданий, а также иллюстрации в виде рисунков, таблиц и диаграмм, которые наглядно демонстрируют процесс разработки и результаты работы.</w:t>
-      </w:r>
-    </w:p>
-    <w:p>
-      <w:pPr>
-        <w:pStyle w:val="Style_2"/>
-      </w:pPr>
-    </w:p>
-    <w:p>
-      <w:pPr>
-        <w:pStyle w:val="Style_2"/>
-      </w:pPr>
-    </w:p>
-    <w:p>
-      <w:pPr>
-        <w:rPr>
-          <w:rFonts w:ascii="Times New Roman" w:hAnsi="Times New Roman"/>
-          <w:sz w:val="28"/>
-        </w:rPr>
-      </w:pPr>
-      <w:r>
-        <w:br w:type="page"/>
-      </w:r>
-    </w:p>
-    <w:p>
-      <w:bookmarkStart w:id="18" w:name="__RefHeading___97"/>
-      <w:bookmarkEnd w:id="18"/>
+      <w:bookmarkStart w:id="15" w:name="__RefHeading___18"/>
+      <w:bookmarkEnd w:id="15"/>
       <w:pPr>
         <w:pStyle w:val="Style_5"/>
         <w:ind/>
@@ -7329,40 +6193,6 @@
 </w:ftr>
 </file>
 
-<file path=word/footer2.xml><?xml version="1.0" encoding="utf-8"?>
-<w:ftr xmlns:a="http://schemas.openxmlformats.org/drawingml/2006/main" xmlns:a15="http://schemas.microsoft.com/office/drawing/2012/main" xmlns:asvg="http://schemas.microsoft.com/office/drawing/2016/SVG/main" xmlns:c="http://schemas.openxmlformats.org/drawingml/2006/chart" xmlns:co="http://ncloudtech.com" xmlns:co-ooxml="http://ncloudtech.com/ooxml" xmlns:m="http://schemas.openxmlformats.org/officeDocument/2006/math" xmlns:mc="http://schemas.openxmlformats.org/markup-compatibility/2006" xmlns:o="urn:schemas-microsoft-com:office:office" xmlns:p="http://schemas.openxmlformats.org/presentationml/2006/main" xmlns:pic="http://schemas.openxmlformats.org/drawingml/2006/picture" xmlns:r="http://schemas.openxmlformats.org/officeDocument/2006/relationships" xmlns:s="http://schemas.openxmlformats.org/officeDocument/2006/sharedTypes" xmlns:sl="http://schemas.openxmlformats.org/schemaLibrary/2006/main" xmlns:v="urn:schemas-microsoft-com:vml" xmlns:w="http://schemas.openxmlformats.org/wordprocessingml/2006/main" xmlns:w14="http://schemas.microsoft.com/office/word/2010/wordml" xmlns:w15="http://schemas.microsoft.com/office/word/2012/wordml" xmlns:wp="http://schemas.openxmlformats.org/drawingml/2006/wordprocessingDrawing" xmlns:wpg="http://schemas.microsoft.com/office/word/2010/wordprocessingGroup" xmlns:wps="http://schemas.microsoft.com/office/word/2010/wordprocessingShape" xmlns:x="urn:schemas-microsoft-com:office:excel" xmlns:x14="http://schemas.microsoft.com/office/spreadsheetml/2009/9/main" xmlns:xdr="http://schemas.openxmlformats.org/drawingml/2006/spreadsheetDrawing" xmlns:xm="http://schemas.microsoft.com/office/excel/2006/main" mc:Ignorable="co co-ooxml w14 x14 w15">
-  <w:p>
-    <w:pPr>
-      <w:framePr w:hAnchor="margin" w:vAnchor="text" w:wrap="around" w:xAlign="center" w:y="1"/>
-    </w:pPr>
-    <w:r>
-      <w:fldChar w:fldCharType="begin"/>
-    </w:r>
-    <w:r>
-      <w:instrText xml:space="preserve">PAGE </w:instrText>
-    </w:r>
-    <w:r>
-      <w:fldChar w:fldCharType="separate"/>
-    </w:r>
-    <w:r>
-      <w:fldChar w:fldCharType="end"/>
-    </w:r>
-  </w:p>
-  <w:p>
-    <w:pPr>
-      <w:pStyle w:val="Style_1"/>
-      <w:ind/>
-      <w:jc w:val="center"/>
-    </w:pPr>
-  </w:p>
-  <w:p>
-    <w:pPr>
-      <w:pStyle w:val="Style_1"/>
-    </w:pPr>
-  </w:p>
-</w:ftr>
-</file>
-
 <file path=word/numbering.xml><?xml version="1.0" encoding="utf-8"?>
 <w:numbering xmlns:a="http://schemas.openxmlformats.org/drawingml/2006/main" xmlns:a15="http://schemas.microsoft.com/office/drawing/2012/main" xmlns:asvg="http://schemas.microsoft.com/office/drawing/2016/SVG/main" xmlns:c="http://schemas.openxmlformats.org/drawingml/2006/chart" xmlns:co="http://ncloudtech.com" xmlns:co-ooxml="http://ncloudtech.com/ooxml" xmlns:m="http://schemas.openxmlformats.org/officeDocument/2006/math" xmlns:mc="http://schemas.openxmlformats.org/markup-compatibility/2006" xmlns:o="urn:schemas-microsoft-com:office:office" xmlns:p="http://schemas.openxmlformats.org/presentationml/2006/main" xmlns:pic="http://schemas.openxmlformats.org/drawingml/2006/picture" xmlns:r="http://schemas.openxmlformats.org/officeDocument/2006/relationships" xmlns:s="http://schemas.openxmlformats.org/officeDocument/2006/sharedTypes" xmlns:sl="http://schemas.openxmlformats.org/schemaLibrary/2006/main" xmlns:v="urn:schemas-microsoft-com:vml" xmlns:w="http://schemas.openxmlformats.org/wordprocessingml/2006/main" xmlns:w14="http://schemas.microsoft.com/office/word/2010/wordml" xmlns:w15="http://schemas.microsoft.com/office/word/2012/wordml" xmlns:wp="http://schemas.openxmlformats.org/drawingml/2006/wordprocessingDrawing" xmlns:wpg="http://schemas.microsoft.com/office/word/2010/wordprocessingGroup" xmlns:wps="http://schemas.microsoft.com/office/word/2010/wordprocessingShape" xmlns:x="urn:schemas-microsoft-com:office:excel" xmlns:x14="http://schemas.microsoft.com/office/spreadsheetml/2009/9/main" xmlns:xdr="http://schemas.openxmlformats.org/drawingml/2006/spreadsheetDrawing" xmlns:xm="http://schemas.microsoft.com/office/excel/2006/main" mc:Ignorable="co co-ooxml w14 x14 w15">
   <w:abstractNum w:abstractNumId="0">
@@ -7698,309 +6528,6 @@
     </w:lvl>
   </w:abstractNum>
   <w:abstractNum w:abstractNumId="4">
-    <w:lvl w:ilvl="0">
-      <w:start w:val="1"/>
-      <w:numFmt w:val="bullet"/>
-      <w:lvlText w:val=""/>
-      <w:lvlJc w:val="left"/>
-      <w:pPr>
-        <w:ind w:hanging="360" w:left="1429"/>
-      </w:pPr>
-      <w:rPr>
-        <w:rFonts w:ascii="Symbol" w:hAnsi="Symbol"/>
-      </w:rPr>
-    </w:lvl>
-    <w:lvl w:ilvl="1">
-      <w:start w:val="1"/>
-      <w:numFmt w:val="bullet"/>
-      <w:lvlText w:val="o"/>
-      <w:lvlJc w:val="left"/>
-      <w:pPr>
-        <w:ind w:hanging="360" w:left="2149"/>
-      </w:pPr>
-      <w:rPr>
-        <w:rFonts w:ascii="Courier New" w:hAnsi="Courier New"/>
-      </w:rPr>
-    </w:lvl>
-    <w:lvl w:ilvl="2">
-      <w:start w:val="1"/>
-      <w:numFmt w:val="bullet"/>
-      <w:lvlText w:val=""/>
-      <w:lvlJc w:val="left"/>
-      <w:pPr>
-        <w:ind w:hanging="360" w:left="2869"/>
-      </w:pPr>
-      <w:rPr>
-        <w:rFonts w:ascii="Wingdings" w:hAnsi="Wingdings"/>
-      </w:rPr>
-    </w:lvl>
-    <w:lvl w:ilvl="3">
-      <w:start w:val="1"/>
-      <w:numFmt w:val="bullet"/>
-      <w:lvlText w:val=""/>
-      <w:lvlJc w:val="left"/>
-      <w:pPr>
-        <w:ind w:hanging="360" w:left="3589"/>
-      </w:pPr>
-      <w:rPr>
-        <w:rFonts w:ascii="Symbol" w:hAnsi="Symbol"/>
-      </w:rPr>
-    </w:lvl>
-    <w:lvl w:ilvl="4">
-      <w:start w:val="1"/>
-      <w:numFmt w:val="bullet"/>
-      <w:lvlText w:val="o"/>
-      <w:lvlJc w:val="left"/>
-      <w:pPr>
-        <w:ind w:hanging="360" w:left="4309"/>
-      </w:pPr>
-      <w:rPr>
-        <w:rFonts w:ascii="Courier New" w:hAnsi="Courier New"/>
-      </w:rPr>
-    </w:lvl>
-    <w:lvl w:ilvl="5">
-      <w:start w:val="1"/>
-      <w:numFmt w:val="bullet"/>
-      <w:lvlText w:val=""/>
-      <w:lvlJc w:val="left"/>
-      <w:pPr>
-        <w:ind w:hanging="360" w:left="5029"/>
-      </w:pPr>
-      <w:rPr>
-        <w:rFonts w:ascii="Wingdings" w:hAnsi="Wingdings"/>
-      </w:rPr>
-    </w:lvl>
-    <w:lvl w:ilvl="6">
-      <w:start w:val="1"/>
-      <w:numFmt w:val="bullet"/>
-      <w:lvlText w:val=""/>
-      <w:lvlJc w:val="left"/>
-      <w:pPr>
-        <w:ind w:hanging="360" w:left="5749"/>
-      </w:pPr>
-      <w:rPr>
-        <w:rFonts w:ascii="Symbol" w:hAnsi="Symbol"/>
-      </w:rPr>
-    </w:lvl>
-    <w:lvl w:ilvl="7">
-      <w:start w:val="1"/>
-      <w:numFmt w:val="bullet"/>
-      <w:lvlText w:val="o"/>
-      <w:lvlJc w:val="left"/>
-      <w:pPr>
-        <w:ind w:hanging="360" w:left="6469"/>
-      </w:pPr>
-      <w:rPr>
-        <w:rFonts w:ascii="Courier New" w:hAnsi="Courier New"/>
-      </w:rPr>
-    </w:lvl>
-    <w:lvl w:ilvl="8">
-      <w:start w:val="1"/>
-      <w:numFmt w:val="bullet"/>
-      <w:lvlText w:val=""/>
-      <w:lvlJc w:val="left"/>
-      <w:pPr>
-        <w:ind w:hanging="360" w:left="7189"/>
-      </w:pPr>
-      <w:rPr>
-        <w:rFonts w:ascii="Wingdings" w:hAnsi="Wingdings"/>
-      </w:rPr>
-    </w:lvl>
-  </w:abstractNum>
-  <w:abstractNum w:abstractNumId="5">
-    <w:lvl w:ilvl="0">
-      <w:start w:val="3"/>
-      <w:numFmt w:val="decimal"/>
-      <w:lvlText w:val="%1."/>
-      <w:lvlJc w:val="left"/>
-      <w:pPr>
-        <w:ind w:hanging="432" w:left="432"/>
-      </w:pPr>
-    </w:lvl>
-    <w:lvl w:ilvl="1">
-      <w:start w:val="1"/>
-      <w:numFmt w:val="decimal"/>
-      <w:lvlText w:val="%1.%2."/>
-      <w:lvlJc w:val="left"/>
-      <w:pPr>
-        <w:ind w:hanging="720" w:left="1429"/>
-      </w:pPr>
-    </w:lvl>
-    <w:lvl w:ilvl="2">
-      <w:start w:val="1"/>
-      <w:numFmt w:val="decimal"/>
-      <w:lvlText w:val="%1.%2.%3."/>
-      <w:lvlJc w:val="left"/>
-      <w:pPr>
-        <w:ind w:hanging="720" w:left="2138"/>
-      </w:pPr>
-    </w:lvl>
-    <w:lvl w:ilvl="3">
-      <w:start w:val="1"/>
-      <w:numFmt w:val="decimal"/>
-      <w:lvlText w:val="%1.%2.%3.%4."/>
-      <w:lvlJc w:val="left"/>
-      <w:pPr>
-        <w:ind w:hanging="1080" w:left="3207"/>
-      </w:pPr>
-    </w:lvl>
-    <w:lvl w:ilvl="4">
-      <w:start w:val="1"/>
-      <w:numFmt w:val="decimal"/>
-      <w:lvlText w:val="%1.%2.%3.%4.%5."/>
-      <w:lvlJc w:val="left"/>
-      <w:pPr>
-        <w:ind w:hanging="1080" w:left="3916"/>
-      </w:pPr>
-    </w:lvl>
-    <w:lvl w:ilvl="5">
-      <w:start w:val="1"/>
-      <w:numFmt w:val="decimal"/>
-      <w:lvlText w:val="%1.%2.%3.%4.%5.%6."/>
-      <w:lvlJc w:val="left"/>
-      <w:pPr>
-        <w:ind w:hanging="1440" w:left="4985"/>
-      </w:pPr>
-    </w:lvl>
-    <w:lvl w:ilvl="6">
-      <w:start w:val="1"/>
-      <w:numFmt w:val="decimal"/>
-      <w:lvlText w:val="%1.%2.%3.%4.%5.%6.%7."/>
-      <w:lvlJc w:val="left"/>
-      <w:pPr>
-        <w:ind w:hanging="1800" w:left="6054"/>
-      </w:pPr>
-    </w:lvl>
-    <w:lvl w:ilvl="7">
-      <w:start w:val="1"/>
-      <w:numFmt w:val="decimal"/>
-      <w:lvlText w:val="%1.%2.%3.%4.%5.%6.%7.%8."/>
-      <w:lvlJc w:val="left"/>
-      <w:pPr>
-        <w:ind w:hanging="1800" w:left="6763"/>
-      </w:pPr>
-    </w:lvl>
-    <w:lvl w:ilvl="8">
-      <w:start w:val="1"/>
-      <w:numFmt w:val="decimal"/>
-      <w:lvlText w:val="%1.%2.%3.%4.%5.%6.%7.%8.%9."/>
-      <w:lvlJc w:val="left"/>
-      <w:pPr>
-        <w:ind w:hanging="2160" w:left="7832"/>
-      </w:pPr>
-    </w:lvl>
-  </w:abstractNum>
-  <w:abstractNum w:abstractNumId="6">
-    <w:lvl w:ilvl="0">
-      <w:start w:val="1"/>
-      <w:numFmt w:val="bullet"/>
-      <w:lvlText w:val=""/>
-      <w:lvlJc w:val="left"/>
-      <w:pPr>
-        <w:ind w:hanging="360" w:left="1429"/>
-      </w:pPr>
-      <w:rPr>
-        <w:rFonts w:ascii="Symbol" w:hAnsi="Symbol"/>
-      </w:rPr>
-    </w:lvl>
-    <w:lvl w:ilvl="1">
-      <w:start w:val="1"/>
-      <w:numFmt w:val="bullet"/>
-      <w:lvlText w:val="o"/>
-      <w:lvlJc w:val="left"/>
-      <w:pPr>
-        <w:ind w:hanging="360" w:left="2149"/>
-      </w:pPr>
-      <w:rPr>
-        <w:rFonts w:ascii="Courier New" w:hAnsi="Courier New"/>
-      </w:rPr>
-    </w:lvl>
-    <w:lvl w:ilvl="2">
-      <w:start w:val="1"/>
-      <w:numFmt w:val="bullet"/>
-      <w:lvlText w:val=""/>
-      <w:lvlJc w:val="left"/>
-      <w:pPr>
-        <w:ind w:hanging="360" w:left="2869"/>
-      </w:pPr>
-      <w:rPr>
-        <w:rFonts w:ascii="Wingdings" w:hAnsi="Wingdings"/>
-      </w:rPr>
-    </w:lvl>
-    <w:lvl w:ilvl="3">
-      <w:start w:val="1"/>
-      <w:numFmt w:val="bullet"/>
-      <w:lvlText w:val=""/>
-      <w:lvlJc w:val="left"/>
-      <w:pPr>
-        <w:ind w:hanging="360" w:left="3589"/>
-      </w:pPr>
-      <w:rPr>
-        <w:rFonts w:ascii="Symbol" w:hAnsi="Symbol"/>
-      </w:rPr>
-    </w:lvl>
-    <w:lvl w:ilvl="4">
-      <w:start w:val="1"/>
-      <w:numFmt w:val="bullet"/>
-      <w:lvlText w:val="o"/>
-      <w:lvlJc w:val="left"/>
-      <w:pPr>
-        <w:ind w:hanging="360" w:left="4309"/>
-      </w:pPr>
-      <w:rPr>
-        <w:rFonts w:ascii="Courier New" w:hAnsi="Courier New"/>
-      </w:rPr>
-    </w:lvl>
-    <w:lvl w:ilvl="5">
-      <w:start w:val="1"/>
-      <w:numFmt w:val="bullet"/>
-      <w:lvlText w:val=""/>
-      <w:lvlJc w:val="left"/>
-      <w:pPr>
-        <w:ind w:hanging="360" w:left="5029"/>
-      </w:pPr>
-      <w:rPr>
-        <w:rFonts w:ascii="Wingdings" w:hAnsi="Wingdings"/>
-      </w:rPr>
-    </w:lvl>
-    <w:lvl w:ilvl="6">
-      <w:start w:val="1"/>
-      <w:numFmt w:val="bullet"/>
-      <w:lvlText w:val=""/>
-      <w:lvlJc w:val="left"/>
-      <w:pPr>
-        <w:ind w:hanging="360" w:left="5749"/>
-      </w:pPr>
-      <w:rPr>
-        <w:rFonts w:ascii="Symbol" w:hAnsi="Symbol"/>
-      </w:rPr>
-    </w:lvl>
-    <w:lvl w:ilvl="7">
-      <w:start w:val="1"/>
-      <w:numFmt w:val="bullet"/>
-      <w:lvlText w:val="o"/>
-      <w:lvlJc w:val="left"/>
-      <w:pPr>
-        <w:ind w:hanging="360" w:left="6469"/>
-      </w:pPr>
-      <w:rPr>
-        <w:rFonts w:ascii="Courier New" w:hAnsi="Courier New"/>
-      </w:rPr>
-    </w:lvl>
-    <w:lvl w:ilvl="8">
-      <w:start w:val="1"/>
-      <w:numFmt w:val="bullet"/>
-      <w:lvlText w:val=""/>
-      <w:lvlJc w:val="left"/>
-      <w:pPr>
-        <w:ind w:hanging="360" w:left="7189"/>
-      </w:pPr>
-      <w:rPr>
-        <w:rFonts w:ascii="Wingdings" w:hAnsi="Wingdings"/>
-      </w:rPr>
-    </w:lvl>
-  </w:abstractNum>
-  <w:abstractNum w:abstractNumId="7">
     <w:lvl w:ilvl="0">
       <w:start w:val="1"/>
       <w:numFmt w:val="bullet"/>
@@ -8124,15 +6651,6 @@
   </w:num>
   <w:num w:numId="5">
     <w:abstractNumId w:val="4"/>
-  </w:num>
-  <w:num w:numId="6">
-    <w:abstractNumId w:val="5"/>
-  </w:num>
-  <w:num w:numId="7">
-    <w:abstractNumId w:val="6"/>
-  </w:num>
-  <w:num w:numId="8">
-    <w:abstractNumId w:val="7"/>
   </w:num>
 </w:numbering>
 </file>
@@ -8182,20 +6700,20 @@
     <w:lsdException w:name="toc 9" w:qFormat="0" w:semiHidden="0" w:uiPriority="39" w:unhideWhenUsed="0"/>
     <w:lsdException w:name="Hyperlink" w:qFormat="0" w:semiHidden="0" w:unhideWhenUsed="0"/>
   </w:latentStyles>
-  <w:style w:default="1" w:styleId="Style_7" w:type="paragraph">
+  <w:style w:default="1" w:styleId="Style_8" w:type="paragraph">
     <w:name w:val="Normal"/>
-    <w:link w:val="Style_7_ch"/>
+    <w:link w:val="Style_8_ch"/>
     <w:uiPriority w:val="0"/>
     <w:qFormat/>
   </w:style>
-  <w:style w:default="1" w:styleId="Style_7_ch" w:type="character">
+  <w:style w:default="1" w:styleId="Style_8_ch" w:type="character">
     <w:name w:val="Normal"/>
-    <w:link w:val="Style_7"/>
+    <w:link w:val="Style_8"/>
   </w:style>
   <w:style w:styleId="Style_4" w:type="paragraph">
     <w:name w:val="toc 2"/>
-    <w:basedOn w:val="Style_7"/>
-    <w:next w:val="Style_7"/>
+    <w:basedOn w:val="Style_8"/>
+    <w:next w:val="Style_8"/>
     <w:link w:val="Style_4_ch"/>
     <w:uiPriority w:val="39"/>
     <w:pPr>
@@ -8210,17 +6728,17 @@
   </w:style>
   <w:style w:styleId="Style_4_ch" w:type="character">
     <w:name w:val="toc 2"/>
-    <w:basedOn w:val="Style_7_ch"/>
+    <w:basedOn w:val="Style_8_ch"/>
     <w:link w:val="Style_4"/>
     <w:rPr>
       <w:rFonts w:ascii="Times New Roman" w:hAnsi="Times New Roman"/>
       <w:sz w:val="28"/>
     </w:rPr>
   </w:style>
-  <w:style w:styleId="Style_9" w:type="paragraph">
+  <w:style w:styleId="Style_10" w:type="paragraph">
     <w:name w:val="toc 4"/>
-    <w:next w:val="Style_7"/>
-    <w:link w:val="Style_9_ch"/>
+    <w:next w:val="Style_8"/>
+    <w:link w:val="Style_10_ch"/>
     <w:uiPriority w:val="39"/>
     <w:pPr>
       <w:ind w:firstLine="0" w:left="600"/>
@@ -8231,18 +6749,18 @@
       <w:sz w:val="28"/>
     </w:rPr>
   </w:style>
-  <w:style w:styleId="Style_9_ch" w:type="character">
+  <w:style w:styleId="Style_10_ch" w:type="character">
     <w:name w:val="toc 4"/>
-    <w:link w:val="Style_9"/>
+    <w:link w:val="Style_10"/>
     <w:rPr>
       <w:rFonts w:ascii="XO Thames" w:hAnsi="XO Thames"/>
       <w:sz w:val="28"/>
     </w:rPr>
   </w:style>
-  <w:style w:styleId="Style_10" w:type="paragraph">
+  <w:style w:styleId="Style_11" w:type="paragraph">
     <w:name w:val="toc 6"/>
-    <w:next w:val="Style_7"/>
-    <w:link w:val="Style_10_ch"/>
+    <w:next w:val="Style_8"/>
+    <w:link w:val="Style_11_ch"/>
     <w:uiPriority w:val="39"/>
     <w:pPr>
       <w:ind w:firstLine="0" w:left="1000"/>
@@ -8253,18 +6771,18 @@
       <w:sz w:val="28"/>
     </w:rPr>
   </w:style>
-  <w:style w:styleId="Style_10_ch" w:type="character">
+  <w:style w:styleId="Style_11_ch" w:type="character">
     <w:name w:val="toc 6"/>
-    <w:link w:val="Style_10"/>
+    <w:link w:val="Style_11"/>
     <w:rPr>
       <w:rFonts w:ascii="XO Thames" w:hAnsi="XO Thames"/>
       <w:sz w:val="28"/>
     </w:rPr>
   </w:style>
-  <w:style w:styleId="Style_11" w:type="paragraph">
+  <w:style w:styleId="Style_12" w:type="paragraph">
     <w:name w:val="toc 7"/>
-    <w:next w:val="Style_7"/>
-    <w:link w:val="Style_11_ch"/>
+    <w:next w:val="Style_8"/>
+    <w:link w:val="Style_12_ch"/>
     <w:uiPriority w:val="39"/>
     <w:pPr>
       <w:ind w:firstLine="0" w:left="1200"/>
@@ -8275,18 +6793,26 @@
       <w:sz w:val="28"/>
     </w:rPr>
   </w:style>
-  <w:style w:styleId="Style_11_ch" w:type="character">
+  <w:style w:styleId="Style_12_ch" w:type="character">
     <w:name w:val="toc 7"/>
-    <w:link w:val="Style_11"/>
+    <w:link w:val="Style_12"/>
     <w:rPr>
       <w:rFonts w:ascii="XO Thames" w:hAnsi="XO Thames"/>
       <w:sz w:val="28"/>
     </w:rPr>
   </w:style>
-  <w:style w:styleId="Style_12" w:type="paragraph">
+  <w:style w:styleId="Style_13" w:type="paragraph">
+    <w:name w:val="Default Paragraph Font"/>
+    <w:link w:val="Style_13_ch"/>
+  </w:style>
+  <w:style w:styleId="Style_13_ch" w:type="character">
+    <w:name w:val="Default Paragraph Font"/>
+    <w:link w:val="Style_13"/>
+  </w:style>
+  <w:style w:styleId="Style_14" w:type="paragraph">
     <w:name w:val="heading 3"/>
-    <w:next w:val="Style_7"/>
-    <w:link w:val="Style_12_ch"/>
+    <w:next w:val="Style_8"/>
+    <w:link w:val="Style_14_ch"/>
     <w:uiPriority w:val="9"/>
     <w:qFormat/>
     <w:pPr>
@@ -8301,18 +6827,18 @@
       <w:sz w:val="26"/>
     </w:rPr>
   </w:style>
-  <w:style w:styleId="Style_12_ch" w:type="character">
+  <w:style w:styleId="Style_14_ch" w:type="character">
     <w:name w:val="heading 3"/>
-    <w:link w:val="Style_12"/>
+    <w:link w:val="Style_14"/>
     <w:rPr>
       <w:rFonts w:ascii="XO Thames" w:hAnsi="XO Thames"/>
       <w:b w:val="1"/>
       <w:sz w:val="26"/>
     </w:rPr>
   </w:style>
-  <w:style w:styleId="Style_13" w:type="paragraph">
+  <w:style w:styleId="Style_15" w:type="paragraph">
     <w:name w:val="Обычный1"/>
-    <w:link w:val="Style_13_ch"/>
+    <w:link w:val="Style_15_ch"/>
     <w:pPr>
       <w:widowControl w:val="0"/>
       <w:spacing w:after="0" w:line="240" w:lineRule="auto"/>
@@ -8323,12 +6849,330 @@
       <w:sz w:val="20"/>
     </w:rPr>
   </w:style>
-  <w:style w:styleId="Style_13_ch" w:type="character">
+  <w:style w:styleId="Style_15_ch" w:type="character">
     <w:name w:val="Обычный1"/>
-    <w:link w:val="Style_13"/>
+    <w:link w:val="Style_15"/>
     <w:rPr>
       <w:rFonts w:ascii="Arial" w:hAnsi="Arial"/>
       <w:sz w:val="20"/>
+    </w:rPr>
+  </w:style>
+  <w:style w:styleId="Style_16" w:type="paragraph">
+    <w:name w:val="Balloon Text"/>
+    <w:basedOn w:val="Style_8"/>
+    <w:link w:val="Style_16_ch"/>
+    <w:pPr>
+      <w:spacing w:after="0" w:line="240" w:lineRule="auto"/>
+      <w:ind/>
+    </w:pPr>
+    <w:rPr>
+      <w:rFonts w:ascii="Tahoma" w:hAnsi="Tahoma"/>
+      <w:sz w:val="16"/>
+    </w:rPr>
+  </w:style>
+  <w:style w:styleId="Style_16_ch" w:type="character">
+    <w:name w:val="Balloon Text"/>
+    <w:basedOn w:val="Style_8_ch"/>
+    <w:link w:val="Style_16"/>
+    <w:rPr>
+      <w:rFonts w:ascii="Tahoma" w:hAnsi="Tahoma"/>
+      <w:sz w:val="16"/>
+    </w:rPr>
+  </w:style>
+  <w:style w:styleId="Style_1" w:type="paragraph">
+    <w:name w:val="footer"/>
+    <w:basedOn w:val="Style_8"/>
+    <w:link w:val="Style_1_ch"/>
+    <w:pPr>
+      <w:tabs>
+        <w:tab w:leader="none" w:pos="4677" w:val="center"/>
+        <w:tab w:leader="none" w:pos="9355" w:val="right"/>
+      </w:tabs>
+      <w:spacing w:after="0" w:line="240" w:lineRule="auto"/>
+      <w:ind/>
+    </w:pPr>
+  </w:style>
+  <w:style w:styleId="Style_1_ch" w:type="character">
+    <w:name w:val="footer"/>
+    <w:basedOn w:val="Style_8_ch"/>
+    <w:link w:val="Style_1"/>
+  </w:style>
+  <w:style w:styleId="Style_9" w:type="paragraph">
+    <w:name w:val="List Paragraph"/>
+    <w:basedOn w:val="Style_8"/>
+    <w:link w:val="Style_9_ch"/>
+    <w:pPr>
+      <w:ind w:firstLine="0" w:left="720"/>
+      <w:contextualSpacing w:val="1"/>
+    </w:pPr>
+  </w:style>
+  <w:style w:styleId="Style_9_ch" w:type="character">
+    <w:name w:val="List Paragraph"/>
+    <w:basedOn w:val="Style_8_ch"/>
+    <w:link w:val="Style_9"/>
+  </w:style>
+  <w:style w:styleId="Style_17" w:type="paragraph">
+    <w:name w:val="header"/>
+    <w:basedOn w:val="Style_8"/>
+    <w:link w:val="Style_17_ch"/>
+    <w:pPr>
+      <w:tabs>
+        <w:tab w:leader="none" w:pos="4677" w:val="center"/>
+        <w:tab w:leader="none" w:pos="9355" w:val="right"/>
+      </w:tabs>
+      <w:spacing w:after="0" w:line="240" w:lineRule="auto"/>
+      <w:ind/>
+    </w:pPr>
+  </w:style>
+  <w:style w:styleId="Style_17_ch" w:type="character">
+    <w:name w:val="header"/>
+    <w:basedOn w:val="Style_8_ch"/>
+    <w:link w:val="Style_17"/>
+  </w:style>
+  <w:style w:styleId="Style_18" w:type="paragraph">
+    <w:name w:val="toc 3"/>
+    <w:next w:val="Style_8"/>
+    <w:link w:val="Style_18_ch"/>
+    <w:uiPriority w:val="39"/>
+    <w:pPr>
+      <w:ind w:firstLine="0" w:left="400"/>
+      <w:jc w:val="left"/>
+    </w:pPr>
+    <w:rPr>
+      <w:rFonts w:ascii="XO Thames" w:hAnsi="XO Thames"/>
+      <w:sz w:val="28"/>
+    </w:rPr>
+  </w:style>
+  <w:style w:styleId="Style_18_ch" w:type="character">
+    <w:name w:val="toc 3"/>
+    <w:link w:val="Style_18"/>
+    <w:rPr>
+      <w:rFonts w:ascii="XO Thames" w:hAnsi="XO Thames"/>
+      <w:sz w:val="28"/>
+    </w:rPr>
+  </w:style>
+  <w:style w:styleId="Style_19" w:type="paragraph">
+    <w:name w:val="heading 5"/>
+    <w:next w:val="Style_8"/>
+    <w:link w:val="Style_19_ch"/>
+    <w:uiPriority w:val="9"/>
+    <w:qFormat/>
+    <w:pPr>
+      <w:spacing w:after="120" w:before="120"/>
+      <w:ind/>
+      <w:jc w:val="both"/>
+      <w:outlineLvl w:val="4"/>
+    </w:pPr>
+    <w:rPr>
+      <w:rFonts w:ascii="XO Thames" w:hAnsi="XO Thames"/>
+      <w:b w:val="1"/>
+      <w:sz w:val="22"/>
+    </w:rPr>
+  </w:style>
+  <w:style w:styleId="Style_19_ch" w:type="character">
+    <w:name w:val="heading 5"/>
+    <w:link w:val="Style_19"/>
+    <w:rPr>
+      <w:rFonts w:ascii="XO Thames" w:hAnsi="XO Thames"/>
+      <w:b w:val="1"/>
+      <w:sz w:val="22"/>
+    </w:rPr>
+  </w:style>
+  <w:style w:styleId="Style_5" w:type="paragraph">
+    <w:name w:val="heading 1"/>
+    <w:basedOn w:val="Style_8"/>
+    <w:next w:val="Style_8"/>
+    <w:link w:val="Style_5_ch"/>
+    <w:uiPriority w:val="9"/>
+    <w:qFormat/>
+    <w:pPr>
+      <w:keepNext w:val="1"/>
+      <w:keepLines w:val="1"/>
+      <w:spacing w:after="0" w:line="360" w:lineRule="auto"/>
+      <w:ind w:firstLine="709" w:left="0"/>
+      <w:jc w:val="center"/>
+      <w:outlineLvl w:val="0"/>
+    </w:pPr>
+    <w:rPr>
+      <w:rFonts w:ascii="Times New Roman" w:hAnsi="Times New Roman"/>
+      <w:b w:val="1"/>
+      <w:sz w:val="28"/>
+    </w:rPr>
+  </w:style>
+  <w:style w:styleId="Style_5_ch" w:type="character">
+    <w:name w:val="heading 1"/>
+    <w:basedOn w:val="Style_8_ch"/>
+    <w:link w:val="Style_5"/>
+    <w:rPr>
+      <w:rFonts w:ascii="Times New Roman" w:hAnsi="Times New Roman"/>
+      <w:b w:val="1"/>
+      <w:sz w:val="28"/>
+    </w:rPr>
+  </w:style>
+  <w:style w:styleId="Style_20" w:type="paragraph">
+    <w:name w:val="TOC Heading"/>
+    <w:basedOn w:val="Style_5"/>
+    <w:next w:val="Style_8"/>
+    <w:link w:val="Style_20_ch"/>
+    <w:pPr>
+      <w:spacing w:line="264" w:lineRule="auto"/>
+      <w:ind/>
+      <w:outlineLvl w:val="8"/>
+    </w:pPr>
+  </w:style>
+  <w:style w:styleId="Style_20_ch" w:type="character">
+    <w:name w:val="TOC Heading"/>
+    <w:basedOn w:val="Style_5_ch"/>
+    <w:link w:val="Style_20"/>
+  </w:style>
+  <w:style w:styleId="Style_21" w:type="paragraph">
+    <w:name w:val="Normal (Web)"/>
+    <w:basedOn w:val="Style_8"/>
+    <w:link w:val="Style_21_ch"/>
+    <w:pPr>
+      <w:spacing w:afterAutospacing="on" w:beforeAutospacing="on" w:line="240" w:lineRule="auto"/>
+      <w:ind/>
+    </w:pPr>
+    <w:rPr>
+      <w:rFonts w:ascii="Times New Roman" w:hAnsi="Times New Roman"/>
+      <w:sz w:val="24"/>
+    </w:rPr>
+  </w:style>
+  <w:style w:styleId="Style_21_ch" w:type="character">
+    <w:name w:val="Normal (Web)"/>
+    <w:basedOn w:val="Style_8_ch"/>
+    <w:link w:val="Style_21"/>
+    <w:rPr>
+      <w:rFonts w:ascii="Times New Roman" w:hAnsi="Times New Roman"/>
+      <w:sz w:val="24"/>
+    </w:rPr>
+  </w:style>
+  <w:style w:styleId="Style_22" w:type="paragraph">
+    <w:name w:val="Hyperlink"/>
+    <w:basedOn w:val="Style_13"/>
+    <w:link w:val="Style_22_ch"/>
+    <w:rPr>
+      <w:color w:themeColor="hyperlink" w:val="0000FF"/>
+      <w:u w:val="single"/>
+    </w:rPr>
+  </w:style>
+  <w:style w:styleId="Style_22_ch" w:type="character">
+    <w:name w:val="Hyperlink"/>
+    <w:basedOn w:val="Style_13_ch"/>
+    <w:link w:val="Style_22"/>
+    <w:rPr>
+      <w:color w:themeColor="hyperlink" w:val="0000FF"/>
+      <w:u w:val="single"/>
+    </w:rPr>
+  </w:style>
+  <w:style w:styleId="Style_23" w:type="paragraph">
+    <w:name w:val="Footnote"/>
+    <w:link w:val="Style_23_ch"/>
+    <w:pPr>
+      <w:ind w:firstLine="851" w:left="0"/>
+      <w:jc w:val="both"/>
+    </w:pPr>
+    <w:rPr>
+      <w:rFonts w:ascii="XO Thames" w:hAnsi="XO Thames"/>
+      <w:sz w:val="22"/>
+    </w:rPr>
+  </w:style>
+  <w:style w:styleId="Style_23_ch" w:type="character">
+    <w:name w:val="Footnote"/>
+    <w:link w:val="Style_23"/>
+    <w:rPr>
+      <w:rFonts w:ascii="XO Thames" w:hAnsi="XO Thames"/>
+      <w:sz w:val="22"/>
+    </w:rPr>
+  </w:style>
+  <w:style w:styleId="Style_3" w:type="paragraph">
+    <w:name w:val="toc 1"/>
+    <w:basedOn w:val="Style_8"/>
+    <w:next w:val="Style_8"/>
+    <w:link w:val="Style_3_ch"/>
+    <w:uiPriority w:val="39"/>
+    <w:pPr>
+      <w:spacing w:after="100"/>
+      <w:ind/>
+      <w:jc w:val="both"/>
+    </w:pPr>
+    <w:rPr>
+      <w:rFonts w:ascii="Times New Roman" w:hAnsi="Times New Roman"/>
+      <w:sz w:val="28"/>
+    </w:rPr>
+  </w:style>
+  <w:style w:styleId="Style_3_ch" w:type="character">
+    <w:name w:val="toc 1"/>
+    <w:basedOn w:val="Style_8_ch"/>
+    <w:link w:val="Style_3"/>
+    <w:rPr>
+      <w:rFonts w:ascii="Times New Roman" w:hAnsi="Times New Roman"/>
+      <w:sz w:val="28"/>
+    </w:rPr>
+  </w:style>
+  <w:style w:styleId="Style_24" w:type="paragraph">
+    <w:name w:val="Header and Footer"/>
+    <w:link w:val="Style_24_ch"/>
+    <w:pPr>
+      <w:spacing w:line="240" w:lineRule="auto"/>
+      <w:ind/>
+      <w:jc w:val="both"/>
+    </w:pPr>
+    <w:rPr>
+      <w:rFonts w:ascii="XO Thames" w:hAnsi="XO Thames"/>
+      <w:sz w:val="20"/>
+    </w:rPr>
+  </w:style>
+  <w:style w:styleId="Style_24_ch" w:type="character">
+    <w:name w:val="Header and Footer"/>
+    <w:link w:val="Style_24"/>
+    <w:rPr>
+      <w:rFonts w:ascii="XO Thames" w:hAnsi="XO Thames"/>
+      <w:sz w:val="20"/>
+    </w:rPr>
+  </w:style>
+  <w:style w:styleId="Style_25" w:type="paragraph">
+    <w:name w:val="toc 9"/>
+    <w:next w:val="Style_8"/>
+    <w:link w:val="Style_25_ch"/>
+    <w:uiPriority w:val="39"/>
+    <w:pPr>
+      <w:ind w:firstLine="0" w:left="1600"/>
+      <w:jc w:val="left"/>
+    </w:pPr>
+    <w:rPr>
+      <w:rFonts w:ascii="XO Thames" w:hAnsi="XO Thames"/>
+      <w:sz w:val="28"/>
+    </w:rPr>
+  </w:style>
+  <w:style w:styleId="Style_25_ch" w:type="character">
+    <w:name w:val="toc 9"/>
+    <w:link w:val="Style_25"/>
+    <w:rPr>
+      <w:rFonts w:ascii="XO Thames" w:hAnsi="XO Thames"/>
+      <w:sz w:val="28"/>
+    </w:rPr>
+  </w:style>
+  <w:style w:styleId="Style_26" w:type="paragraph">
+    <w:name w:val="toc 8"/>
+    <w:next w:val="Style_8"/>
+    <w:link w:val="Style_26_ch"/>
+    <w:uiPriority w:val="39"/>
+    <w:pPr>
+      <w:ind w:firstLine="0" w:left="1400"/>
+      <w:jc w:val="left"/>
+    </w:pPr>
+    <w:rPr>
+      <w:rFonts w:ascii="XO Thames" w:hAnsi="XO Thames"/>
+      <w:sz w:val="28"/>
+    </w:rPr>
+  </w:style>
+  <w:style w:styleId="Style_26_ch" w:type="character">
+    <w:name w:val="toc 8"/>
+    <w:link w:val="Style_26"/>
+    <w:rPr>
+      <w:rFonts w:ascii="XO Thames" w:hAnsi="XO Thames"/>
+      <w:sz w:val="28"/>
     </w:rPr>
   </w:style>
   <w:style w:styleId="Style_2" w:type="paragraph">
@@ -8352,304 +7196,10 @@
       <w:sz w:val="28"/>
     </w:rPr>
   </w:style>
-  <w:style w:styleId="Style_14" w:type="paragraph">
-    <w:name w:val="toc 3"/>
-    <w:next w:val="Style_7"/>
-    <w:link w:val="Style_14_ch"/>
-    <w:uiPriority w:val="39"/>
-    <w:pPr>
-      <w:ind w:firstLine="0" w:left="400"/>
-      <w:jc w:val="left"/>
-    </w:pPr>
-    <w:rPr>
-      <w:rFonts w:ascii="XO Thames" w:hAnsi="XO Thames"/>
-      <w:sz w:val="28"/>
-    </w:rPr>
-  </w:style>
-  <w:style w:styleId="Style_14_ch" w:type="character">
-    <w:name w:val="toc 3"/>
-    <w:link w:val="Style_14"/>
-    <w:rPr>
-      <w:rFonts w:ascii="XO Thames" w:hAnsi="XO Thames"/>
-      <w:sz w:val="28"/>
-    </w:rPr>
-  </w:style>
-  <w:style w:styleId="Style_15" w:type="paragraph">
-    <w:name w:val="heading 5"/>
-    <w:next w:val="Style_7"/>
-    <w:link w:val="Style_15_ch"/>
-    <w:uiPriority w:val="9"/>
-    <w:qFormat/>
-    <w:pPr>
-      <w:spacing w:after="120" w:before="120"/>
-      <w:ind/>
-      <w:jc w:val="both"/>
-      <w:outlineLvl w:val="4"/>
-    </w:pPr>
-    <w:rPr>
-      <w:rFonts w:ascii="XO Thames" w:hAnsi="XO Thames"/>
-      <w:b w:val="1"/>
-      <w:sz w:val="22"/>
-    </w:rPr>
-  </w:style>
-  <w:style w:styleId="Style_15_ch" w:type="character">
-    <w:name w:val="heading 5"/>
-    <w:link w:val="Style_15"/>
-    <w:rPr>
-      <w:rFonts w:ascii="XO Thames" w:hAnsi="XO Thames"/>
-      <w:b w:val="1"/>
-      <w:sz w:val="22"/>
-    </w:rPr>
-  </w:style>
-  <w:style w:styleId="Style_5" w:type="paragraph">
-    <w:name w:val="heading 1"/>
-    <w:basedOn w:val="Style_7"/>
-    <w:next w:val="Style_7"/>
-    <w:link w:val="Style_5_ch"/>
-    <w:uiPriority w:val="9"/>
-    <w:qFormat/>
-    <w:pPr>
-      <w:keepNext w:val="1"/>
-      <w:keepLines w:val="1"/>
-      <w:spacing w:after="0" w:line="360" w:lineRule="auto"/>
-      <w:ind w:firstLine="709" w:left="0"/>
-      <w:jc w:val="center"/>
-      <w:outlineLvl w:val="0"/>
-    </w:pPr>
-    <w:rPr>
-      <w:rFonts w:ascii="Times New Roman" w:hAnsi="Times New Roman"/>
-      <w:b w:val="1"/>
-      <w:sz w:val="28"/>
-    </w:rPr>
-  </w:style>
-  <w:style w:styleId="Style_5_ch" w:type="character">
-    <w:name w:val="heading 1"/>
-    <w:basedOn w:val="Style_7_ch"/>
-    <w:link w:val="Style_5"/>
-    <w:rPr>
-      <w:rFonts w:ascii="Times New Roman" w:hAnsi="Times New Roman"/>
-      <w:b w:val="1"/>
-      <w:sz w:val="28"/>
-    </w:rPr>
-  </w:style>
-  <w:style w:styleId="Style_16" w:type="paragraph">
-    <w:name w:val="Hyperlink"/>
-    <w:basedOn w:val="Style_17"/>
-    <w:link w:val="Style_16_ch"/>
-    <w:rPr>
-      <w:color w:themeColor="hyperlink" w:val="0000FF"/>
-      <w:u w:val="single"/>
-    </w:rPr>
-  </w:style>
-  <w:style w:styleId="Style_16_ch" w:type="character">
-    <w:name w:val="Hyperlink"/>
-    <w:basedOn w:val="Style_17_ch"/>
-    <w:link w:val="Style_16"/>
-    <w:rPr>
-      <w:color w:themeColor="hyperlink" w:val="0000FF"/>
-      <w:u w:val="single"/>
-    </w:rPr>
-  </w:style>
-  <w:style w:styleId="Style_18" w:type="paragraph">
-    <w:name w:val="Footnote"/>
-    <w:link w:val="Style_18_ch"/>
-    <w:pPr>
-      <w:ind w:firstLine="851" w:left="0"/>
-      <w:jc w:val="both"/>
-    </w:pPr>
-    <w:rPr>
-      <w:rFonts w:ascii="XO Thames" w:hAnsi="XO Thames"/>
-      <w:sz w:val="22"/>
-    </w:rPr>
-  </w:style>
-  <w:style w:styleId="Style_18_ch" w:type="character">
-    <w:name w:val="Footnote"/>
-    <w:link w:val="Style_18"/>
-    <w:rPr>
-      <w:rFonts w:ascii="XO Thames" w:hAnsi="XO Thames"/>
-      <w:sz w:val="22"/>
-    </w:rPr>
-  </w:style>
-  <w:style w:styleId="Style_3" w:type="paragraph">
-    <w:name w:val="toc 1"/>
-    <w:basedOn w:val="Style_7"/>
-    <w:next w:val="Style_7"/>
-    <w:link w:val="Style_3_ch"/>
-    <w:uiPriority w:val="39"/>
-    <w:pPr>
-      <w:spacing w:after="100"/>
-      <w:ind/>
-      <w:jc w:val="both"/>
-    </w:pPr>
-    <w:rPr>
-      <w:rFonts w:ascii="Times New Roman" w:hAnsi="Times New Roman"/>
-      <w:sz w:val="28"/>
-    </w:rPr>
-  </w:style>
-  <w:style w:styleId="Style_3_ch" w:type="character">
-    <w:name w:val="toc 1"/>
-    <w:basedOn w:val="Style_7_ch"/>
-    <w:link w:val="Style_3"/>
-    <w:rPr>
-      <w:rFonts w:ascii="Times New Roman" w:hAnsi="Times New Roman"/>
-      <w:sz w:val="28"/>
-    </w:rPr>
-  </w:style>
-  <w:style w:styleId="Style_19" w:type="paragraph">
-    <w:name w:val="TOC Heading"/>
-    <w:basedOn w:val="Style_5"/>
-    <w:next w:val="Style_7"/>
-    <w:link w:val="Style_19_ch"/>
-    <w:pPr>
-      <w:spacing w:line="264" w:lineRule="auto"/>
-      <w:ind/>
-      <w:outlineLvl w:val="8"/>
-    </w:pPr>
-  </w:style>
-  <w:style w:styleId="Style_19_ch" w:type="character">
-    <w:name w:val="TOC Heading"/>
-    <w:basedOn w:val="Style_5_ch"/>
-    <w:link w:val="Style_19"/>
-  </w:style>
-  <w:style w:styleId="Style_20" w:type="paragraph">
-    <w:name w:val="Header and Footer"/>
-    <w:link w:val="Style_20_ch"/>
-    <w:pPr>
-      <w:spacing w:line="240" w:lineRule="auto"/>
-      <w:ind/>
-      <w:jc w:val="both"/>
-    </w:pPr>
-    <w:rPr>
-      <w:rFonts w:ascii="XO Thames" w:hAnsi="XO Thames"/>
-      <w:sz w:val="20"/>
-    </w:rPr>
-  </w:style>
-  <w:style w:styleId="Style_20_ch" w:type="character">
-    <w:name w:val="Header and Footer"/>
-    <w:link w:val="Style_20"/>
-    <w:rPr>
-      <w:rFonts w:ascii="XO Thames" w:hAnsi="XO Thames"/>
-      <w:sz w:val="20"/>
-    </w:rPr>
-  </w:style>
-  <w:style w:styleId="Style_21" w:type="paragraph">
-    <w:name w:val="toc 9"/>
-    <w:next w:val="Style_7"/>
-    <w:link w:val="Style_21_ch"/>
-    <w:uiPriority w:val="39"/>
-    <w:pPr>
-      <w:ind w:firstLine="0" w:left="1600"/>
-      <w:jc w:val="left"/>
-    </w:pPr>
-    <w:rPr>
-      <w:rFonts w:ascii="XO Thames" w:hAnsi="XO Thames"/>
-      <w:sz w:val="28"/>
-    </w:rPr>
-  </w:style>
-  <w:style w:styleId="Style_21_ch" w:type="character">
-    <w:name w:val="toc 9"/>
-    <w:link w:val="Style_21"/>
-    <w:rPr>
-      <w:rFonts w:ascii="XO Thames" w:hAnsi="XO Thames"/>
-      <w:sz w:val="28"/>
-    </w:rPr>
-  </w:style>
-  <w:style w:styleId="Style_1" w:type="paragraph">
-    <w:name w:val="footer"/>
-    <w:basedOn w:val="Style_7"/>
-    <w:link w:val="Style_1_ch"/>
-    <w:pPr>
-      <w:tabs>
-        <w:tab w:leader="none" w:pos="4677" w:val="center"/>
-        <w:tab w:leader="none" w:pos="9355" w:val="right"/>
-      </w:tabs>
-      <w:spacing w:after="0" w:line="240" w:lineRule="auto"/>
-      <w:ind/>
-    </w:pPr>
-  </w:style>
-  <w:style w:styleId="Style_1_ch" w:type="character">
-    <w:name w:val="footer"/>
-    <w:basedOn w:val="Style_7_ch"/>
-    <w:link w:val="Style_1"/>
-  </w:style>
-  <w:style w:styleId="Style_22" w:type="paragraph">
-    <w:name w:val="Normal (Web)"/>
-    <w:basedOn w:val="Style_7"/>
-    <w:link w:val="Style_22_ch"/>
-    <w:pPr>
-      <w:spacing w:afterAutospacing="on" w:beforeAutospacing="on" w:line="240" w:lineRule="auto"/>
-      <w:ind/>
-    </w:pPr>
-    <w:rPr>
-      <w:rFonts w:ascii="Times New Roman" w:hAnsi="Times New Roman"/>
-      <w:sz w:val="24"/>
-    </w:rPr>
-  </w:style>
-  <w:style w:styleId="Style_22_ch" w:type="character">
-    <w:name w:val="Normal (Web)"/>
-    <w:basedOn w:val="Style_7_ch"/>
-    <w:link w:val="Style_22"/>
-    <w:rPr>
-      <w:rFonts w:ascii="Times New Roman" w:hAnsi="Times New Roman"/>
-      <w:sz w:val="24"/>
-    </w:rPr>
-  </w:style>
-  <w:style w:styleId="Style_17" w:type="paragraph">
-    <w:name w:val="Default Paragraph Font"/>
-    <w:link w:val="Style_17_ch"/>
-  </w:style>
-  <w:style w:styleId="Style_17_ch" w:type="character">
-    <w:name w:val="Default Paragraph Font"/>
-    <w:link w:val="Style_17"/>
-  </w:style>
-  <w:style w:styleId="Style_23" w:type="paragraph">
-    <w:name w:val="toc 8"/>
-    <w:next w:val="Style_7"/>
-    <w:link w:val="Style_23_ch"/>
-    <w:uiPriority w:val="39"/>
-    <w:pPr>
-      <w:ind w:firstLine="0" w:left="1400"/>
-      <w:jc w:val="left"/>
-    </w:pPr>
-    <w:rPr>
-      <w:rFonts w:ascii="XO Thames" w:hAnsi="XO Thames"/>
-      <w:sz w:val="28"/>
-    </w:rPr>
-  </w:style>
-  <w:style w:styleId="Style_23_ch" w:type="character">
-    <w:name w:val="toc 8"/>
-    <w:link w:val="Style_23"/>
-    <w:rPr>
-      <w:rFonts w:ascii="XO Thames" w:hAnsi="XO Thames"/>
-      <w:sz w:val="28"/>
-    </w:rPr>
-  </w:style>
-  <w:style w:styleId="Style_24" w:type="paragraph">
-    <w:name w:val="Balloon Text"/>
-    <w:basedOn w:val="Style_7"/>
-    <w:link w:val="Style_24_ch"/>
-    <w:pPr>
-      <w:spacing w:after="0" w:line="240" w:lineRule="auto"/>
-      <w:ind/>
-    </w:pPr>
-    <w:rPr>
-      <w:rFonts w:ascii="Tahoma" w:hAnsi="Tahoma"/>
-      <w:sz w:val="16"/>
-    </w:rPr>
-  </w:style>
-  <w:style w:styleId="Style_24_ch" w:type="character">
-    <w:name w:val="Balloon Text"/>
-    <w:basedOn w:val="Style_7_ch"/>
-    <w:link w:val="Style_24"/>
-    <w:rPr>
-      <w:rFonts w:ascii="Tahoma" w:hAnsi="Tahoma"/>
-      <w:sz w:val="16"/>
-    </w:rPr>
-  </w:style>
-  <w:style w:styleId="Style_25" w:type="paragraph">
+  <w:style w:styleId="Style_27" w:type="paragraph">
     <w:name w:val="toc 5"/>
-    <w:next w:val="Style_7"/>
-    <w:link w:val="Style_25_ch"/>
+    <w:next w:val="Style_8"/>
+    <w:link w:val="Style_27_ch"/>
     <w:uiPriority w:val="39"/>
     <w:pPr>
       <w:ind w:firstLine="0" w:left="800"/>
@@ -8660,18 +7210,18 @@
       <w:sz w:val="28"/>
     </w:rPr>
   </w:style>
-  <w:style w:styleId="Style_25_ch" w:type="character">
+  <w:style w:styleId="Style_27_ch" w:type="character">
     <w:name w:val="toc 5"/>
-    <w:link w:val="Style_25"/>
+    <w:link w:val="Style_27"/>
     <w:rPr>
       <w:rFonts w:ascii="XO Thames" w:hAnsi="XO Thames"/>
       <w:sz w:val="28"/>
     </w:rPr>
   </w:style>
-  <w:style w:styleId="Style_26" w:type="paragraph">
+  <w:style w:styleId="Style_28" w:type="paragraph">
     <w:name w:val="Subtitle"/>
-    <w:next w:val="Style_7"/>
-    <w:link w:val="Style_26_ch"/>
+    <w:next w:val="Style_8"/>
+    <w:link w:val="Style_28_ch"/>
     <w:uiPriority w:val="11"/>
     <w:qFormat/>
     <w:pPr>
@@ -8684,33 +7234,19 @@
       <w:sz w:val="24"/>
     </w:rPr>
   </w:style>
-  <w:style w:styleId="Style_26_ch" w:type="character">
+  <w:style w:styleId="Style_28_ch" w:type="character">
     <w:name w:val="Subtitle"/>
-    <w:link w:val="Style_26"/>
+    <w:link w:val="Style_28"/>
     <w:rPr>
       <w:rFonts w:ascii="XO Thames" w:hAnsi="XO Thames"/>
       <w:i w:val="1"/>
       <w:sz w:val="24"/>
     </w:rPr>
   </w:style>
-  <w:style w:styleId="Style_8" w:type="paragraph">
-    <w:name w:val="List Paragraph"/>
-    <w:basedOn w:val="Style_7"/>
-    <w:link w:val="Style_8_ch"/>
-    <w:pPr>
-      <w:ind w:firstLine="0" w:left="720"/>
-      <w:contextualSpacing w:val="1"/>
-    </w:pPr>
-  </w:style>
-  <w:style w:styleId="Style_8_ch" w:type="character">
-    <w:name w:val="List Paragraph"/>
-    <w:basedOn w:val="Style_7_ch"/>
-    <w:link w:val="Style_8"/>
-  </w:style>
-  <w:style w:styleId="Style_27" w:type="paragraph">
+  <w:style w:styleId="Style_29" w:type="paragraph">
     <w:name w:val="Title"/>
-    <w:next w:val="Style_7"/>
-    <w:link w:val="Style_27_ch"/>
+    <w:next w:val="Style_8"/>
+    <w:link w:val="Style_29_ch"/>
     <w:uiPriority w:val="10"/>
     <w:qFormat/>
     <w:pPr>
@@ -8725,9 +7261,9 @@
       <w:sz w:val="40"/>
     </w:rPr>
   </w:style>
-  <w:style w:styleId="Style_27_ch" w:type="character">
+  <w:style w:styleId="Style_29_ch" w:type="character">
     <w:name w:val="Title"/>
-    <w:link w:val="Style_27"/>
+    <w:link w:val="Style_29"/>
     <w:rPr>
       <w:rFonts w:ascii="XO Thames" w:hAnsi="XO Thames"/>
       <w:b w:val="1"/>
@@ -8735,10 +7271,10 @@
       <w:sz w:val="40"/>
     </w:rPr>
   </w:style>
-  <w:style w:styleId="Style_28" w:type="paragraph">
+  <w:style w:styleId="Style_30" w:type="paragraph">
     <w:name w:val="heading 4"/>
-    <w:next w:val="Style_7"/>
-    <w:link w:val="Style_28_ch"/>
+    <w:next w:val="Style_8"/>
+    <w:link w:val="Style_30_ch"/>
     <w:uiPriority w:val="9"/>
     <w:qFormat/>
     <w:pPr>
@@ -8753,9 +7289,9 @@
       <w:sz w:val="24"/>
     </w:rPr>
   </w:style>
-  <w:style w:styleId="Style_28_ch" w:type="character">
+  <w:style w:styleId="Style_30_ch" w:type="character">
     <w:name w:val="heading 4"/>
-    <w:link w:val="Style_28"/>
+    <w:link w:val="Style_30"/>
     <w:rPr>
       <w:rFonts w:ascii="XO Thames" w:hAnsi="XO Thames"/>
       <w:b w:val="1"/>
@@ -8764,8 +7300,8 @@
   </w:style>
   <w:style w:styleId="Style_6" w:type="paragraph">
     <w:name w:val="heading 2"/>
-    <w:basedOn w:val="Style_7"/>
-    <w:next w:val="Style_7"/>
+    <w:basedOn w:val="Style_8"/>
+    <w:next w:val="Style_8"/>
     <w:link w:val="Style_6_ch"/>
     <w:uiPriority w:val="9"/>
     <w:qFormat/>
@@ -8784,7 +7320,7 @@
   </w:style>
   <w:style w:styleId="Style_6_ch" w:type="character">
     <w:name w:val="heading 2"/>
-    <w:basedOn w:val="Style_7_ch"/>
+    <w:basedOn w:val="Style_8_ch"/>
     <w:link w:val="Style_6"/>
     <w:rPr>
       <w:rFonts w:ascii="Times New Roman" w:hAnsi="Times New Roman"/>
@@ -8792,39 +7328,9 @@
       <w:sz w:val="28"/>
     </w:rPr>
   </w:style>
-  <w:style w:styleId="Style_29" w:type="paragraph">
-    <w:name w:val="header"/>
-    <w:basedOn w:val="Style_7"/>
-    <w:link w:val="Style_29_ch"/>
-    <w:pPr>
-      <w:tabs>
-        <w:tab w:leader="none" w:pos="4677" w:val="center"/>
-        <w:tab w:leader="none" w:pos="9355" w:val="right"/>
-      </w:tabs>
-      <w:spacing w:after="0" w:line="240" w:lineRule="auto"/>
-      <w:ind/>
-    </w:pPr>
-  </w:style>
-  <w:style w:styleId="Style_29_ch" w:type="character">
-    <w:name w:val="header"/>
-    <w:basedOn w:val="Style_7_ch"/>
-    <w:link w:val="Style_29"/>
-  </w:style>
-  <w:style w:default="1" w:styleId="Style_30" w:type="table">
-    <w:name w:val="Normal Table"/>
-    <w:tblPr>
-      <w:tblInd w:type="dxa" w:w="0"/>
-      <w:tblCellMar>
-        <w:top w:type="dxa" w:w="0"/>
-        <w:left w:type="dxa" w:w="108"/>
-        <w:bottom w:type="dxa" w:w="0"/>
-        <w:right w:type="dxa" w:w="108"/>
-      </w:tblCellMar>
-    </w:tblPr>
-  </w:style>
   <w:style w:styleId="Style_31" w:type="table">
     <w:name w:val="Table Grid"/>
-    <w:basedOn w:val="Style_30"/>
+    <w:basedOn w:val="Style_7"/>
     <w:pPr>
       <w:spacing w:after="0" w:line="240" w:lineRule="auto"/>
       <w:ind/>
@@ -8838,6 +7344,18 @@
         <w:insideH w:color="000000" w:sz="4" w:val="single"/>
         <w:insideV w:color="000000" w:sz="4" w:val="single"/>
       </w:tblBorders>
+    </w:tblPr>
+  </w:style>
+  <w:style w:default="1" w:styleId="Style_7" w:type="table">
+    <w:name w:val="Normal Table"/>
+    <w:tblPr>
+      <w:tblInd w:type="dxa" w:w="0"/>
+      <w:tblCellMar>
+        <w:top w:type="dxa" w:w="0"/>
+        <w:left w:type="dxa" w:w="108"/>
+        <w:bottom w:type="dxa" w:w="0"/>
+        <w:right w:type="dxa" w:w="108"/>
+      </w:tblCellMar>
     </w:tblPr>
   </w:style>
 </w:styles>

</xml_diff>

<commit_message>
Start presentation and update report
</commit_message>
<xml_diff>
--- a/Ход работы/ОтчётПП_БатраковаВВ43П.docx
+++ b/Ход работы/ОтчётПП_БатраковаВВ43П.docx
@@ -1,6 +1,6 @@
 
 <file path=word/document.xml><?xml version="1.0" encoding="utf-8"?>
-<w:document xmlns:wpc="http://schemas.microsoft.com/office/word/2010/wordprocessingCanvas" xmlns:cx="http://schemas.microsoft.com/office/drawing/2014/chartex" xmlns:cx1="http://schemas.microsoft.com/office/drawing/2015/9/8/chartex" xmlns:cx2="http://schemas.microsoft.com/office/drawing/2015/10/21/chartex" xmlns:cx3="http://schemas.microsoft.com/office/drawing/2016/5/9/chartex" xmlns:cx4="http://schemas.microsoft.com/office/drawing/2016/5/10/chartex" xmlns:cx5="http://schemas.microsoft.com/office/drawing/2016/5/11/chartex" xmlns:cx6="http://schemas.microsoft.com/office/drawing/2016/5/12/chartex" xmlns:cx7="http://schemas.microsoft.com/office/drawing/2016/5/13/chartex" xmlns:cx8="http://schemas.microsoft.com/office/drawing/2016/5/14/chartex" xmlns:mc="http://schemas.openxmlformats.org/markup-compatibility/2006" xmlns:aink="http://schemas.microsoft.com/office/drawing/2016/ink" xmlns:am3d="http://schemas.microsoft.com/office/drawing/2017/model3d" xmlns:o="urn:schemas-microsoft-com:office:office" xmlns:r="http://schemas.openxmlformats.org/officeDocument/2006/relationships" xmlns:m="http://schemas.openxmlformats.org/officeDocument/2006/math" xmlns:v="urn:schemas-microsoft-com:vml" xmlns:wp14="http://schemas.microsoft.com/office/word/2010/wordprocessingDrawing" xmlns:wp="http://schemas.openxmlformats.org/drawingml/2006/wordprocessingDrawing" xmlns:w10="urn:schemas-microsoft-com:office:word" xmlns:w="http://schemas.openxmlformats.org/wordprocessingml/2006/main" xmlns:w14="http://schemas.microsoft.com/office/word/2010/wordml" xmlns:w15="http://schemas.microsoft.com/office/word/2012/wordml" xmlns:w16cex="http://schemas.microsoft.com/office/word/2018/wordml/cex" xmlns:w16cid="http://schemas.microsoft.com/office/word/2016/wordml/cid" xmlns:w16="http://schemas.microsoft.com/office/word/2018/wordml" xmlns:w16se="http://schemas.microsoft.com/office/word/2015/wordml/symex" xmlns:wpg="http://schemas.microsoft.com/office/word/2010/wordprocessingGroup" xmlns:wpi="http://schemas.microsoft.com/office/word/2010/wordprocessingInk" xmlns:wne="http://schemas.microsoft.com/office/word/2006/wordml" xmlns:wps="http://schemas.microsoft.com/office/word/2010/wordprocessingShape" mc:Ignorable="w14 w15 w16se w16cid w16 w16cex wp14">
+<w:document xmlns:wpc="http://schemas.microsoft.com/office/word/2010/wordprocessingCanvas" xmlns:cx="http://schemas.microsoft.com/office/drawing/2014/chartex" xmlns:cx1="http://schemas.microsoft.com/office/drawing/2015/9/8/chartex" xmlns:cx2="http://schemas.microsoft.com/office/drawing/2015/10/21/chartex" xmlns:cx3="http://schemas.microsoft.com/office/drawing/2016/5/9/chartex" xmlns:cx4="http://schemas.microsoft.com/office/drawing/2016/5/10/chartex" xmlns:cx5="http://schemas.microsoft.com/office/drawing/2016/5/11/chartex" xmlns:cx6="http://schemas.microsoft.com/office/drawing/2016/5/12/chartex" xmlns:cx7="http://schemas.microsoft.com/office/drawing/2016/5/13/chartex" xmlns:cx8="http://schemas.microsoft.com/office/drawing/2016/5/14/chartex" xmlns:mc="http://schemas.openxmlformats.org/markup-compatibility/2006" xmlns:aink="http://schemas.microsoft.com/office/drawing/2016/ink" xmlns:am3d="http://schemas.microsoft.com/office/drawing/2017/model3d" xmlns:o="urn:schemas-microsoft-com:office:office" xmlns:r="http://schemas.openxmlformats.org/officeDocument/2006/relationships" xmlns:m="http://schemas.openxmlformats.org/officeDocument/2006/math" xmlns:v="urn:schemas-microsoft-com:vml" xmlns:wp14="http://schemas.microsoft.com/office/word/2010/wordprocessingDrawing" xmlns:wp="http://schemas.openxmlformats.org/drawingml/2006/wordprocessingDrawing" xmlns:w10="urn:schemas-microsoft-com:office:word" xmlns:w="http://schemas.openxmlformats.org/wordprocessingml/2006/main" xmlns:w14="http://schemas.microsoft.com/office/word/2010/wordml" xmlns:w15="http://schemas.microsoft.com/office/word/2012/wordml" xmlns:w16cex="http://schemas.microsoft.com/office/word/2018/wordml/cex" xmlns:w16cid="http://schemas.microsoft.com/office/word/2016/wordml/cid" xmlns:w16="http://schemas.microsoft.com/office/word/2018/wordml" xmlns:w16sdtdh="http://schemas.microsoft.com/office/word/2020/wordml/sdtdatahash" xmlns:w16se="http://schemas.microsoft.com/office/word/2015/wordml/symex" xmlns:wpg="http://schemas.microsoft.com/office/word/2010/wordprocessingGroup" xmlns:wpi="http://schemas.microsoft.com/office/word/2010/wordprocessingInk" xmlns:wne="http://schemas.microsoft.com/office/word/2006/wordml" xmlns:wps="http://schemas.microsoft.com/office/word/2010/wordprocessingShape" mc:Ignorable="w14 w15 w16se w16cid w16 w16cex w16sdtdh wp14">
   <w:body>
     <w:p>
       <w:pPr>
@@ -524,14 +524,7 @@
           <w:rFonts w:ascii="Times New Roman" w:hAnsi="Times New Roman"/>
           <w:sz w:val="28"/>
         </w:rPr>
-        <w:t>Студент:</w:t>
-      </w:r>
-      <w:r>
-        <w:rPr>
-          <w:rFonts w:ascii="Times New Roman" w:hAnsi="Times New Roman"/>
-          <w:sz w:val="28"/>
-        </w:rPr>
-        <w:t xml:space="preserve"> _______________ Батракова В.В.</w:t>
+        <w:t>Студент: _______________ Батракова В.В.</w:t>
       </w:r>
       <w:r>
         <w:rPr>
@@ -2172,10 +2165,7 @@
         <w:pStyle w:val="a9"/>
       </w:pPr>
       <w:r>
-        <w:t>Целью производственной прак</w:t>
-      </w:r>
-      <w:r>
-        <w:t xml:space="preserve">тики является закрепление знаний общих и </w:t>
+        <w:t xml:space="preserve">Целью производственной практики является закрепление знаний общих и </w:t>
       </w:r>
       <w:proofErr w:type="gramStart"/>
       <w:r>
@@ -2207,10 +2197,7 @@
         <w:pStyle w:val="a9"/>
       </w:pPr>
       <w:r>
-        <w:t xml:space="preserve">ПК </w:t>
-      </w:r>
-      <w:r>
-        <w:t>1.3. Выполнять отладку программных модулей с использованием специализированных программных средств.</w:t>
+        <w:t>ПК 1.3. Выполнять отладку программных модулей с использованием специализированных программных средств.</w:t>
       </w:r>
     </w:p>
     <w:p>
@@ -2234,10 +2221,7 @@
         <w:pStyle w:val="a9"/>
       </w:pPr>
       <w:r>
-        <w:t>ПК 1.6. Разрабатывать модули программн</w:t>
-      </w:r>
-      <w:r>
-        <w:t>ого обеспечения для мобильных платформ.</w:t>
+        <w:t>ПК 1.6. Разрабатывать модули программного обеспечения для мобильных платформ.</w:t>
       </w:r>
     </w:p>
     <w:p>
@@ -2389,10 +2373,7 @@
         <w:pStyle w:val="a9"/>
       </w:pPr>
       <w:r>
-        <w:t>Практическим результатом прохождения практики является отчёт по выполнению заданий с представленными в нём рисунками, т</w:t>
-      </w:r>
-      <w:r>
-        <w:t>аблицами и диаграммами.</w:t>
+        <w:t>Практическим результатом прохождения практики является отчёт по выполнению заданий с представленными в нём рисунками, таблицами и диаграммами.</w:t>
       </w:r>
     </w:p>
     <w:p>
@@ -2502,23 +2483,7 @@
           <w:color w:val="2A3137"/>
           <w:sz w:val="28"/>
         </w:rPr>
-        <w:t xml:space="preserve">Команда фирмы автоматизируем бизнес-процессы на небольших, средних и </w:t>
-      </w:r>
-      <w:r>
-        <w:rPr>
-          <w:rFonts w:ascii="Times New Roman" w:hAnsi="Times New Roman"/>
-          <w:color w:val="2A3137"/>
-          <w:sz w:val="28"/>
-        </w:rPr>
-        <w:t>крупных предприятиях с 2014 года. Внедряет и сопровождает программные продукты фирмы 1С - ERP, Управление Холдингом, Документооборот и другие. В штате компании более 500 высококвалифицированных сотрудников — программистов, консультантов, бизнес-аналитиков,</w:t>
-      </w:r>
-      <w:r>
-        <w:rPr>
-          <w:rFonts w:ascii="Times New Roman" w:hAnsi="Times New Roman"/>
-          <w:color w:val="2A3137"/>
-          <w:sz w:val="28"/>
-        </w:rPr>
-        <w:t xml:space="preserve"> методологов и руководителей проектов.</w:t>
+        <w:t>Команда фирмы автоматизируем бизнес-процессы на небольших, средних и крупных предприятиях с 2014 года. Внедряет и сопровождает программные продукты фирмы 1С - ERP, Управление Холдингом, Документооборот и другие. В штате компании более 500 высококвалифицированных сотрудников — программистов, консультантов, бизнес-аналитиков, методологов и руководителей проектов.</w:t>
       </w:r>
     </w:p>
     <w:p>
@@ -2548,15 +2513,7 @@
           <w:color w:val="2A3137"/>
           <w:sz w:val="28"/>
         </w:rPr>
-        <w:t>продаже нед</w:t>
-      </w:r>
-      <w:r>
-        <w:rPr>
-          <w:rFonts w:ascii="Times New Roman" w:hAnsi="Times New Roman"/>
-          <w:color w:val="2A3137"/>
-          <w:sz w:val="28"/>
-        </w:rPr>
-        <w:t>вижимости</w:t>
+        <w:t>продаже недвижимости</w:t>
       </w:r>
       <w:proofErr w:type="gramEnd"/>
       <w:r>
@@ -2622,15 +2579,7 @@
           <w:color w:val="2A3137"/>
           <w:sz w:val="28"/>
         </w:rPr>
-        <w:t>» и других. Каждый год мы заявляем о себе в конкурсе фирмы 1С «Проект года». В 2022 </w:t>
-      </w:r>
-      <w:r>
-        <w:rPr>
-          <w:rFonts w:ascii="Times New Roman" w:hAnsi="Times New Roman"/>
-          <w:color w:val="2A3137"/>
-          <w:sz w:val="28"/>
-        </w:rPr>
-        <w:t xml:space="preserve">году победили в номинации «Самый масштабный проект» с проектом </w:t>
+        <w:t xml:space="preserve">» и других. Каждый год мы заявляем о себе в конкурсе фирмы 1С «Проект года». В 2022 году победили в номинации «Самый масштабный проект» с проектом </w:t>
       </w:r>
       <w:proofErr w:type="gramStart"/>
       <w:r>
@@ -2705,15 +2654,7 @@
           <w:color w:val="2A3137"/>
           <w:sz w:val="28"/>
         </w:rPr>
-        <w:t>» и опыт автоматизации крупных предприятий отражаются в высоких стату</w:t>
-      </w:r>
-      <w:r>
-        <w:rPr>
-          <w:rFonts w:ascii="Times New Roman" w:hAnsi="Times New Roman"/>
-          <w:color w:val="2A3137"/>
-          <w:sz w:val="28"/>
-        </w:rPr>
-        <w:t xml:space="preserve">сах компании. </w:t>
+        <w:t xml:space="preserve">» и опыт автоматизации крупных предприятий отражаются в высоких статусах компании. </w:t>
       </w:r>
       <w:r>
         <w:rPr>
@@ -2863,10 +2804,7 @@
       </w:pPr>
       <w:bookmarkStart w:id="3" w:name="_Toc195713634"/>
       <w:r>
-        <w:t xml:space="preserve">Аппаратное и </w:t>
-      </w:r>
-      <w:r>
-        <w:t>программное обеспечение предприятия</w:t>
+        <w:t>Аппаратное и программное обеспечение предприятия</w:t>
       </w:r>
       <w:bookmarkEnd w:id="3"/>
     </w:p>
@@ -2972,10 +2910,7 @@
         <w:jc w:val="center"/>
       </w:pPr>
       <w:r>
-        <w:t>Рисунок 2 – Аппаратное обеспечение рабочего м</w:t>
-      </w:r>
-      <w:r>
-        <w:t>еста сотрудника</w:t>
+        <w:t>Рисунок 2 – Аппаратное обеспечение рабочего места сотрудника</w:t>
       </w:r>
     </w:p>
     <w:p>
@@ -3072,13 +3007,7 @@
           <w:sz w:val="32"/>
         </w:rPr>
         <w:lastRenderedPageBreak/>
-        <w:t>ПРОЕКТИРОВАНИЕ И</w:t>
-      </w:r>
-      <w:r>
-        <w:rPr>
-          <w:sz w:val="32"/>
-        </w:rPr>
-        <w:t>НФОРМАЦИОННОЙ СИСТЕМЫ</w:t>
+        <w:t>ПРОЕКТИРОВАНИЕ ИНФОРМАЦИОННОЙ СИСТЕМЫ</w:t>
       </w:r>
       <w:bookmarkEnd w:id="6"/>
     </w:p>
@@ -3504,14 +3433,7 @@
                 <w:rFonts w:ascii="Times New Roman" w:hAnsi="Times New Roman"/>
                 <w:sz w:val="24"/>
               </w:rPr>
-              <w:t xml:space="preserve">Анализ </w:t>
-            </w:r>
-            <w:r>
-              <w:rPr>
-                <w:rFonts w:ascii="Times New Roman" w:hAnsi="Times New Roman"/>
-                <w:sz w:val="24"/>
-              </w:rPr>
-              <w:t>существующих систем и выявление проблем</w:t>
+              <w:t>Анализ существующих систем и выявление проблем</w:t>
             </w:r>
           </w:p>
         </w:tc>
@@ -5066,14 +4988,7 @@
                 <w:rFonts w:ascii="Times New Roman" w:hAnsi="Times New Roman"/>
                 <w:sz w:val="24"/>
               </w:rPr>
-              <w:t xml:space="preserve">Обеспечение качества и </w:t>
-            </w:r>
-            <w:r>
-              <w:rPr>
-                <w:rFonts w:ascii="Times New Roman" w:hAnsi="Times New Roman"/>
-                <w:sz w:val="24"/>
-              </w:rPr>
-              <w:t>соответствие требованиям</w:t>
+              <w:t>Обеспечение качества и соответствие требованиям</w:t>
             </w:r>
           </w:p>
         </w:tc>
@@ -5183,14 +5098,7 @@
           <w:rFonts w:ascii="Times New Roman" w:hAnsi="Times New Roman"/>
           <w:sz w:val="28"/>
         </w:rPr>
-        <w:t>Информационная система «Плюсик» отвечает за мониторинг успеваемости и учебной активности обучающихся. В базе данных приложения должна храниться информация о студентах, группах, у</w:t>
-      </w:r>
-      <w:r>
-        <w:rPr>
-          <w:rFonts w:ascii="Times New Roman" w:hAnsi="Times New Roman"/>
-          <w:sz w:val="28"/>
-        </w:rPr>
-        <w:t>лучшениях, достижениях студентов и бонусной системе.</w:t>
+        <w:t>Информационная система «Плюсик» отвечает за мониторинг успеваемости и учебной активности обучающихся. В базе данных приложения должна храниться информация о студентах, группах, улучшениях, достижениях студентов и бонусной системе.</w:t>
       </w:r>
     </w:p>
     <w:p>
@@ -5226,14 +5134,7 @@
           <w:rFonts w:ascii="Times New Roman" w:hAnsi="Times New Roman"/>
           <w:sz w:val="28"/>
         </w:rPr>
-        <w:t xml:space="preserve">Рейтинг студента может быть увеличен администратором по </w:t>
-      </w:r>
-      <w:r>
-        <w:rPr>
-          <w:rFonts w:ascii="Times New Roman" w:hAnsi="Times New Roman"/>
-          <w:sz w:val="28"/>
-        </w:rPr>
-        <w:t>фиксированному списку причин или вручную.</w:t>
+        <w:t>Рейтинг студента может быть увеличен администратором по фиксированному списку причин или вручную.</w:t>
       </w:r>
     </w:p>
     <w:p>
@@ -5253,15 +5154,13 @@
         </w:rPr>
         <w:t xml:space="preserve">Каждый студент является </w:t>
       </w:r>
-      <w:proofErr w:type="gramStart"/>
       <w:r>
         <w:rPr>
           <w:rFonts w:ascii="Times New Roman" w:hAnsi="Times New Roman"/>
           <w:sz w:val="28"/>
         </w:rPr>
-        <w:t>частью группы</w:t>
-      </w:r>
-      <w:proofErr w:type="gramEnd"/>
+        <w:t>частью группы,</w:t>
+      </w:r>
       <w:r>
         <w:rPr>
           <w:rFonts w:ascii="Times New Roman" w:hAnsi="Times New Roman"/>
@@ -5288,21 +5187,33 @@
         <w:lastRenderedPageBreak/>
         <w:t xml:space="preserve">В «магазине» хранятся </w:t>
       </w:r>
-      <w:proofErr w:type="gramStart"/>
       <w:r>
         <w:rPr>
           <w:rFonts w:ascii="Times New Roman" w:hAnsi="Times New Roman"/>
           <w:sz w:val="28"/>
         </w:rPr>
-        <w:t>улучшения</w:t>
-      </w:r>
-      <w:proofErr w:type="gramEnd"/>
+        <w:t>улучшения,</w:t>
+      </w:r>
       <w:r>
         <w:rPr>
           <w:rFonts w:ascii="Times New Roman" w:hAnsi="Times New Roman"/>
           <w:sz w:val="28"/>
         </w:rPr>
-        <w:t xml:space="preserve"> у которых есть наименование и стоимость измеряемая внутренней валютой.</w:t>
+        <w:t xml:space="preserve"> у которых есть наименование и </w:t>
+      </w:r>
+      <w:r>
+        <w:rPr>
+          <w:rFonts w:ascii="Times New Roman" w:hAnsi="Times New Roman"/>
+          <w:sz w:val="28"/>
+        </w:rPr>
+        <w:t>стоимость,</w:t>
+      </w:r>
+      <w:r>
+        <w:rPr>
+          <w:rFonts w:ascii="Times New Roman" w:hAnsi="Times New Roman"/>
+          <w:sz w:val="28"/>
+        </w:rPr>
+        <w:t xml:space="preserve"> измеряемая внутренней валютой.</w:t>
       </w:r>
     </w:p>
     <w:p>
@@ -5320,14 +5231,7 @@
           <w:rFonts w:ascii="Times New Roman" w:hAnsi="Times New Roman"/>
           <w:sz w:val="28"/>
         </w:rPr>
-        <w:t>Студенты могут выполнять опред</w:t>
-      </w:r>
-      <w:r>
-        <w:rPr>
-          <w:rFonts w:ascii="Times New Roman" w:hAnsi="Times New Roman"/>
-          <w:sz w:val="28"/>
-        </w:rPr>
-        <w:t>еленные задания и получать за них достижения в БД, о которых хранятся данные о наименовании, иконке и вознаграждении.</w:t>
+        <w:t>Студенты могут выполнять определенные задания и получать за них достижения в БД, о которых хранятся данные о наименовании, иконке и вознаграждении.</w:t>
       </w:r>
     </w:p>
     <w:p>
@@ -5345,14 +5249,7 @@
           <w:rFonts w:ascii="Times New Roman" w:hAnsi="Times New Roman"/>
           <w:sz w:val="28"/>
         </w:rPr>
-        <w:t>В результате проведенного анализа предметной области базы данных «Плюсик» легко перечислить основные сущности этой БД. Основные таблицы БД</w:t>
-      </w:r>
-      <w:r>
-        <w:rPr>
-          <w:rFonts w:ascii="Times New Roman" w:hAnsi="Times New Roman"/>
-          <w:sz w:val="28"/>
-        </w:rPr>
-        <w:t xml:space="preserve"> представлены на рисунке 3.</w:t>
+        <w:t>В результате проведенного анализа предметной области базы данных «Плюсик» легко перечислить основные сущности этой БД. Основные таблицы БД представлены на рисунке 3.</w:t>
       </w:r>
     </w:p>
     <w:p>
@@ -5379,6 +5276,7 @@
       <w:r>
         <w:rPr>
           <w:rFonts w:ascii="Times New Roman" w:hAnsi="Times New Roman"/>
+          <w:noProof/>
           <w:sz w:val="28"/>
         </w:rPr>
         <w:drawing>
@@ -5500,10 +5398,7 @@
       </w:r>
       <w:proofErr w:type="spellEnd"/>
       <w:r>
-        <w:t xml:space="preserve"> модель </w:t>
-      </w:r>
-      <w:r>
-        <w:t>для базы данных «» представлена на рисунке 3.</w:t>
+        <w:t xml:space="preserve"> модель для базы данных «» представлена на рисунке 3.</w:t>
       </w:r>
     </w:p>
     <w:p>
@@ -5517,6 +5412,9 @@
         <w:jc w:val="center"/>
       </w:pPr>
       <w:r>
+        <w:rPr>
+          <w:noProof/>
+        </w:rPr>
         <w:drawing>
           <wp:inline distT="0" distB="0" distL="0" distR="0" wp14:anchorId="3E870D8A" wp14:editId="4F98652C">
             <wp:extent cx="3688386" cy="3878580"/>
@@ -5610,10 +5508,7 @@
       </w:r>
       <w:proofErr w:type="gramStart"/>
       <w:r>
-        <w:t>С:Предпри</w:t>
-      </w:r>
-      <w:r>
-        <w:t>ятие</w:t>
+        <w:t>С:Предприятие</w:t>
       </w:r>
       <w:proofErr w:type="gramEnd"/>
       <w:r>
@@ -5686,14 +5581,7 @@
           <w:rFonts w:ascii="Times New Roman" w:hAnsi="Times New Roman"/>
           <w:sz w:val="28"/>
         </w:rPr>
-        <w:t xml:space="preserve">Гибкость: </w:t>
-      </w:r>
-      <w:r>
-        <w:rPr>
-          <w:rFonts w:ascii="Times New Roman" w:hAnsi="Times New Roman"/>
-          <w:sz w:val="28"/>
-        </w:rPr>
-        <w:t>подходит для разных целей и задач бизнеса, включая бухгалтерский, управленческий и налоговый учёт.</w:t>
+        <w:t>Гибкость: подходит для разных целей и задач бизнеса, включая бухгалтерский, управленческий и налоговый учёт.</w:t>
       </w:r>
     </w:p>
     <w:p>
@@ -5756,14 +5644,7 @@
           <w:rFonts w:ascii="Times New Roman" w:hAnsi="Times New Roman"/>
           <w:sz w:val="28"/>
         </w:rPr>
-        <w:t>Разные варианты работы: локальная версия, «</w:t>
-      </w:r>
-      <w:r>
-        <w:rPr>
-          <w:rFonts w:ascii="Times New Roman" w:hAnsi="Times New Roman"/>
-          <w:sz w:val="28"/>
-        </w:rPr>
-        <w:t>1</w:t>
+        <w:t>Разные варианты работы: локальная версия, «1</w:t>
       </w:r>
       <w:proofErr w:type="gramStart"/>
       <w:r>
@@ -5844,21 +5725,30 @@
           <w:rFonts w:ascii="Times New Roman" w:hAnsi="Times New Roman"/>
           <w:sz w:val="28"/>
         </w:rPr>
-        <w:t>Для разр</w:t>
-      </w:r>
+        <w:t xml:space="preserve">Для разработки макета приложения была выбрана </w:t>
+      </w:r>
+      <w:proofErr w:type="spellStart"/>
       <w:r>
         <w:rPr>
           <w:rFonts w:ascii="Times New Roman" w:hAnsi="Times New Roman"/>
           <w:sz w:val="28"/>
         </w:rPr>
-        <w:t xml:space="preserve">аботки макета приложения была выбрана </w:t>
-      </w:r>
-      <w:proofErr w:type="spellStart"/>
+        <w:t>Figma</w:t>
+      </w:r>
+      <w:proofErr w:type="spellEnd"/>
       <w:r>
         <w:rPr>
           <w:rFonts w:ascii="Times New Roman" w:hAnsi="Times New Roman"/>
           <w:sz w:val="28"/>
         </w:rPr>
+        <w:t xml:space="preserve">. </w:t>
+      </w:r>
+      <w:proofErr w:type="spellStart"/>
+      <w:r>
+        <w:rPr>
+          <w:rFonts w:ascii="Times New Roman" w:hAnsi="Times New Roman"/>
+          <w:sz w:val="28"/>
+        </w:rPr>
         <w:t>Figma</w:t>
       </w:r>
       <w:proofErr w:type="spellEnd"/>
@@ -5867,7 +5757,7 @@
           <w:rFonts w:ascii="Times New Roman" w:hAnsi="Times New Roman"/>
           <w:sz w:val="28"/>
         </w:rPr>
-        <w:t xml:space="preserve">. </w:t>
+        <w:t xml:space="preserve"> — онлайн-редактор, в котором удобно проектировать интерфейсы, создавать макеты сайтов, мобильных приложений, презентации, иллюстрации, логотипы и анимацию. </w:t>
       </w:r>
       <w:proofErr w:type="spellStart"/>
       <w:r>
@@ -5883,30 +5773,7 @@
           <w:rFonts w:ascii="Times New Roman" w:hAnsi="Times New Roman"/>
           <w:sz w:val="28"/>
         </w:rPr>
-        <w:t xml:space="preserve"> — онлайн-редактор, в котором удобно проектировать интерфейсы, создавать макеты сайтов, мобильных приложений, презентации, иллюстрации, логотипы и анимацию. </w:t>
-      </w:r>
-      <w:proofErr w:type="spellStart"/>
-      <w:r>
-        <w:rPr>
-          <w:rFonts w:ascii="Times New Roman" w:hAnsi="Times New Roman"/>
-          <w:sz w:val="28"/>
-        </w:rPr>
-        <w:t>Figma</w:t>
-      </w:r>
-      <w:proofErr w:type="spellEnd"/>
-      <w:r>
-        <w:rPr>
-          <w:rFonts w:ascii="Times New Roman" w:hAnsi="Times New Roman"/>
-          <w:sz w:val="28"/>
-        </w:rPr>
-        <w:t xml:space="preserve"> предлагает ряд преимуществ, которые делают </w:t>
-      </w:r>
-      <w:r>
-        <w:rPr>
-          <w:rFonts w:ascii="Times New Roman" w:hAnsi="Times New Roman"/>
-          <w:sz w:val="28"/>
-        </w:rPr>
-        <w:t xml:space="preserve">его отличным выбором для дизайнеров мобильных приложений. Вот несколько основных причин, почему многие профессионалы выбирают </w:t>
+        <w:t xml:space="preserve"> предлагает ряд преимуществ, которые делают его отличным выбором для дизайнеров мобильных приложений. Вот несколько основных причин, почему многие профессионалы выбирают </w:t>
       </w:r>
       <w:proofErr w:type="spellStart"/>
       <w:r>
@@ -5964,21 +5831,7 @@
           <w:rFonts w:ascii="Times New Roman" w:hAnsi="Times New Roman"/>
           <w:sz w:val="28"/>
         </w:rPr>
-        <w:t xml:space="preserve"> обладает интуитивно понятным интерфейсом, что делает его легким в осв</w:t>
-      </w:r>
-      <w:r>
-        <w:rPr>
-          <w:rFonts w:ascii="Times New Roman" w:hAnsi="Times New Roman"/>
-          <w:sz w:val="28"/>
-        </w:rPr>
-        <w:t xml:space="preserve">оении даже для новичков. В нем можно легко создавать и редактировать элементы дизайна, использовать шаблоны и библиотеки, добавлять взаимодействия и анимации, а также экспортировать проекты в различные форматы. Все это делает процесс разработки мобильного </w:t>
-      </w:r>
-      <w:r>
-        <w:rPr>
-          <w:rFonts w:ascii="Times New Roman" w:hAnsi="Times New Roman"/>
-          <w:sz w:val="28"/>
-        </w:rPr>
-        <w:t>приложения более эффективным и продуктивным.</w:t>
+        <w:t xml:space="preserve"> обладает интуитивно понятным интерфейсом, что делает его легким в освоении даже для новичков. В нем можно легко создавать и редактировать элементы дизайна, использовать шаблоны и библиотеки, добавлять взаимодействия и анимации, а также экспортировать проекты в различные форматы. Все это делает процесс разработки мобильного приложения более эффективным и продуктивным.</w:t>
       </w:r>
     </w:p>
     <w:p>
@@ -6040,14 +5893,7 @@
           <w:rFonts w:ascii="Times New Roman" w:hAnsi="Times New Roman"/>
           <w:sz w:val="28"/>
         </w:rPr>
-        <w:t>Режим демонстрации работы дизайна приложения для лучше</w:t>
-      </w:r>
-      <w:r>
-        <w:rPr>
-          <w:rFonts w:ascii="Times New Roman" w:hAnsi="Times New Roman"/>
-          <w:sz w:val="28"/>
-        </w:rPr>
-        <w:t>го понимания поведения элементов на странице.</w:t>
+        <w:t>Режим демонстрации работы дизайна приложения для лучшего понимания поведения элементов на странице.</w:t>
       </w:r>
     </w:p>
     <w:p>
@@ -6100,10 +5946,19 @@
         <w:pStyle w:val="a9"/>
       </w:pPr>
       <w:r>
-        <w:t>Исходя из проведенного анализа в пункте 2.2 необходимо создать 3 справочника: Студенты, Группы, Д</w:t>
-      </w:r>
-      <w:r>
-        <w:t xml:space="preserve">остижения, Повышение рейтинга и Команды </w:t>
+        <w:t xml:space="preserve">Исходя из проведенного анализа в пункте 2.2 необходимо создать </w:t>
+      </w:r>
+      <w:r>
+        <w:t>5</w:t>
+      </w:r>
+      <w:r>
+        <w:t xml:space="preserve"> справочник</w:t>
+      </w:r>
+      <w:r>
+        <w:t>ов</w:t>
+      </w:r>
+      <w:r>
+        <w:t xml:space="preserve">: Студенты, Группы, Достижения, Повышение рейтинга и Команды </w:t>
       </w:r>
       <w:proofErr w:type="spellStart"/>
       <w:r>
@@ -6341,10 +6196,7 @@
         <w:jc w:val="center"/>
       </w:pPr>
       <w:r>
-        <w:t xml:space="preserve">Рисунок 7 – Элемент </w:t>
-      </w:r>
-      <w:r>
-        <w:t>справочника «Достижения»</w:t>
+        <w:t>Рисунок 7 – Элемент справочника «Достижения»</w:t>
       </w:r>
     </w:p>
     <w:p>
@@ -6505,10 +6357,7 @@
         <w:pStyle w:val="a9"/>
       </w:pPr>
       <w:r>
-        <w:t xml:space="preserve">Согласно проведенному анализу технического задания и возможностей программного обеспечения, было </w:t>
-      </w:r>
-      <w:r>
-        <w:t>разработано десктопное приложение «Плюсик» на базе 1С:Предприятие, а именно разработаны подсистемы «</w:t>
+        <w:t>Согласно проведенному анализу технического задания и возможностей программного обеспечения, было разработано десктопное приложение «Плюсик» на базе 1С:Предприятие, а именно разработаны подсистемы «</w:t>
       </w:r>
       <w:proofErr w:type="spellStart"/>
       <w:r>
@@ -6516,13 +6365,7 @@
       </w:r>
       <w:proofErr w:type="spellEnd"/>
       <w:r>
-        <w:t>», в которой хранятся настройки бота, история сообщений, пользователи и команды, «Бонусная система», в которой находятся инструменты работы с бонуса</w:t>
-      </w:r>
-      <w:r>
-        <w:t>ми пользователей – магазин, достижения и т.д., «Рейтинговая система», где осуществляются операции по начислению рейтинга пользователям, и «Учебная часть», где хранится информация о группах и студентах, на главной странице были организованы вкладки «Рейтинг</w:t>
-      </w:r>
-      <w:r>
-        <w:t>», «Достижения» и «</w:t>
+        <w:t>», в которой хранятся настройки бота, история сообщений, пользователи и команды, «Бонусная система», в которой находятся инструменты работы с бонусами пользователей – магазин, достижения и т.д., «Рейтинговая система», где осуществляются операции по начислению рейтинга пользователям, и «Учебная часть», где хранится информация о группах и студентах, на главной странице были организованы вкладки «Рейтинг», «Достижения» и «</w:t>
       </w:r>
       <w:proofErr w:type="spellStart"/>
       <w:r>
@@ -6929,10 +6772,7 @@
         <w:jc w:val="center"/>
       </w:pPr>
       <w:r>
-        <w:t xml:space="preserve">Рисунок 16 – Вкладка </w:t>
-      </w:r>
-      <w:r>
-        <w:t>«Достижения» главной страницы</w:t>
+        <w:t>Рисунок 16 – Вкладка «Достижения» главной страницы</w:t>
       </w:r>
     </w:p>
     <w:p>
@@ -7037,14 +6877,7 @@
           <w:rFonts w:ascii="Times New Roman" w:hAnsi="Times New Roman"/>
           <w:sz w:val="28"/>
         </w:rPr>
-        <w:t>-бот «Плюсик», функционал которого представлен на рисунках 18 и 19, а программный код его реализации предста</w:t>
-      </w:r>
-      <w:r>
-        <w:rPr>
-          <w:rFonts w:ascii="Times New Roman" w:hAnsi="Times New Roman"/>
-          <w:sz w:val="28"/>
-        </w:rPr>
-        <w:t>влен в приложении А.</w:t>
+        <w:t>-бот «Плюсик», функционал которого представлен на рисунках 18 и 19, а программный код его реализации представлен в приложении А.</w:t>
       </w:r>
     </w:p>
     <w:p>
@@ -7254,14 +7087,7 @@
           <w:sz w:val="28"/>
         </w:rPr>
         <w:lastRenderedPageBreak/>
-        <w:t>представленные в приложении В и прилож</w:t>
-      </w:r>
-      <w:r>
-        <w:rPr>
-          <w:rFonts w:ascii="Times New Roman" w:hAnsi="Times New Roman"/>
-          <w:sz w:val="28"/>
-        </w:rPr>
-        <w:t>ении Б программный код 2 соответственно.</w:t>
+        <w:t>представленные в приложении В и приложении Б программный код 2 соответственно.</w:t>
       </w:r>
     </w:p>
     <w:p>
@@ -7298,10 +7124,7 @@
         <w:pStyle w:val="a9"/>
       </w:pPr>
       <w:r>
-        <w:t>В результате</w:t>
-      </w:r>
-      <w:r>
-        <w:t xml:space="preserve"> прохождения производственной практики по ПМ.01 «Разработка модулей программного обеспечения для компьютерных систем» в ООО «</w:t>
+        <w:t>В результате прохождения производственной практики по ПМ.01 «Разработка модулей программного обеспечения для компьютерных систем» в ООО «</w:t>
       </w:r>
       <w:proofErr w:type="spellStart"/>
       <w:r>
@@ -7309,24 +7132,15 @@
       </w:r>
       <w:proofErr w:type="spellEnd"/>
       <w:r>
-        <w:t>» были успешно выполнены все поставленные задачи. В результате практики были закреплены необходимые профессиональные компе</w:t>
-      </w:r>
-      <w:r>
-        <w:t>тенции, такие как формирование алгоритмов разработки программных модулей, их разработка и отладка, тестирование, рефакторинг и оптимизация программного кода, а также разработка модулей для мобильных платформ.</w:t>
-      </w:r>
-    </w:p>
-    <w:p>
-      <w:pPr>
-        <w:pStyle w:val="a9"/>
-      </w:pPr>
-      <w:r>
-        <w:t>Практическая работа включала в себя составление</w:t>
-      </w:r>
-      <w:r>
-        <w:t xml:space="preserve"> технического задания, разработку базы данных, создание пользовательского интерфейса, реализацию функционала приложения, проведение отладки и тестирования, а также рефакторинг и оптимизацию кода. Все эти этапы были выполнены в соответствии с требованиями т</w:t>
-      </w:r>
-      <w:r>
-        <w:t>ехнического задания.</w:t>
+        <w:t>» были успешно выполнены все поставленные задачи. В результате практики были закреплены необходимые профессиональные компетенции, такие как формирование алгоритмов разработки программных модулей, их разработка и отладка, тестирование, рефакторинг и оптимизация программного кода, а также разработка модулей для мобильных платформ.</w:t>
+      </w:r>
+    </w:p>
+    <w:p>
+      <w:pPr>
+        <w:pStyle w:val="a9"/>
+      </w:pPr>
+      <w:r>
+        <w:t>Практическая работа включала в себя составление технического задания, разработку базы данных, создание пользовательского интерфейса, реализацию функционала приложения, проведение отладки и тестирования, а также рефакторинг и оптимизацию кода. Все эти этапы были выполнены в соответствии с требованиями технического задания.</w:t>
       </w:r>
     </w:p>
     <w:p>
@@ -7379,16 +7193,7 @@
         <w:ind w:firstLine="0"/>
       </w:pPr>
       <w:r>
-        <w:t xml:space="preserve">Программный код </w:t>
-      </w:r>
-      <w:r>
-        <w:t>А</w:t>
-      </w:r>
-      <w:r>
-        <w:t xml:space="preserve">.1 – </w:t>
-      </w:r>
-      <w:r>
-        <w:t xml:space="preserve">Методы </w:t>
+        <w:t xml:space="preserve">Программный код А.1 – Методы </w:t>
       </w:r>
       <w:r>
         <w:rPr>
@@ -16113,10 +15918,7 @@
       <w:bookmarkStart w:id="16" w:name="_Toc195713646"/>
       <w:r>
         <w:lastRenderedPageBreak/>
-        <w:t xml:space="preserve">ПРИЛОЖЕНИЕ </w:t>
-      </w:r>
-      <w:r>
-        <w:t>Б</w:t>
+        <w:t>ПРИЛОЖЕНИЕ Б</w:t>
       </w:r>
       <w:bookmarkEnd w:id="16"/>
     </w:p>
@@ -16698,14 +16500,7 @@
                 <w:rFonts w:ascii="Times New Roman" w:hAnsi="Times New Roman"/>
                 <w:sz w:val="20"/>
               </w:rPr>
-              <w:t> </w:t>
-            </w:r>
-            <w:r>
-              <w:rPr>
-                <w:rFonts w:ascii="Times New Roman" w:hAnsi="Times New Roman"/>
-                <w:sz w:val="20"/>
-              </w:rPr>
-              <w:t>Высокий</w:t>
+              <w:t> Высокий</w:t>
             </w:r>
           </w:p>
         </w:tc>
@@ -16987,14 +16782,7 @@
                 <w:rFonts w:ascii="Times New Roman" w:hAnsi="Times New Roman"/>
                 <w:sz w:val="20"/>
               </w:rPr>
-              <w:t xml:space="preserve">Заполнить поля: группа, </w:t>
-            </w:r>
-            <w:r>
-              <w:rPr>
-                <w:rFonts w:ascii="Times New Roman" w:hAnsi="Times New Roman"/>
-                <w:sz w:val="20"/>
-              </w:rPr>
-              <w:t>студент и сообщение.</w:t>
+              <w:t>Заполнить поля: группа, студент и сообщение.</w:t>
             </w:r>
           </w:p>
           <w:p>
@@ -17255,14 +17043,7 @@
                 <w:rFonts w:ascii="Times New Roman" w:hAnsi="Times New Roman"/>
                 <w:sz w:val="20"/>
               </w:rPr>
-              <w:t xml:space="preserve"> Сообщение успешно доставлено </w:t>
-            </w:r>
-            <w:r>
-              <w:rPr>
-                <w:rFonts w:ascii="Times New Roman" w:hAnsi="Times New Roman"/>
-                <w:sz w:val="20"/>
-              </w:rPr>
-              <w:t>пользователю</w:t>
+              <w:t> Сообщение успешно доставлено пользователю</w:t>
             </w:r>
           </w:p>
         </w:tc>
@@ -17500,14 +17281,7 @@
                 <w:rFonts w:ascii="Times New Roman" w:hAnsi="Times New Roman"/>
                 <w:sz w:val="20"/>
               </w:rPr>
-              <w:t xml:space="preserve">После завершения тестирования система не должна выдавать сообщений об </w:t>
-            </w:r>
-            <w:r>
-              <w:rPr>
-                <w:rFonts w:ascii="Times New Roman" w:hAnsi="Times New Roman"/>
-                <w:sz w:val="20"/>
-              </w:rPr>
-              <w:t>ошибках или исключений. При следующих запусках сохраняется корректная работа программы.</w:t>
+              <w:t>После завершения тестирования система не должна выдавать сообщений об ошибках или исключений. При следующих запусках сохраняется корректная работа программы.</w:t>
             </w:r>
           </w:p>
         </w:tc>
@@ -17915,14 +17689,7 @@
                 <w:rFonts w:ascii="Times New Roman" w:hAnsi="Times New Roman"/>
                 <w:sz w:val="20"/>
               </w:rPr>
-              <w:t xml:space="preserve">Отправление </w:t>
-            </w:r>
-            <w:r>
-              <w:rPr>
-                <w:rFonts w:ascii="Times New Roman" w:hAnsi="Times New Roman"/>
-                <w:sz w:val="20"/>
-              </w:rPr>
-              <w:t>сообщения пользователю, незарег</w:t>
+              <w:t>Отправление сообщения пользователю, незарег</w:t>
             </w:r>
             <w:r>
               <w:rPr>
@@ -18138,14 +17905,7 @@
                 <w:rFonts w:ascii="Times New Roman" w:hAnsi="Times New Roman"/>
                 <w:sz w:val="20"/>
               </w:rPr>
-              <w:t xml:space="preserve">Заполнить поля: </w:t>
-            </w:r>
-            <w:r>
-              <w:rPr>
-                <w:rFonts w:ascii="Times New Roman" w:hAnsi="Times New Roman"/>
-                <w:sz w:val="20"/>
-              </w:rPr>
-              <w:t>группа, студент и сообщение.</w:t>
+              <w:t>Заполнить поля: группа, студент и сообщение.</w:t>
             </w:r>
           </w:p>
           <w:p>
@@ -18326,14 +18086,7 @@
                 <w:rFonts w:ascii="Times New Roman" w:hAnsi="Times New Roman"/>
                 <w:sz w:val="20"/>
               </w:rPr>
-              <w:t xml:space="preserve"> Система выдает ошибку, сообщающую, что данный студент не является пользователем бота и сообщение </w:t>
-            </w:r>
-            <w:r>
-              <w:rPr>
-                <w:rFonts w:ascii="Times New Roman" w:hAnsi="Times New Roman"/>
-                <w:sz w:val="20"/>
-              </w:rPr>
-              <w:t>отправить ему невозможно</w:t>
+              <w:t> Система выдает ошибку, сообщающую, что данный студент не является пользователем бота и сообщение отправить ему невозможно</w:t>
             </w:r>
           </w:p>
         </w:tc>
@@ -18651,14 +18404,7 @@
                 <w:rFonts w:ascii="Times New Roman" w:hAnsi="Times New Roman"/>
                 <w:sz w:val="20"/>
               </w:rPr>
-              <w:t xml:space="preserve">После завершения тестирования система не должна выдавать сообщений об ошибках или исключений. При следующих запусках </w:t>
-            </w:r>
-            <w:r>
-              <w:rPr>
-                <w:rFonts w:ascii="Times New Roman" w:hAnsi="Times New Roman"/>
-                <w:sz w:val="20"/>
-              </w:rPr>
-              <w:t>сохраняется корректная работа программы.</w:t>
+              <w:t>После завершения тестирования система не должна выдавать сообщений об ошибках или исключений. При следующих запусках сохраняется корректная работа программы.</w:t>
             </w:r>
           </w:p>
         </w:tc>
@@ -19144,14 +18890,7 @@
                 <w:rFonts w:ascii="Times New Roman" w:hAnsi="Times New Roman"/>
                 <w:sz w:val="20"/>
               </w:rPr>
-              <w:t> </w:t>
-            </w:r>
-            <w:r>
-              <w:rPr>
-                <w:rFonts w:ascii="Times New Roman" w:hAnsi="Times New Roman"/>
-                <w:sz w:val="20"/>
-              </w:rPr>
-              <w:t>Администратор пытается отправить сообщение студенту, не заполнив поле «сообщение».</w:t>
+              <w:t> Администратор пытается отправить сообщение студенту, не заполнив поле «сообщение».</w:t>
             </w:r>
           </w:p>
         </w:tc>
@@ -19340,16 +19079,7 @@
                 <w:color w:val="FFFFFF"/>
                 <w:sz w:val="18"/>
               </w:rPr>
-              <w:t>Тестовые</w:t>
-            </w:r>
-            <w:r>
-              <w:rPr>
-                <w:rFonts w:ascii="Times New Roman" w:hAnsi="Times New Roman"/>
-                <w:b/>
-                <w:color w:val="FFFFFF"/>
-                <w:sz w:val="18"/>
-              </w:rPr>
-              <w:t xml:space="preserve"> данные</w:t>
+              <w:t>Тестовые данные</w:t>
             </w:r>
           </w:p>
         </w:tc>
@@ -19788,14 +19518,7 @@
                 <w:rFonts w:ascii="Times New Roman" w:hAnsi="Times New Roman"/>
                 <w:sz w:val="20"/>
               </w:rPr>
-              <w:t xml:space="preserve">После завершения тестирования система не должна выдавать сообщений об ошибках или исключений. При </w:t>
-            </w:r>
-            <w:r>
-              <w:rPr>
-                <w:rFonts w:ascii="Times New Roman" w:hAnsi="Times New Roman"/>
-                <w:sz w:val="20"/>
-              </w:rPr>
-              <w:t>следующих запусках сохраняется корректная работа программы.</w:t>
+              <w:t>После завершения тестирования система не должна выдавать сообщений об ошибках или исключений. При следующих запусках сохраняется корректная работа программы.</w:t>
             </w:r>
           </w:p>
         </w:tc>
@@ -20516,16 +20239,7 @@
                 <w:color w:val="FFFFFF"/>
                 <w:sz w:val="18"/>
               </w:rPr>
-              <w:t>Тестовые</w:t>
-            </w:r>
-            <w:r>
-              <w:rPr>
-                <w:rFonts w:ascii="Times New Roman" w:hAnsi="Times New Roman"/>
-                <w:b/>
-                <w:color w:val="FFFFFF"/>
-                <w:sz w:val="18"/>
-              </w:rPr>
-              <w:t xml:space="preserve"> данные</w:t>
+              <w:t>Тестовые данные</w:t>
             </w:r>
           </w:p>
         </w:tc>
@@ -20899,14 +20613,7 @@
                 <w:rFonts w:ascii="Times New Roman" w:hAnsi="Times New Roman"/>
                 <w:sz w:val="20"/>
               </w:rPr>
-              <w:t>Перед выполнением программы IDE не выдаёт сообщений о</w:t>
-            </w:r>
-            <w:r>
-              <w:rPr>
-                <w:rFonts w:ascii="Times New Roman" w:hAnsi="Times New Roman"/>
-                <w:sz w:val="20"/>
-              </w:rPr>
-              <w:t>б ошибках, соблюдена вся логика проектирования библиотеки.</w:t>
+              <w:t>Перед выполнением программы IDE не выдаёт сообщений об ошибках, соблюдена вся логика проектирования библиотеки.</w:t>
             </w:r>
           </w:p>
         </w:tc>
@@ -21031,16 +20738,7 @@
                 <w:color w:val="FFFFFF"/>
                 <w:sz w:val="18"/>
               </w:rPr>
-              <w:t>Примечания/</w:t>
-            </w:r>
-            <w:r>
-              <w:rPr>
-                <w:rFonts w:ascii="Times New Roman" w:hAnsi="Times New Roman"/>
-                <w:b/>
-                <w:color w:val="FFFFFF"/>
-                <w:sz w:val="18"/>
-              </w:rPr>
-              <w:t>комментарии</w:t>
+              <w:t>Примечания/комментарии</w:t>
             </w:r>
           </w:p>
         </w:tc>
@@ -22101,14 +21799,7 @@
                 <w:rFonts w:ascii="Times New Roman" w:hAnsi="Times New Roman"/>
                 <w:sz w:val="20"/>
               </w:rPr>
-              <w:t>Перед выполнением программы IDE не выдаёт сообщений об ошибках, соблюдена вся логика проектирования библи</w:t>
-            </w:r>
-            <w:r>
-              <w:rPr>
-                <w:rFonts w:ascii="Times New Roman" w:hAnsi="Times New Roman"/>
-                <w:sz w:val="20"/>
-              </w:rPr>
-              <w:t>отеки.</w:t>
+              <w:t>Перед выполнением программы IDE не выдаёт сообщений об ошибках, соблюдена вся логика проектирования библиотеки.</w:t>
             </w:r>
           </w:p>
         </w:tc>
@@ -22300,7 +21991,7 @@
 </file>
 
 <file path=word/endnotes.xml><?xml version="1.0" encoding="utf-8"?>
-<w:endnotes xmlns:wpc="http://schemas.microsoft.com/office/word/2010/wordprocessingCanvas" xmlns:cx="http://schemas.microsoft.com/office/drawing/2014/chartex" xmlns:cx1="http://schemas.microsoft.com/office/drawing/2015/9/8/chartex" xmlns:cx2="http://schemas.microsoft.com/office/drawing/2015/10/21/chartex" xmlns:cx3="http://schemas.microsoft.com/office/drawing/2016/5/9/chartex" xmlns:cx4="http://schemas.microsoft.com/office/drawing/2016/5/10/chartex" xmlns:cx5="http://schemas.microsoft.com/office/drawing/2016/5/11/chartex" xmlns:cx6="http://schemas.microsoft.com/office/drawing/2016/5/12/chartex" xmlns:cx7="http://schemas.microsoft.com/office/drawing/2016/5/13/chartex" xmlns:cx8="http://schemas.microsoft.com/office/drawing/2016/5/14/chartex" xmlns:mc="http://schemas.openxmlformats.org/markup-compatibility/2006" xmlns:aink="http://schemas.microsoft.com/office/drawing/2016/ink" xmlns:am3d="http://schemas.microsoft.com/office/drawing/2017/model3d" xmlns:o="urn:schemas-microsoft-com:office:office" xmlns:r="http://schemas.openxmlformats.org/officeDocument/2006/relationships" xmlns:m="http://schemas.openxmlformats.org/officeDocument/2006/math" xmlns:v="urn:schemas-microsoft-com:vml" xmlns:wp14="http://schemas.microsoft.com/office/word/2010/wordprocessingDrawing" xmlns:wp="http://schemas.openxmlformats.org/drawingml/2006/wordprocessingDrawing" xmlns:w10="urn:schemas-microsoft-com:office:word" xmlns:w="http://schemas.openxmlformats.org/wordprocessingml/2006/main" xmlns:w14="http://schemas.microsoft.com/office/word/2010/wordml" xmlns:w15="http://schemas.microsoft.com/office/word/2012/wordml" xmlns:w16cex="http://schemas.microsoft.com/office/word/2018/wordml/cex" xmlns:w16cid="http://schemas.microsoft.com/office/word/2016/wordml/cid" xmlns:w16="http://schemas.microsoft.com/office/word/2018/wordml" xmlns:w16se="http://schemas.microsoft.com/office/word/2015/wordml/symex" xmlns:wpg="http://schemas.microsoft.com/office/word/2010/wordprocessingGroup" xmlns:wpi="http://schemas.microsoft.com/office/word/2010/wordprocessingInk" xmlns:wne="http://schemas.microsoft.com/office/word/2006/wordml" xmlns:wps="http://schemas.microsoft.com/office/word/2010/wordprocessingShape" mc:Ignorable="w14 w15 w16se w16cid w16 w16cex wp14">
+<w:endnotes xmlns:wpc="http://schemas.microsoft.com/office/word/2010/wordprocessingCanvas" xmlns:cx="http://schemas.microsoft.com/office/drawing/2014/chartex" xmlns:cx1="http://schemas.microsoft.com/office/drawing/2015/9/8/chartex" xmlns:cx2="http://schemas.microsoft.com/office/drawing/2015/10/21/chartex" xmlns:cx3="http://schemas.microsoft.com/office/drawing/2016/5/9/chartex" xmlns:cx4="http://schemas.microsoft.com/office/drawing/2016/5/10/chartex" xmlns:cx5="http://schemas.microsoft.com/office/drawing/2016/5/11/chartex" xmlns:cx6="http://schemas.microsoft.com/office/drawing/2016/5/12/chartex" xmlns:cx7="http://schemas.microsoft.com/office/drawing/2016/5/13/chartex" xmlns:cx8="http://schemas.microsoft.com/office/drawing/2016/5/14/chartex" xmlns:mc="http://schemas.openxmlformats.org/markup-compatibility/2006" xmlns:aink="http://schemas.microsoft.com/office/drawing/2016/ink" xmlns:am3d="http://schemas.microsoft.com/office/drawing/2017/model3d" xmlns:o="urn:schemas-microsoft-com:office:office" xmlns:r="http://schemas.openxmlformats.org/officeDocument/2006/relationships" xmlns:m="http://schemas.openxmlformats.org/officeDocument/2006/math" xmlns:v="urn:schemas-microsoft-com:vml" xmlns:wp14="http://schemas.microsoft.com/office/word/2010/wordprocessingDrawing" xmlns:wp="http://schemas.openxmlformats.org/drawingml/2006/wordprocessingDrawing" xmlns:w10="urn:schemas-microsoft-com:office:word" xmlns:w="http://schemas.openxmlformats.org/wordprocessingml/2006/main" xmlns:w14="http://schemas.microsoft.com/office/word/2010/wordml" xmlns:w15="http://schemas.microsoft.com/office/word/2012/wordml" xmlns:w16cex="http://schemas.microsoft.com/office/word/2018/wordml/cex" xmlns:w16cid="http://schemas.microsoft.com/office/word/2016/wordml/cid" xmlns:w16="http://schemas.microsoft.com/office/word/2018/wordml" xmlns:w16sdtdh="http://schemas.microsoft.com/office/word/2020/wordml/sdtdatahash" xmlns:w16se="http://schemas.microsoft.com/office/word/2015/wordml/symex" xmlns:wpg="http://schemas.microsoft.com/office/word/2010/wordprocessingGroup" xmlns:wpi="http://schemas.microsoft.com/office/word/2010/wordprocessingInk" xmlns:wne="http://schemas.microsoft.com/office/word/2006/wordml" xmlns:wps="http://schemas.microsoft.com/office/word/2010/wordprocessingShape" mc:Ignorable="w14 w15 w16se w16cid w16 w16cex w16sdtdh wp14">
   <w:endnote w:type="separator" w:id="-1">
     <w:p>
       <w:pPr>
@@ -22325,7 +22016,7 @@
 </file>
 
 <file path=word/footer1.xml><?xml version="1.0" encoding="utf-8"?>
-<w:ftr xmlns:wpc="http://schemas.microsoft.com/office/word/2010/wordprocessingCanvas" xmlns:cx="http://schemas.microsoft.com/office/drawing/2014/chartex" xmlns:cx1="http://schemas.microsoft.com/office/drawing/2015/9/8/chartex" xmlns:cx2="http://schemas.microsoft.com/office/drawing/2015/10/21/chartex" xmlns:cx3="http://schemas.microsoft.com/office/drawing/2016/5/9/chartex" xmlns:cx4="http://schemas.microsoft.com/office/drawing/2016/5/10/chartex" xmlns:cx5="http://schemas.microsoft.com/office/drawing/2016/5/11/chartex" xmlns:cx6="http://schemas.microsoft.com/office/drawing/2016/5/12/chartex" xmlns:cx7="http://schemas.microsoft.com/office/drawing/2016/5/13/chartex" xmlns:cx8="http://schemas.microsoft.com/office/drawing/2016/5/14/chartex" xmlns:mc="http://schemas.openxmlformats.org/markup-compatibility/2006" xmlns:aink="http://schemas.microsoft.com/office/drawing/2016/ink" xmlns:am3d="http://schemas.microsoft.com/office/drawing/2017/model3d" xmlns:o="urn:schemas-microsoft-com:office:office" xmlns:r="http://schemas.openxmlformats.org/officeDocument/2006/relationships" xmlns:m="http://schemas.openxmlformats.org/officeDocument/2006/math" xmlns:v="urn:schemas-microsoft-com:vml" xmlns:wp14="http://schemas.microsoft.com/office/word/2010/wordprocessingDrawing" xmlns:wp="http://schemas.openxmlformats.org/drawingml/2006/wordprocessingDrawing" xmlns:w10="urn:schemas-microsoft-com:office:word" xmlns:w="http://schemas.openxmlformats.org/wordprocessingml/2006/main" xmlns:w14="http://schemas.microsoft.com/office/word/2010/wordml" xmlns:w15="http://schemas.microsoft.com/office/word/2012/wordml" xmlns:w16cex="http://schemas.microsoft.com/office/word/2018/wordml/cex" xmlns:w16cid="http://schemas.microsoft.com/office/word/2016/wordml/cid" xmlns:w16="http://schemas.microsoft.com/office/word/2018/wordml" xmlns:w16se="http://schemas.microsoft.com/office/word/2015/wordml/symex" xmlns:wpg="http://schemas.microsoft.com/office/word/2010/wordprocessingGroup" xmlns:wpi="http://schemas.microsoft.com/office/word/2010/wordprocessingInk" xmlns:wne="http://schemas.microsoft.com/office/word/2006/wordml" xmlns:wps="http://schemas.microsoft.com/office/word/2010/wordprocessingShape" mc:Ignorable="w14 w15 w16se w16cid w16 w16cex wp14">
+<w:ftr xmlns:wpc="http://schemas.microsoft.com/office/word/2010/wordprocessingCanvas" xmlns:cx="http://schemas.microsoft.com/office/drawing/2014/chartex" xmlns:cx1="http://schemas.microsoft.com/office/drawing/2015/9/8/chartex" xmlns:cx2="http://schemas.microsoft.com/office/drawing/2015/10/21/chartex" xmlns:cx3="http://schemas.microsoft.com/office/drawing/2016/5/9/chartex" xmlns:cx4="http://schemas.microsoft.com/office/drawing/2016/5/10/chartex" xmlns:cx5="http://schemas.microsoft.com/office/drawing/2016/5/11/chartex" xmlns:cx6="http://schemas.microsoft.com/office/drawing/2016/5/12/chartex" xmlns:cx7="http://schemas.microsoft.com/office/drawing/2016/5/13/chartex" xmlns:cx8="http://schemas.microsoft.com/office/drawing/2016/5/14/chartex" xmlns:mc="http://schemas.openxmlformats.org/markup-compatibility/2006" xmlns:aink="http://schemas.microsoft.com/office/drawing/2016/ink" xmlns:am3d="http://schemas.microsoft.com/office/drawing/2017/model3d" xmlns:o="urn:schemas-microsoft-com:office:office" xmlns:r="http://schemas.openxmlformats.org/officeDocument/2006/relationships" xmlns:m="http://schemas.openxmlformats.org/officeDocument/2006/math" xmlns:v="urn:schemas-microsoft-com:vml" xmlns:wp14="http://schemas.microsoft.com/office/word/2010/wordprocessingDrawing" xmlns:wp="http://schemas.openxmlformats.org/drawingml/2006/wordprocessingDrawing" xmlns:w10="urn:schemas-microsoft-com:office:word" xmlns:w="http://schemas.openxmlformats.org/wordprocessingml/2006/main" xmlns:w14="http://schemas.microsoft.com/office/word/2010/wordml" xmlns:w15="http://schemas.microsoft.com/office/word/2012/wordml" xmlns:w16cex="http://schemas.microsoft.com/office/word/2018/wordml/cex" xmlns:w16cid="http://schemas.microsoft.com/office/word/2016/wordml/cid" xmlns:w16="http://schemas.microsoft.com/office/word/2018/wordml" xmlns:w16sdtdh="http://schemas.microsoft.com/office/word/2020/wordml/sdtdatahash" xmlns:w16se="http://schemas.microsoft.com/office/word/2015/wordml/symex" xmlns:wpg="http://schemas.microsoft.com/office/word/2010/wordprocessingGroup" xmlns:wpi="http://schemas.microsoft.com/office/word/2010/wordprocessingInk" xmlns:wne="http://schemas.microsoft.com/office/word/2006/wordml" xmlns:wps="http://schemas.microsoft.com/office/word/2010/wordprocessingShape" mc:Ignorable="w14 w15 w16se w16cid w16 w16cex w16sdtdh wp14">
   <w:p>
     <w:pPr>
       <w:framePr w:wrap="around" w:vAnchor="text" w:hAnchor="margin" w:xAlign="center" w:y="1"/>
@@ -22364,7 +22055,7 @@
 </file>
 
 <file path=word/footnotes.xml><?xml version="1.0" encoding="utf-8"?>
-<w:footnotes xmlns:wpc="http://schemas.microsoft.com/office/word/2010/wordprocessingCanvas" xmlns:cx="http://schemas.microsoft.com/office/drawing/2014/chartex" xmlns:cx1="http://schemas.microsoft.com/office/drawing/2015/9/8/chartex" xmlns:cx2="http://schemas.microsoft.com/office/drawing/2015/10/21/chartex" xmlns:cx3="http://schemas.microsoft.com/office/drawing/2016/5/9/chartex" xmlns:cx4="http://schemas.microsoft.com/office/drawing/2016/5/10/chartex" xmlns:cx5="http://schemas.microsoft.com/office/drawing/2016/5/11/chartex" xmlns:cx6="http://schemas.microsoft.com/office/drawing/2016/5/12/chartex" xmlns:cx7="http://schemas.microsoft.com/office/drawing/2016/5/13/chartex" xmlns:cx8="http://schemas.microsoft.com/office/drawing/2016/5/14/chartex" xmlns:mc="http://schemas.openxmlformats.org/markup-compatibility/2006" xmlns:aink="http://schemas.microsoft.com/office/drawing/2016/ink" xmlns:am3d="http://schemas.microsoft.com/office/drawing/2017/model3d" xmlns:o="urn:schemas-microsoft-com:office:office" xmlns:r="http://schemas.openxmlformats.org/officeDocument/2006/relationships" xmlns:m="http://schemas.openxmlformats.org/officeDocument/2006/math" xmlns:v="urn:schemas-microsoft-com:vml" xmlns:wp14="http://schemas.microsoft.com/office/word/2010/wordprocessingDrawing" xmlns:wp="http://schemas.openxmlformats.org/drawingml/2006/wordprocessingDrawing" xmlns:w10="urn:schemas-microsoft-com:office:word" xmlns:w="http://schemas.openxmlformats.org/wordprocessingml/2006/main" xmlns:w14="http://schemas.microsoft.com/office/word/2010/wordml" xmlns:w15="http://schemas.microsoft.com/office/word/2012/wordml" xmlns:w16cex="http://schemas.microsoft.com/office/word/2018/wordml/cex" xmlns:w16cid="http://schemas.microsoft.com/office/word/2016/wordml/cid" xmlns:w16="http://schemas.microsoft.com/office/word/2018/wordml" xmlns:w16se="http://schemas.microsoft.com/office/word/2015/wordml/symex" xmlns:wpg="http://schemas.microsoft.com/office/word/2010/wordprocessingGroup" xmlns:wpi="http://schemas.microsoft.com/office/word/2010/wordprocessingInk" xmlns:wne="http://schemas.microsoft.com/office/word/2006/wordml" xmlns:wps="http://schemas.microsoft.com/office/word/2010/wordprocessingShape" mc:Ignorable="w14 w15 w16se w16cid w16 w16cex wp14">
+<w:footnotes xmlns:wpc="http://schemas.microsoft.com/office/word/2010/wordprocessingCanvas" xmlns:cx="http://schemas.microsoft.com/office/drawing/2014/chartex" xmlns:cx1="http://schemas.microsoft.com/office/drawing/2015/9/8/chartex" xmlns:cx2="http://schemas.microsoft.com/office/drawing/2015/10/21/chartex" xmlns:cx3="http://schemas.microsoft.com/office/drawing/2016/5/9/chartex" xmlns:cx4="http://schemas.microsoft.com/office/drawing/2016/5/10/chartex" xmlns:cx5="http://schemas.microsoft.com/office/drawing/2016/5/11/chartex" xmlns:cx6="http://schemas.microsoft.com/office/drawing/2016/5/12/chartex" xmlns:cx7="http://schemas.microsoft.com/office/drawing/2016/5/13/chartex" xmlns:cx8="http://schemas.microsoft.com/office/drawing/2016/5/14/chartex" xmlns:mc="http://schemas.openxmlformats.org/markup-compatibility/2006" xmlns:aink="http://schemas.microsoft.com/office/drawing/2016/ink" xmlns:am3d="http://schemas.microsoft.com/office/drawing/2017/model3d" xmlns:o="urn:schemas-microsoft-com:office:office" xmlns:r="http://schemas.openxmlformats.org/officeDocument/2006/relationships" xmlns:m="http://schemas.openxmlformats.org/officeDocument/2006/math" xmlns:v="urn:schemas-microsoft-com:vml" xmlns:wp14="http://schemas.microsoft.com/office/word/2010/wordprocessingDrawing" xmlns:wp="http://schemas.openxmlformats.org/drawingml/2006/wordprocessingDrawing" xmlns:w10="urn:schemas-microsoft-com:office:word" xmlns:w="http://schemas.openxmlformats.org/wordprocessingml/2006/main" xmlns:w14="http://schemas.microsoft.com/office/word/2010/wordml" xmlns:w15="http://schemas.microsoft.com/office/word/2012/wordml" xmlns:w16cex="http://schemas.microsoft.com/office/word/2018/wordml/cex" xmlns:w16cid="http://schemas.microsoft.com/office/word/2016/wordml/cid" xmlns:w16="http://schemas.microsoft.com/office/word/2018/wordml" xmlns:w16sdtdh="http://schemas.microsoft.com/office/word/2020/wordml/sdtdatahash" xmlns:w16se="http://schemas.microsoft.com/office/word/2015/wordml/symex" xmlns:wpg="http://schemas.microsoft.com/office/word/2010/wordprocessingGroup" xmlns:wpi="http://schemas.microsoft.com/office/word/2010/wordprocessingInk" xmlns:wne="http://schemas.microsoft.com/office/word/2006/wordml" xmlns:wps="http://schemas.microsoft.com/office/word/2010/wordprocessingShape" mc:Ignorable="w14 w15 w16se w16cid w16 w16cex w16sdtdh wp14">
   <w:footnote w:type="separator" w:id="-1">
     <w:p>
       <w:pPr>
@@ -22389,7 +22080,7 @@
 </file>
 
 <file path=word/numbering.xml><?xml version="1.0" encoding="utf-8"?>
-<w:numbering xmlns:wpc="http://schemas.microsoft.com/office/word/2010/wordprocessingCanvas" xmlns:cx="http://schemas.microsoft.com/office/drawing/2014/chartex" xmlns:cx1="http://schemas.microsoft.com/office/drawing/2015/9/8/chartex" xmlns:cx2="http://schemas.microsoft.com/office/drawing/2015/10/21/chartex" xmlns:cx3="http://schemas.microsoft.com/office/drawing/2016/5/9/chartex" xmlns:cx4="http://schemas.microsoft.com/office/drawing/2016/5/10/chartex" xmlns:cx5="http://schemas.microsoft.com/office/drawing/2016/5/11/chartex" xmlns:cx6="http://schemas.microsoft.com/office/drawing/2016/5/12/chartex" xmlns:cx7="http://schemas.microsoft.com/office/drawing/2016/5/13/chartex" xmlns:cx8="http://schemas.microsoft.com/office/drawing/2016/5/14/chartex" xmlns:mc="http://schemas.openxmlformats.org/markup-compatibility/2006" xmlns:aink="http://schemas.microsoft.com/office/drawing/2016/ink" xmlns:am3d="http://schemas.microsoft.com/office/drawing/2017/model3d" xmlns:o="urn:schemas-microsoft-com:office:office" xmlns:r="http://schemas.openxmlformats.org/officeDocument/2006/relationships" xmlns:m="http://schemas.openxmlformats.org/officeDocument/2006/math" xmlns:v="urn:schemas-microsoft-com:vml" xmlns:wp14="http://schemas.microsoft.com/office/word/2010/wordprocessingDrawing" xmlns:wp="http://schemas.openxmlformats.org/drawingml/2006/wordprocessingDrawing" xmlns:w10="urn:schemas-microsoft-com:office:word" xmlns:w="http://schemas.openxmlformats.org/wordprocessingml/2006/main" xmlns:w14="http://schemas.microsoft.com/office/word/2010/wordml" xmlns:w15="http://schemas.microsoft.com/office/word/2012/wordml" xmlns:w16cex="http://schemas.microsoft.com/office/word/2018/wordml/cex" xmlns:w16cid="http://schemas.microsoft.com/office/word/2016/wordml/cid" xmlns:w16="http://schemas.microsoft.com/office/word/2018/wordml" xmlns:w16se="http://schemas.microsoft.com/office/word/2015/wordml/symex" xmlns:wpg="http://schemas.microsoft.com/office/word/2010/wordprocessingGroup" xmlns:wpi="http://schemas.microsoft.com/office/word/2010/wordprocessingInk" xmlns:wne="http://schemas.microsoft.com/office/word/2006/wordml" xmlns:wps="http://schemas.microsoft.com/office/word/2010/wordprocessingShape" mc:Ignorable="w14 w15 w16se w16cid w16 w16cex wp14">
+<w:numbering xmlns:wpc="http://schemas.microsoft.com/office/word/2010/wordprocessingCanvas" xmlns:cx="http://schemas.microsoft.com/office/drawing/2014/chartex" xmlns:cx1="http://schemas.microsoft.com/office/drawing/2015/9/8/chartex" xmlns:cx2="http://schemas.microsoft.com/office/drawing/2015/10/21/chartex" xmlns:cx3="http://schemas.microsoft.com/office/drawing/2016/5/9/chartex" xmlns:cx4="http://schemas.microsoft.com/office/drawing/2016/5/10/chartex" xmlns:cx5="http://schemas.microsoft.com/office/drawing/2016/5/11/chartex" xmlns:cx6="http://schemas.microsoft.com/office/drawing/2016/5/12/chartex" xmlns:cx7="http://schemas.microsoft.com/office/drawing/2016/5/13/chartex" xmlns:cx8="http://schemas.microsoft.com/office/drawing/2016/5/14/chartex" xmlns:mc="http://schemas.openxmlformats.org/markup-compatibility/2006" xmlns:aink="http://schemas.microsoft.com/office/drawing/2016/ink" xmlns:am3d="http://schemas.microsoft.com/office/drawing/2017/model3d" xmlns:o="urn:schemas-microsoft-com:office:office" xmlns:r="http://schemas.openxmlformats.org/officeDocument/2006/relationships" xmlns:m="http://schemas.openxmlformats.org/officeDocument/2006/math" xmlns:v="urn:schemas-microsoft-com:vml" xmlns:wp14="http://schemas.microsoft.com/office/word/2010/wordprocessingDrawing" xmlns:wp="http://schemas.openxmlformats.org/drawingml/2006/wordprocessingDrawing" xmlns:w10="urn:schemas-microsoft-com:office:word" xmlns:w="http://schemas.openxmlformats.org/wordprocessingml/2006/main" xmlns:w14="http://schemas.microsoft.com/office/word/2010/wordml" xmlns:w15="http://schemas.microsoft.com/office/word/2012/wordml" xmlns:w16cex="http://schemas.microsoft.com/office/word/2018/wordml/cex" xmlns:w16cid="http://schemas.microsoft.com/office/word/2016/wordml/cid" xmlns:w16="http://schemas.microsoft.com/office/word/2018/wordml" xmlns:w16sdtdh="http://schemas.microsoft.com/office/word/2020/wordml/sdtdatahash" xmlns:w16se="http://schemas.microsoft.com/office/word/2015/wordml/symex" xmlns:wpg="http://schemas.microsoft.com/office/word/2010/wordprocessingGroup" xmlns:wpi="http://schemas.microsoft.com/office/word/2010/wordprocessingInk" xmlns:wne="http://schemas.microsoft.com/office/word/2006/wordml" xmlns:wps="http://schemas.microsoft.com/office/word/2010/wordprocessingShape" mc:Ignorable="w14 w15 w16se w16cid w16 w16cex w16sdtdh wp14">
   <w:abstractNum w:abstractNumId="0" w15:restartNumberingAfterBreak="0">
     <w:nsid w:val="0BC52C57"/>
     <w:multiLevelType w:val="multilevel"/>
@@ -23311,7 +23002,7 @@
 </file>
 
 <file path=word/styles.xml><?xml version="1.0" encoding="utf-8"?>
-<w:styles xmlns:mc="http://schemas.openxmlformats.org/markup-compatibility/2006" xmlns:r="http://schemas.openxmlformats.org/officeDocument/2006/relationships" xmlns:w="http://schemas.openxmlformats.org/wordprocessingml/2006/main" xmlns:w14="http://schemas.microsoft.com/office/word/2010/wordml" xmlns:w15="http://schemas.microsoft.com/office/word/2012/wordml" xmlns:w16cex="http://schemas.microsoft.com/office/word/2018/wordml/cex" xmlns:w16cid="http://schemas.microsoft.com/office/word/2016/wordml/cid" xmlns:w16="http://schemas.microsoft.com/office/word/2018/wordml" xmlns:w16se="http://schemas.microsoft.com/office/word/2015/wordml/symex" mc:Ignorable="w14 w15 w16se w16cid w16 w16cex">
+<w:styles xmlns:mc="http://schemas.openxmlformats.org/markup-compatibility/2006" xmlns:r="http://schemas.openxmlformats.org/officeDocument/2006/relationships" xmlns:w="http://schemas.openxmlformats.org/wordprocessingml/2006/main" xmlns:w14="http://schemas.microsoft.com/office/word/2010/wordml" xmlns:w15="http://schemas.microsoft.com/office/word/2012/wordml" xmlns:w16cex="http://schemas.microsoft.com/office/word/2018/wordml/cex" xmlns:w16cid="http://schemas.microsoft.com/office/word/2016/wordml/cid" xmlns:w16="http://schemas.microsoft.com/office/word/2018/wordml" xmlns:w16sdtdh="http://schemas.microsoft.com/office/word/2020/wordml/sdtdatahash" xmlns:w16se="http://schemas.microsoft.com/office/word/2015/wordml/symex" mc:Ignorable="w14 w15 w16se w16cid w16 w16cex w16sdtdh">
   <w:docDefaults>
     <w:rPrDefault>
       <w:rPr>
@@ -24005,7 +23696,6 @@
   </w:style>
   <w:style w:type="paragraph" w:customStyle="1" w:styleId="13">
     <w:name w:val="Основной шрифт абзаца1"/>
-    <w:link w:val="a9"/>
   </w:style>
   <w:style w:type="paragraph" w:styleId="a9">
     <w:name w:val="No Spacing"/>

</xml_diff>